<commit_message>
abandonign word tables again
</commit_message>
<xml_diff>
--- a/R/test_output_worddoc.docx
+++ b/R/test_output_worddoc.docx
@@ -1,83 +1,250 @@
 
-<file path=word/document.xml><?xml version="1.0" encoding="UTF-8"?><w:document xmlns:w="http://schemas.openxmlformats.org/wordprocessingml/2006/main" xmlns:m="http://schemas.openxmlformats.org/officeDocument/2006/math" xmlns:r="http://schemas.openxmlformats.org/officeDocument/2006/relationships" xmlns:o="urn:schemas-microsoft-com:office:office" xmlns:v="urn:schemas-microsoft-com:vml" xmlns:w10="urn:schemas-microsoft-com:office:word" xmlns:a="http://schemas.openxmlformats.org/drawingml/2006/main" xmlns:pic="http://schemas.openxmlformats.org/drawingml/2006/picture" xmlns:wp="http://schemas.openxmlformats.org/drawingml/2006/wordprocessingDrawing"><w:body><w:p><w:pPr><w:pStyle w:val="Title" /></w:pPr><w:r><w:t xml:space="preserve">Table</w:t></w:r><w:r><w:t xml:space="preserve"> </w:t></w:r><w:r><w:t xml:space="preserve">outputs</w:t></w:r><w:r><w:t xml:space="preserve"> </w:t></w:r><w:r><w:t xml:space="preserve">for</w:t></w:r><w:r><w:t xml:space="preserve"> </w:t></w:r><w:r><w:t xml:space="preserve">paper</w:t></w:r></w:p><w:p><w:pPr><w:pStyle w:val="Author" /></w:pPr><w:r><w:t xml:space="preserve">Andy</w:t></w:r><w:r><w:t xml:space="preserve"> </w:t></w:r><w:r><w:t xml:space="preserve">Baxter</w:t></w:r></w:p><w:p><w:pPr><w:pStyle w:val="Date" /></w:pPr><w:r><w:t xml:space="preserve">16/03/2022</w:t></w:r></w:p><w:bookmarkStart w:id="20" w:name="table-2" /><w:p><w:pPr><w:pStyle w:val="Heading2" /></w:pPr><w:r><w:t xml:space="preserve">Table 2</w:t></w:r></w:p><w:tbl><w:tblPr><w:tblCellMar><w:top w:w="0" w:type="dxa"></w:top><w:bottom w:w="0" w:type="dxa"></w:bottom><w:start w:w="60" w:type="dxa"></w:start><w:end w:w="60" w:type="dxa"></w:end></w:tblCellMar><w:tblW w:type="pct" w:w="100%"></w:tblW><w:tblLook w:firstRow="0" w:lastRow="0" w:firstColumn="0" w:lastColumn="0" w:noHBand="0" w:noVBand="0"></w:tblLook></w:tblPr><w:tr><w:tc><w:tcPr><w:tcBorders><w:top w:val="single" w:sz="16" w:space="0" w:color="D3D3D3"></w:top><w:bottom w:val="single" w:sz="16" w:space="0" w:color="D3D3D3"></w:bottom><w:start w:val="single" w:sz="2" w:space="0" w:color="D3D3D3"></w:start><w:end w:val="single" w:sz="2" w:space="0" w:color="D3D3D3"></w:end></w:tcBorders></w:tcPr><w:p><w:pPr><w:spacing w:before="0" w:after="60"></w:spacing></w:pPr><w:r><w:rPr><w:rFonts w:ascii="Calibri" w:hAnsi="Calibri"></w:rFonts><w:sz w:val="20"></w:sz></w:rPr><w:t xml:space="default"></w:t></w:r></w:p></w:tc><w:tc><w:tcPr><w:tcBorders><w:top w:val="single" w:sz="16" w:space="0" w:color="D3D3D3"></w:top><w:bottom w:val="single" w:sz="16" w:space="0" w:color="D3D3D3"></w:bottom><w:start w:val="single" w:sz="2" w:space="0" w:color="D3D3D3"></w:start><w:end w:val="single" w:sz="2" w:space="0" w:color="D3D3D3"></w:end></w:tcBorders></w:tcPr><w:p><w:pPr><w:spacing w:before="0" w:after="60"></w:spacing></w:pPr><w:r><w:rPr><w:rFonts w:ascii="Calibri" w:hAnsi="Calibri"></w:rFonts><w:sz w:val="20"></w:sz></w:rPr><w:t xml:space="default">  </w:t></w:r></w:p></w:tc><w:tc><w:tcPr><w:tcBorders><w:top w:val="single" w:sz="16" w:space="0" w:color="D3D3D3"></w:top><w:bottom w:val="single" w:sz="16" w:space="0" w:color="D3D3D3"></w:bottom><w:start w:val="single" w:sz="2" w:space="0" w:color="D3D3D3"></w:start><w:end w:val="single" w:sz="2" w:space="0" w:color="D3D3D3"></w:end></w:tcBorders></w:tcPr><w:p><w:pPr><w:spacing w:before="0" w:after="60"></w:spacing></w:pPr><w:r><w:rPr><w:rFonts w:ascii="Calibri" w:hAnsi="Calibri"></w:rFonts><w:sz w:val="20"></w:sz></w:rPr><w:t xml:space="default">No method used</w:t></w:r></w:p></w:tc><w:tc><w:tcPr><w:tcBorders><w:top w:val="single" w:sz="16" w:space="0" w:color="D3D3D3"></w:top><w:bottom w:val="single" w:sz="16" w:space="0" w:color="D3D3D3"></w:bottom><w:start w:val="single" w:sz="2" w:space="0" w:color="D3D3D3"></w:start><w:end w:val="single" w:sz="2" w:space="0" w:color="D3D3D3"></w:end></w:tcBorders></w:tcPr><w:p><w:pPr><w:spacing w:before="0" w:after="60"></w:spacing></w:pPr><w:r><w:rPr><w:rFonts w:ascii="Calibri" w:hAnsi="Calibri"></w:rFonts><w:sz w:val="20"></w:sz></w:rPr><w:t xml:space="default">Less effective method</w:t></w:r></w:p></w:tc><w:tc><w:tcPr><w:tcBorders><w:top w:val="single" w:sz="16" w:space="0" w:color="D3D3D3"></w:top><w:bottom w:val="single" w:sz="16" w:space="0" w:color="D3D3D3"></w:bottom><w:start w:val="single" w:sz="2" w:space="0" w:color="D3D3D3"></w:start><w:end w:val="single" w:sz="2" w:space="0" w:color="D3D3D3"></w:end></w:tcBorders></w:tcPr><w:p><w:pPr><w:spacing w:before="0" w:after="60"></w:spacing></w:pPr><w:r><w:rPr><w:rFonts w:ascii="Calibri" w:hAnsi="Calibri"></w:rFonts><w:sz w:val="20"></w:sz></w:rPr><w:t xml:space="default">More effective method</w:t></w:r></w:p></w:tc><w:tc><w:tcPr><w:tcBorders><w:top w:val="single" w:sz="16" w:space="0" w:color="D3D3D3"></w:top><w:bottom w:val="single" w:sz="16" w:space="0" w:color="D3D3D3"></w:bottom><w:start w:val="single" w:sz="2" w:space="0" w:color="D3D3D3"></w:start><w:end w:val="single" w:sz="2" w:space="0" w:color="D3D3D3"></w:end></w:tcBorders></w:tcPr><w:p><w:pPr><w:spacing w:before="0" w:after="60"></w:spacing></w:pPr><w:r><w:rPr><w:rFonts w:ascii="Calibri" w:hAnsi="Calibri"></w:rFonts><w:sz w:val="20"></w:sz></w:rPr><w:t xml:space="default">Denominators (weighted, unweighted)</w:t></w:r></w:p></w:tc></w:tr><w:tr><w:tc><w:tcPr><w:tcBorders><w:top w:val="single" w:sz="16" w:space="0" w:color="D3D3D3"></w:top><w:bottom w:val="single" w:sz="16" w:space="0" w:color="D3D3D3"></w:bottom><w:start w:val="single" w:sz="2" w:space="0" w:color="D3D3D3"></w:start><w:end w:val="single" w:sz="2" w:space="0" w:color="D3D3D3"></w:end></w:tcBorders><w:tcMar><w:top w:w="25" w:type="dxa"></w:top></w:tcMar></w:tcPr><w:p><w:pPr><w:gridSpan w:val="6"></w:gridSpan><w:spacing w:before="0" w:after="60"></w:spacing></w:pPr><w:r><w:rPr><w:rFonts w:ascii="Calibri" w:hAnsi="Calibri"></w:rFonts><w:sz w:val="20"></w:sz></w:rPr><w:t xml:space="default"> </w:t></w:r></w:p></w:tc></w:tr>
-<w:tr><w:tc><w:tcPr><w:tcBorders><w:top w:val="single" w:sz="2" w:space="0" w:color="D3D3D3"></w:top><w:bottom w:val="single" w:sz="2" w:space="0" w:color="D3D3D3"></w:bottom><w:start w:val="single" w:sz="2" w:space="0" w:color="D3D3D3"></w:start><w:end w:val="single" w:sz="2" w:space="0" w:color="D3D3D3"></w:end></w:tcBorders><w:tcMar><w:top w:w="50" w:type="dxa"></w:top></w:tcMar></w:tcPr><w:p><w:pPr><w:spacing w:before="0" w:after="60"></w:spacing></w:pPr><w:r><w:rPr><w:rFonts w:ascii="Calibri" w:hAnsi="Calibri"></w:rFonts><w:sz w:val="20"></w:sz></w:rPr><w:t xml:space="default"> </w:t></w:r></w:p></w:tc><w:tc><w:tcPr><w:tcBorders><w:top w:val="single" w:sz="2" w:space="0" w:color="D3D3D3"></w:top><w:bottom w:val="single" w:sz="2" w:space="0" w:color="D3D3D3"></w:bottom><w:start w:val="single" w:sz="2" w:space="0" w:color="D3D3D3"></w:start><w:end w:val="single" w:sz="2" w:space="0" w:color="D3D3D3"></w:end></w:tcBorders><w:tcMar><w:top w:w="50" w:type="dxa"></w:top></w:tcMar></w:tcPr><w:p><w:pPr><w:spacing w:before="0" w:after="60"></w:spacing></w:pPr><w:r><w:rPr><w:rFonts w:ascii="Calibri" w:hAnsi="Calibri"></w:rFonts><w:sz w:val="20"></w:sz></w:rPr><w:t xml:space="default">Total</w:t></w:r></w:p></w:tc><w:tc><w:tcPr><w:tcBorders><w:top w:val="single" w:sz="2" w:space="0" w:color="D3D3D3"></w:top><w:bottom w:val="single" w:sz="2" w:space="0" w:color="D3D3D3"></w:bottom><w:start w:val="single" w:sz="2" w:space="0" w:color="D3D3D3"></w:start><w:end w:val="single" w:sz="2" w:space="0" w:color="D3D3D3"></w:end></w:tcBorders><w:tcMar><w:top w:w="50" w:type="dxa"></w:top></w:tcMar></w:tcPr><w:p><w:pPr><w:spacing w:before="0" w:after="60"></w:spacing></w:pPr><w:r><w:rPr><w:rFonts w:ascii="Calibri" w:hAnsi="Calibri"></w:rFonts><w:sz w:val="20"></w:sz></w:rPr><w:t xml:space="default">12.1 (10.2, 14.3)</w:t></w:r></w:p></w:tc><w:tc><w:tcPr><w:tcBorders><w:top w:val="single" w:sz="2" w:space="0" w:color="D3D3D3"></w:top><w:bottom w:val="single" w:sz="2" w:space="0" w:color="D3D3D3"></w:bottom><w:start w:val="single" w:sz="2" w:space="0" w:color="D3D3D3"></w:start><w:end w:val="single" w:sz="2" w:space="0" w:color="D3D3D3"></w:end></w:tcBorders><w:tcMar><w:top w:w="50" w:type="dxa"></w:top></w:tcMar></w:tcPr><w:p><w:pPr><w:spacing w:before="0" w:after="60"></w:spacing></w:pPr><w:r><w:rPr><w:rFonts w:ascii="Calibri" w:hAnsi="Calibri"></w:rFonts><w:sz w:val="20"></w:sz></w:rPr><w:t xml:space="default">34.0 (31.1, 36.9)</w:t></w:r></w:p></w:tc><w:tc><w:tcPr><w:tcBorders><w:top w:val="single" w:sz="2" w:space="0" w:color="D3D3D3"></w:top><w:bottom w:val="single" w:sz="2" w:space="0" w:color="D3D3D3"></w:bottom><w:start w:val="single" w:sz="2" w:space="0" w:color="D3D3D3"></w:start><w:end w:val="single" w:sz="2" w:space="0" w:color="D3D3D3"></w:end></w:tcBorders><w:tcMar><w:top w:w="50" w:type="dxa"></w:top></w:tcMar></w:tcPr><w:p><w:pPr><w:spacing w:before="0" w:after="60"></w:spacing></w:pPr><w:r><w:rPr><w:rFonts w:ascii="Calibri" w:hAnsi="Calibri"></w:rFonts><w:sz w:val="20"></w:sz></w:rPr><w:t xml:space="default">53.9 (50.8, 57.0)</w:t></w:r></w:p></w:tc><w:tc><w:tcPr><w:tcBorders><w:top w:val="single" w:sz="2" w:space="0" w:color="D3D3D3"></w:top><w:bottom w:val="single" w:sz="2" w:space="0" w:color="D3D3D3"></w:bottom><w:start w:val="single" w:sz="2" w:space="0" w:color="D3D3D3"></w:start><w:end w:val="single" w:sz="2" w:space="0" w:color="D3D3D3"></w:end></w:tcBorders><w:tcMar><w:top w:w="50" w:type="dxa"></w:top></w:tcMar></w:tcPr><w:p><w:pPr><w:spacing w:before="0" w:after="60"></w:spacing></w:pPr><w:r><w:rPr><w:rFonts w:ascii="Calibri" w:hAnsi="Calibri"></w:rFonts><w:sz w:val="20"></w:sz></w:rPr><w:t xml:space="default">999, 1169</w:t></w:r></w:p></w:tc></w:tr>
-<w:tr><w:tc><w:tcPr><w:tcBorders><w:top w:val="single" w:sz="16" w:space="0" w:color="D3D3D3"></w:top><w:bottom w:val="single" w:sz="16" w:space="0" w:color="D3D3D3"></w:bottom><w:start w:val="single" w:sz="2" w:space="0" w:color="D3D3D3"></w:start><w:end w:val="single" w:sz="2" w:space="0" w:color="D3D3D3"></w:end></w:tcBorders><w:tcMar><w:top w:w="50" w:type="dxa"></w:top></w:tcMar></w:tcPr><w:p><w:pPr><w:spacing w:before="0" w:after="60"></w:spacing></w:pPr><w:r><w:rPr><w:rFonts w:ascii="Calibri" w:hAnsi="Calibri"></w:rFonts><w:sz w:val="20"></w:sz></w:rPr><w:t xml:space="default"> </w:t></w:r></w:p></w:tc><w:tc><w:tcPr><w:tcBorders><w:top w:val="single" w:sz="16" w:space="0" w:color="D3D3D3"></w:top><w:bottom w:val="single" w:sz="16" w:space="0" w:color="D3D3D3"></w:bottom><w:start w:val="single" w:sz="2" w:space="0" w:color="D3D3D3"></w:start><w:end w:val="single" w:sz="2" w:space="0" w:color="D3D3D3"></w:end></w:tcBorders><w:tcMar><w:top w:w="50" w:type="dxa"></w:top></w:tcMar></w:tcPr><w:p><w:pPr><w:spacing w:before="0" w:after="60"></w:spacing></w:pPr><w:r><w:rPr><w:rFonts w:ascii="Calibri" w:hAnsi="Calibri"></w:rFonts><w:sz w:val="20"></w:sz></w:rPr><w:t xml:space="default"> </w:t></w:r></w:p></w:tc><w:tc><w:tcPr><w:tcBorders><w:top w:val="single" w:sz="16" w:space="0" w:color="D3D3D3"></w:top><w:bottom w:val="single" w:sz="16" w:space="0" w:color="D3D3D3"></w:bottom><w:start w:val="single" w:sz="2" w:space="0" w:color="D3D3D3"></w:start><w:end w:val="single" w:sz="2" w:space="0" w:color="D3D3D3"></w:end></w:tcBorders><w:tcMar><w:top w:w="50" w:type="dxa"></w:top></w:tcMar></w:tcPr><w:p><w:pPr><w:spacing w:before="0" w:after="60"></w:spacing></w:pPr><w:r><w:rPr><w:rFonts w:ascii="Calibri" w:hAnsi="Calibri"></w:rFonts><w:sz w:val="20"></w:sz></w:rPr><w:t xml:space="default"> </w:t></w:r></w:p></w:tc><w:tc><w:tcPr><w:tcBorders><w:top w:val="single" w:sz="16" w:space="0" w:color="D3D3D3"></w:top><w:bottom w:val="single" w:sz="16" w:space="0" w:color="D3D3D3"></w:bottom><w:start w:val="single" w:sz="2" w:space="0" w:color="D3D3D3"></w:start><w:end w:val="single" w:sz="2" w:space="0" w:color="D3D3D3"></w:end></w:tcBorders><w:tcMar><w:top w:w="50" w:type="dxa"></w:top></w:tcMar></w:tcPr><w:p><w:pPr><w:spacing w:before="0" w:after="60"></w:spacing></w:pPr><w:r><w:rPr><w:rFonts w:ascii="Calibri" w:hAnsi="Calibri"></w:rFonts><w:sz w:val="20"></w:sz></w:rPr><w:t xml:space="default"> </w:t></w:r></w:p></w:tc><w:tc><w:tcPr><w:tcBorders><w:top w:val="single" w:sz="16" w:space="0" w:color="D3D3D3"></w:top><w:bottom w:val="single" w:sz="16" w:space="0" w:color="D3D3D3"></w:bottom><w:start w:val="single" w:sz="2" w:space="0" w:color="D3D3D3"></w:start><w:end w:val="single" w:sz="2" w:space="0" w:color="D3D3D3"></w:end></w:tcBorders><w:tcMar><w:top w:w="50" w:type="dxa"></w:top></w:tcMar></w:tcPr><w:p><w:pPr><w:spacing w:before="0" w:after="60"></w:spacing></w:pPr><w:r><w:rPr><w:rFonts w:ascii="Calibri" w:hAnsi="Calibri"></w:rFonts><w:sz w:val="20"></w:sz></w:rPr><w:t xml:space="default"> </w:t></w:r></w:p></w:tc><w:tc><w:tcPr><w:tcBorders><w:top w:val="single" w:sz="16" w:space="0" w:color="D3D3D3"></w:top><w:bottom w:val="single" w:sz="16" w:space="0" w:color="D3D3D3"></w:bottom><w:start w:val="single" w:sz="2" w:space="0" w:color="D3D3D3"></w:start><w:end w:val="single" w:sz="2" w:space="0" w:color="D3D3D3"></w:end></w:tcBorders><w:tcMar><w:top w:w="50" w:type="dxa"></w:top></w:tcMar></w:tcPr><w:p><w:pPr><w:spacing w:before="0" w:after="60"></w:spacing></w:pPr><w:r><w:rPr><w:rFonts w:ascii="Calibri" w:hAnsi="Calibri"></w:rFonts><w:sz w:val="20"></w:sz></w:rPr><w:t xml:space="default"> </w:t></w:r></w:p></w:tc></w:tr>
-<w:tr><w:tc><w:tcPr><w:tcBorders><w:top w:val="single" w:sz="16" w:space="0" w:color="D3D3D3"></w:top><w:bottom w:val="single" w:sz="16" w:space="0" w:color="D3D3D3"></w:bottom><w:start w:val="single" w:sz="2" w:space="0" w:color="D3D3D3"></w:start><w:end w:val="single" w:sz="2" w:space="0" w:color="D3D3D3"></w:end></w:tcBorders><w:tcMar><w:top w:w="25" w:type="dxa"></w:top></w:tcMar></w:tcPr><w:p><w:pPr><w:gridSpan w:val="6"></w:gridSpan><w:spacing w:before="0" w:after="60"></w:spacing></w:pPr><w:r><w:rPr><w:rFonts w:ascii="Calibri" w:hAnsi="Calibri"></w:rFonts><w:sz w:val="20"></w:sz></w:rPr><w:t xml:space="default">Age</w:t></w:r></w:p></w:tc></w:tr>
-<w:tr><w:tc><w:tcPr><w:tcBorders><w:top w:val="single" w:sz="2" w:space="0" w:color="D3D3D3"></w:top><w:bottom w:val="single" w:sz="2" w:space="0" w:color="D3D3D3"></w:bottom><w:start w:val="single" w:sz="2" w:space="0" w:color="D3D3D3"></w:start><w:end w:val="single" w:sz="2" w:space="0" w:color="D3D3D3"></w:end></w:tcBorders><w:tcMar><w:top w:w="50" w:type="dxa"></w:top></w:tcMar></w:tcPr><w:p><w:pPr><w:spacing w:before="0" w:after="60"></w:spacing></w:pPr><w:r><w:rPr><w:rFonts w:ascii="Calibri" w:hAnsi="Calibri"></w:rFonts><w:sz w:val="20"></w:sz></w:rPr><w:t xml:space="default"> </w:t></w:r></w:p></w:tc><w:tc><w:tcPr><w:tcBorders><w:top w:val="single" w:sz="2" w:space="0" w:color="D3D3D3"></w:top><w:bottom w:val="single" w:sz="2" w:space="0" w:color="D3D3D3"></w:bottom><w:start w:val="single" w:sz="2" w:space="0" w:color="D3D3D3"></w:start><w:end w:val="single" w:sz="2" w:space="0" w:color="D3D3D3"></w:end></w:tcBorders><w:tcMar><w:top w:w="50" w:type="dxa"></w:top></w:tcMar></w:tcPr><w:p><w:pPr><w:spacing w:before="0" w:after="60"></w:spacing></w:pPr><w:r><w:rPr><w:rFonts w:ascii="Calibri" w:hAnsi="Calibri"></w:rFonts><w:sz w:val="20"></w:sz></w:rPr><w:t xml:space="default">18-24</w:t></w:r></w:p></w:tc><w:tc><w:tcPr><w:tcBorders><w:top w:val="single" w:sz="2" w:space="0" w:color="D3D3D3"></w:top><w:bottom w:val="single" w:sz="2" w:space="0" w:color="D3D3D3"></w:bottom><w:start w:val="single" w:sz="2" w:space="0" w:color="D3D3D3"></w:start><w:end w:val="single" w:sz="2" w:space="0" w:color="D3D3D3"></w:end></w:tcBorders><w:tcMar><w:top w:w="50" w:type="dxa"></w:top></w:tcMar></w:tcPr><w:p><w:pPr><w:spacing w:before="0" w:after="60"></w:spacing></w:pPr><w:r><w:rPr><w:rFonts w:ascii="Calibri" w:hAnsi="Calibri"></w:rFonts><w:sz w:val="20"></w:sz></w:rPr><w:t xml:space="default">11.4 (7.5, 16.9)</w:t></w:r></w:p></w:tc><w:tc><w:tcPr><w:tcBorders><w:top w:val="single" w:sz="2" w:space="0" w:color="D3D3D3"></w:top><w:bottom w:val="single" w:sz="2" w:space="0" w:color="D3D3D3"></w:bottom><w:start w:val="single" w:sz="2" w:space="0" w:color="D3D3D3"></w:start><w:end w:val="single" w:sz="2" w:space="0" w:color="D3D3D3"></w:end></w:tcBorders><w:tcMar><w:top w:w="50" w:type="dxa"></w:top></w:tcMar></w:tcPr><w:p><w:pPr><w:spacing w:before="0" w:after="60"></w:spacing></w:pPr><w:r><w:rPr><w:rFonts w:ascii="Calibri" w:hAnsi="Calibri"></w:rFonts><w:sz w:val="20"></w:sz></w:rPr><w:t xml:space="default">43.5 (36.5, 50.8)</w:t></w:r></w:p></w:tc><w:tc><w:tcPr><w:tcBorders><w:top w:val="single" w:sz="2" w:space="0" w:color="D3D3D3"></w:top><w:bottom w:val="single" w:sz="2" w:space="0" w:color="D3D3D3"></w:bottom><w:start w:val="single" w:sz="2" w:space="0" w:color="D3D3D3"></w:start><w:end w:val="single" w:sz="2" w:space="0" w:color="D3D3D3"></w:end></w:tcBorders><w:tcMar><w:top w:w="50" w:type="dxa"></w:top></w:tcMar></w:tcPr><w:p><w:pPr><w:spacing w:before="0" w:after="60"></w:spacing></w:pPr><w:r><w:rPr><w:rFonts w:ascii="Calibri" w:hAnsi="Calibri"></w:rFonts><w:sz w:val="20"></w:sz></w:rPr><w:t xml:space="default">45.1 (38.0, 52.4)</w:t></w:r></w:p></w:tc><w:tc><w:tcPr><w:tcBorders><w:top w:val="single" w:sz="2" w:space="0" w:color="D3D3D3"></w:top><w:bottom w:val="single" w:sz="2" w:space="0" w:color="D3D3D3"></w:bottom><w:start w:val="single" w:sz="2" w:space="0" w:color="D3D3D3"></w:start><w:end w:val="single" w:sz="2" w:space="0" w:color="D3D3D3"></w:end></w:tcBorders><w:tcMar><w:top w:w="50" w:type="dxa"></w:top></w:tcMar></w:tcPr><w:p><w:pPr><w:spacing w:before="0" w:after="60"></w:spacing></w:pPr><w:r><w:rPr><w:rFonts w:ascii="Calibri" w:hAnsi="Calibri"></w:rFonts><w:sz w:val="20"></w:sz></w:rPr><w:t xml:space="default">185, 230</w:t></w:r></w:p></w:tc></w:tr>
-<w:tr><w:tc><w:tcPr><w:tcBorders><w:top w:val="single" w:sz="2" w:space="0" w:color="D3D3D3"></w:top><w:bottom w:val="single" w:sz="2" w:space="0" w:color="D3D3D3"></w:bottom><w:start w:val="single" w:sz="2" w:space="0" w:color="D3D3D3"></w:start><w:end w:val="single" w:sz="2" w:space="0" w:color="D3D3D3"></w:end></w:tcBorders><w:tcMar><w:top w:w="50" w:type="dxa"></w:top></w:tcMar></w:tcPr><w:p><w:pPr><w:spacing w:before="0" w:after="60"></w:spacing></w:pPr><w:r><w:rPr><w:rFonts w:ascii="Calibri" w:hAnsi="Calibri"></w:rFonts><w:sz w:val="20"></w:sz></w:rPr><w:t xml:space="default"> </w:t></w:r></w:p></w:tc><w:tc><w:tcPr><w:tcBorders><w:top w:val="single" w:sz="2" w:space="0" w:color="D3D3D3"></w:top><w:bottom w:val="single" w:sz="2" w:space="0" w:color="D3D3D3"></w:bottom><w:start w:val="single" w:sz="2" w:space="0" w:color="D3D3D3"></w:start><w:end w:val="single" w:sz="2" w:space="0" w:color="D3D3D3"></w:end></w:tcBorders><w:tcMar><w:top w:w="50" w:type="dxa"></w:top></w:tcMar></w:tcPr><w:p><w:pPr><w:spacing w:before="0" w:after="60"></w:spacing></w:pPr><w:r><w:rPr><w:rFonts w:ascii="Calibri" w:hAnsi="Calibri"></w:rFonts><w:sz w:val="20"></w:sz></w:rPr><w:t xml:space="default">25-29</w:t></w:r></w:p></w:tc><w:tc><w:tcPr><w:tcBorders><w:top w:val="single" w:sz="2" w:space="0" w:color="D3D3D3"></w:top><w:bottom w:val="single" w:sz="2" w:space="0" w:color="D3D3D3"></w:bottom><w:start w:val="single" w:sz="2" w:space="0" w:color="D3D3D3"></w:start><w:end w:val="single" w:sz="2" w:space="0" w:color="D3D3D3"></w:end></w:tcBorders><w:tcMar><w:top w:w="50" w:type="dxa"></w:top></w:tcMar></w:tcPr><w:p><w:pPr><w:spacing w:before="0" w:after="60"></w:spacing></w:pPr><w:r><w:rPr><w:rFonts w:ascii="Calibri" w:hAnsi="Calibri"></w:rFonts><w:sz w:val="20"></w:sz></w:rPr><w:t xml:space="default">13.6 (9.9, 18.4)</w:t></w:r></w:p></w:tc><w:tc><w:tcPr><w:tcBorders><w:top w:val="single" w:sz="2" w:space="0" w:color="D3D3D3"></w:top><w:bottom w:val="single" w:sz="2" w:space="0" w:color="D3D3D3"></w:bottom><w:start w:val="single" w:sz="2" w:space="0" w:color="D3D3D3"></w:start><w:end w:val="single" w:sz="2" w:space="0" w:color="D3D3D3"></w:end></w:tcBorders><w:tcMar><w:top w:w="50" w:type="dxa"></w:top></w:tcMar></w:tcPr><w:p><w:pPr><w:spacing w:before="0" w:after="60"></w:spacing></w:pPr><w:r><w:rPr><w:rFonts w:ascii="Calibri" w:hAnsi="Calibri"></w:rFonts><w:sz w:val="20"></w:sz></w:rPr><w:t xml:space="default">30.0 (24.7, 35.9)</w:t></w:r></w:p></w:tc><w:tc><w:tcPr><w:tcBorders><w:top w:val="single" w:sz="2" w:space="0" w:color="D3D3D3"></w:top><w:bottom w:val="single" w:sz="2" w:space="0" w:color="D3D3D3"></w:bottom><w:start w:val="single" w:sz="2" w:space="0" w:color="D3D3D3"></w:start><w:end w:val="single" w:sz="2" w:space="0" w:color="D3D3D3"></w:end></w:tcBorders><w:tcMar><w:top w:w="50" w:type="dxa"></w:top></w:tcMar></w:tcPr><w:p><w:pPr><w:spacing w:before="0" w:after="60"></w:spacing></w:pPr><w:r><w:rPr><w:rFonts w:ascii="Calibri" w:hAnsi="Calibri"></w:rFonts><w:sz w:val="20"></w:sz></w:rPr><w:t xml:space="default">56.5 (50.3, 62.4)</w:t></w:r></w:p></w:tc><w:tc><w:tcPr><w:tcBorders><w:top w:val="single" w:sz="2" w:space="0" w:color="D3D3D3"></w:top><w:bottom w:val="single" w:sz="2" w:space="0" w:color="D3D3D3"></w:bottom><w:start w:val="single" w:sz="2" w:space="0" w:color="D3D3D3"></w:start><w:end w:val="single" w:sz="2" w:space="0" w:color="D3D3D3"></w:end></w:tcBorders><w:tcMar><w:top w:w="50" w:type="dxa"></w:top></w:tcMar></w:tcPr><w:p><w:pPr><w:spacing w:before="0" w:after="60"></w:spacing></w:pPr><w:r><w:rPr><w:rFonts w:ascii="Calibri" w:hAnsi="Calibri"></w:rFonts><w:sz w:val="20"></w:sz></w:rPr><w:t xml:space="default">255, 315</w:t></w:r></w:p></w:tc></w:tr>
-<w:tr><w:tc><w:tcPr><w:tcBorders><w:top w:val="single" w:sz="2" w:space="0" w:color="D3D3D3"></w:top><w:bottom w:val="single" w:sz="2" w:space="0" w:color="D3D3D3"></w:bottom><w:start w:val="single" w:sz="2" w:space="0" w:color="D3D3D3"></w:start><w:end w:val="single" w:sz="2" w:space="0" w:color="D3D3D3"></w:end></w:tcBorders><w:tcMar><w:top w:w="50" w:type="dxa"></w:top></w:tcMar></w:tcPr><w:p><w:pPr><w:spacing w:before="0" w:after="60"></w:spacing></w:pPr><w:r><w:rPr><w:rFonts w:ascii="Calibri" w:hAnsi="Calibri"></w:rFonts><w:sz w:val="20"></w:sz></w:rPr><w:t xml:space="default"> </w:t></w:r></w:p></w:tc><w:tc><w:tcPr><w:tcBorders><w:top w:val="single" w:sz="2" w:space="0" w:color="D3D3D3"></w:top><w:bottom w:val="single" w:sz="2" w:space="0" w:color="D3D3D3"></w:bottom><w:start w:val="single" w:sz="2" w:space="0" w:color="D3D3D3"></w:start><w:end w:val="single" w:sz="2" w:space="0" w:color="D3D3D3"></w:end></w:tcBorders><w:tcMar><w:top w:w="50" w:type="dxa"></w:top></w:tcMar></w:tcPr><w:p><w:pPr><w:spacing w:before="0" w:after="60"></w:spacing></w:pPr><w:r><w:rPr><w:rFonts w:ascii="Calibri" w:hAnsi="Calibri"></w:rFonts><w:sz w:val="20"></w:sz></w:rPr><w:t xml:space="default">30-34</w:t></w:r></w:p></w:tc><w:tc><w:tcPr><w:tcBorders><w:top w:val="single" w:sz="2" w:space="0" w:color="D3D3D3"></w:top><w:bottom w:val="single" w:sz="2" w:space="0" w:color="D3D3D3"></w:bottom><w:start w:val="single" w:sz="2" w:space="0" w:color="D3D3D3"></w:start><w:end w:val="single" w:sz="2" w:space="0" w:color="D3D3D3"></w:end></w:tcBorders><w:tcMar><w:top w:w="50" w:type="dxa"></w:top></w:tcMar></w:tcPr><w:p><w:pPr><w:spacing w:before="0" w:after="60"></w:spacing></w:pPr><w:r><w:rPr><w:rFonts w:ascii="Calibri" w:hAnsi="Calibri"></w:rFonts><w:sz w:val="20"></w:sz></w:rPr><w:t xml:space="default">12.0 (8.3, 17.2)</w:t></w:r></w:p></w:tc><w:tc><w:tcPr><w:tcBorders><w:top w:val="single" w:sz="2" w:space="0" w:color="D3D3D3"></w:top><w:bottom w:val="single" w:sz="2" w:space="0" w:color="D3D3D3"></w:bottom><w:start w:val="single" w:sz="2" w:space="0" w:color="D3D3D3"></w:start><w:end w:val="single" w:sz="2" w:space="0" w:color="D3D3D3"></w:end></w:tcBorders><w:tcMar><w:top w:w="50" w:type="dxa"></w:top></w:tcMar></w:tcPr><w:p><w:pPr><w:spacing w:before="0" w:after="60"></w:spacing></w:pPr><w:r><w:rPr><w:rFonts w:ascii="Calibri" w:hAnsi="Calibri"></w:rFonts><w:sz w:val="20"></w:sz></w:rPr><w:t xml:space="default">33.5 (27.4, 40.2)</w:t></w:r></w:p></w:tc><w:tc><w:tcPr><w:tcBorders><w:top w:val="single" w:sz="2" w:space="0" w:color="D3D3D3"></w:top><w:bottom w:val="single" w:sz="2" w:space="0" w:color="D3D3D3"></w:bottom><w:start w:val="single" w:sz="2" w:space="0" w:color="D3D3D3"></w:start><w:end w:val="single" w:sz="2" w:space="0" w:color="D3D3D3"></w:end></w:tcBorders><w:tcMar><w:top w:w="50" w:type="dxa"></w:top></w:tcMar></w:tcPr><w:p><w:pPr><w:spacing w:before="0" w:after="60"></w:spacing></w:pPr><w:r><w:rPr><w:rFonts w:ascii="Calibri" w:hAnsi="Calibri"></w:rFonts><w:sz w:val="20"></w:sz></w:rPr><w:t xml:space="default">54.5 (47.7, 61.1)</w:t></w:r></w:p></w:tc><w:tc><w:tcPr><w:tcBorders><w:top w:val="single" w:sz="2" w:space="0" w:color="D3D3D3"></w:top><w:bottom w:val="single" w:sz="2" w:space="0" w:color="D3D3D3"></w:bottom><w:start w:val="single" w:sz="2" w:space="0" w:color="D3D3D3"></w:start><w:end w:val="single" w:sz="2" w:space="0" w:color="D3D3D3"></w:end></w:tcBorders><w:tcMar><w:top w:w="50" w:type="dxa"></w:top></w:tcMar></w:tcPr><w:p><w:pPr><w:spacing w:before="0" w:after="60"></w:spacing></w:pPr><w:r><w:rPr><w:rFonts w:ascii="Calibri" w:hAnsi="Calibri"></w:rFonts><w:sz w:val="20"></w:sz></w:rPr><w:t xml:space="default">212, 252</w:t></w:r></w:p></w:tc></w:tr>
-<w:tr><w:tc><w:tcPr><w:tcBorders><w:top w:val="single" w:sz="2" w:space="0" w:color="D3D3D3"></w:top><w:bottom w:val="single" w:sz="2" w:space="0" w:color="D3D3D3"></w:bottom><w:start w:val="single" w:sz="2" w:space="0" w:color="D3D3D3"></w:start><w:end w:val="single" w:sz="2" w:space="0" w:color="D3D3D3"></w:end></w:tcBorders><w:tcMar><w:top w:w="50" w:type="dxa"></w:top></w:tcMar></w:tcPr><w:p><w:pPr><w:spacing w:before="0" w:after="60"></w:spacing></w:pPr><w:r><w:rPr><w:rFonts w:ascii="Calibri" w:hAnsi="Calibri"></w:rFonts><w:sz w:val="20"></w:sz></w:rPr><w:t xml:space="default"> </w:t></w:r></w:p></w:tc><w:tc><w:tcPr><w:tcBorders><w:top w:val="single" w:sz="2" w:space="0" w:color="D3D3D3"></w:top><w:bottom w:val="single" w:sz="2" w:space="0" w:color="D3D3D3"></w:bottom><w:start w:val="single" w:sz="2" w:space="0" w:color="D3D3D3"></w:start><w:end w:val="single" w:sz="2" w:space="0" w:color="D3D3D3"></w:end></w:tcBorders><w:tcMar><w:top w:w="50" w:type="dxa"></w:top></w:tcMar></w:tcPr><w:p><w:pPr><w:spacing w:before="0" w:after="60"></w:spacing></w:pPr><w:r><w:rPr><w:rFonts w:ascii="Calibri" w:hAnsi="Calibri"></w:rFonts><w:sz w:val="20"></w:sz></w:rPr><w:t xml:space="default">35-44</w:t></w:r></w:p></w:tc><w:tc><w:tcPr><w:tcBorders><w:top w:val="single" w:sz="2" w:space="0" w:color="D3D3D3"></w:top><w:bottom w:val="single" w:sz="2" w:space="0" w:color="D3D3D3"></w:bottom><w:start w:val="single" w:sz="2" w:space="0" w:color="D3D3D3"></w:start><w:end w:val="single" w:sz="2" w:space="0" w:color="D3D3D3"></w:end></w:tcBorders><w:tcMar><w:top w:w="50" w:type="dxa"></w:top></w:tcMar></w:tcPr><w:p><w:pPr><w:spacing w:before="0" w:after="60"></w:spacing></w:pPr><w:r><w:rPr><w:rFonts w:ascii="Calibri" w:hAnsi="Calibri"></w:rFonts><w:sz w:val="20"></w:sz></w:rPr><w:t xml:space="default">11.5 (8.5, 15.3)</w:t></w:r></w:p></w:tc><w:tc><w:tcPr><w:tcBorders><w:top w:val="single" w:sz="2" w:space="0" w:color="D3D3D3"></w:top><w:bottom w:val="single" w:sz="2" w:space="0" w:color="D3D3D3"></w:bottom><w:start w:val="single" w:sz="2" w:space="0" w:color="D3D3D3"></w:start><w:end w:val="single" w:sz="2" w:space="0" w:color="D3D3D3"></w:end></w:tcBorders><w:tcMar><w:top w:w="50" w:type="dxa"></w:top></w:tcMar></w:tcPr><w:p><w:pPr><w:spacing w:before="0" w:after="60"></w:spacing></w:pPr><w:r><w:rPr><w:rFonts w:ascii="Calibri" w:hAnsi="Calibri"></w:rFonts><w:sz w:val="20"></w:sz></w:rPr><w:t xml:space="default">32.0 (27.3, 37.2)</w:t></w:r></w:p></w:tc><w:tc><w:tcPr><w:tcBorders><w:top w:val="single" w:sz="2" w:space="0" w:color="D3D3D3"></w:top><w:bottom w:val="single" w:sz="2" w:space="0" w:color="D3D3D3"></w:bottom><w:start w:val="single" w:sz="2" w:space="0" w:color="D3D3D3"></w:start><w:end w:val="single" w:sz="2" w:space="0" w:color="D3D3D3"></w:end></w:tcBorders><w:tcMar><w:top w:w="50" w:type="dxa"></w:top></w:tcMar></w:tcPr><w:p><w:pPr><w:spacing w:before="0" w:after="60"></w:spacing></w:pPr><w:r><w:rPr><w:rFonts w:ascii="Calibri" w:hAnsi="Calibri"></w:rFonts><w:sz w:val="20"></w:sz></w:rPr><w:t xml:space="default">56.5 (51.2, 61.6)</w:t></w:r></w:p></w:tc><w:tc><w:tcPr><w:tcBorders><w:top w:val="single" w:sz="2" w:space="0" w:color="D3D3D3"></w:top><w:bottom w:val="single" w:sz="2" w:space="0" w:color="D3D3D3"></w:bottom><w:start w:val="single" w:sz="2" w:space="0" w:color="D3D3D3"></w:start><w:end w:val="single" w:sz="2" w:space="0" w:color="D3D3D3"></w:end></w:tcBorders><w:tcMar><w:top w:w="50" w:type="dxa"></w:top></w:tcMar></w:tcPr><w:p><w:pPr><w:spacing w:before="0" w:after="60"></w:spacing></w:pPr><w:r><w:rPr><w:rFonts w:ascii="Calibri" w:hAnsi="Calibri"></w:rFonts><w:sz w:val="20"></w:sz></w:rPr><w:t xml:space="default">346, 372</w:t></w:r></w:p></w:tc></w:tr>
-<w:tr><w:tc><w:tcPr><w:tcBorders><w:top w:val="single" w:sz="2" w:space="0" w:color="D3D3D3"></w:top><w:bottom w:val="single" w:sz="2" w:space="0" w:color="D3D3D3"></w:bottom><w:start w:val="single" w:sz="2" w:space="0" w:color="D3D3D3"></w:start><w:end w:val="single" w:sz="2" w:space="0" w:color="D3D3D3"></w:end></w:tcBorders><w:tcMar><w:top w:w="50" w:type="dxa"></w:top></w:tcMar></w:tcPr><w:p><w:pPr><w:spacing w:before="0" w:after="60"></w:spacing></w:pPr><w:r><w:rPr><w:rFonts w:ascii="Calibri" w:hAnsi="Calibri"></w:rFonts><w:sz w:val="20"></w:sz></w:rPr><w:t xml:space="default"> </w:t></w:r></w:p></w:tc><w:tc><w:tcPr><w:tcBorders><w:top w:val="single" w:sz="2" w:space="0" w:color="D3D3D3"></w:top><w:bottom w:val="single" w:sz="2" w:space="0" w:color="D3D3D3"></w:bottom><w:start w:val="single" w:sz="2" w:space="0" w:color="D3D3D3"></w:start><w:end w:val="single" w:sz="2" w:space="0" w:color="D3D3D3"></w:end></w:tcBorders><w:tcMar><w:top w:w="50" w:type="dxa"></w:top></w:tcMar></w:tcPr><w:p><w:pPr><w:spacing w:before="0" w:after="60"></w:spacing></w:pPr><w:r><w:rPr><w:rFonts w:ascii="Calibri" w:hAnsi="Calibri"></w:rFonts><w:sz w:val="20"></w:sz></w:rPr><w:t xml:space="default">P-value</w:t></w:r></w:p></w:tc><w:tc><w:tcPr><w:tcBorders><w:top w:val="single" w:sz="2" w:space="0" w:color="D3D3D3"></w:top><w:bottom w:val="single" w:sz="2" w:space="0" w:color="D3D3D3"></w:bottom><w:start w:val="single" w:sz="2" w:space="0" w:color="D3D3D3"></w:start><w:end w:val="single" w:sz="2" w:space="0" w:color="D3D3D3"></w:end></w:tcBorders><w:tcMar><w:top w:w="50" w:type="dxa"></w:top></w:tcMar></w:tcPr><w:p><w:pPr><w:spacing w:before="0" w:after="60"></w:spacing></w:pPr><w:r><w:rPr><w:rFonts w:ascii="Calibri" w:hAnsi="Calibri"></w:rFonts><w:sz w:val="20"></w:sz></w:rPr><w:t xml:space="default"> </w:t></w:r></w:p></w:tc><w:tc><w:tcPr><w:tcBorders><w:top w:val="single" w:sz="2" w:space="0" w:color="D3D3D3"></w:top><w:bottom w:val="single" w:sz="2" w:space="0" w:color="D3D3D3"></w:bottom><w:start w:val="single" w:sz="2" w:space="0" w:color="D3D3D3"></w:start><w:end w:val="single" w:sz="2" w:space="0" w:color="D3D3D3"></w:end></w:tcBorders><w:tcMar><w:top w:w="50" w:type="dxa"></w:top></w:tcMar></w:tcPr><w:p><w:pPr><w:spacing w:before="0" w:after="60"></w:spacing></w:pPr><w:r><w:rPr><w:rFonts w:ascii="Calibri" w:hAnsi="Calibri"></w:rFonts><w:sz w:val="20"></w:sz></w:rPr><w:t xml:space="default"> </w:t></w:r></w:p></w:tc><w:tc><w:tcPr><w:tcBorders><w:top w:val="single" w:sz="2" w:space="0" w:color="D3D3D3"></w:top><w:bottom w:val="single" w:sz="2" w:space="0" w:color="D3D3D3"></w:bottom><w:start w:val="single" w:sz="2" w:space="0" w:color="D3D3D3"></w:start><w:end w:val="single" w:sz="2" w:space="0" w:color="D3D3D3"></w:end></w:tcBorders><w:tcMar><w:top w:w="50" w:type="dxa"></w:top></w:tcMar></w:tcPr><w:p><w:pPr><w:spacing w:before="0" w:after="60"></w:spacing></w:pPr><w:r><w:rPr><w:rFonts w:ascii="Calibri" w:hAnsi="Calibri"></w:rFonts><w:sz w:val="20"></w:sz></w:rPr><w:t xml:space="default"> </w:t></w:r></w:p></w:tc><w:tc><w:tcPr><w:tcBorders><w:top w:val="single" w:sz="2" w:space="0" w:color="D3D3D3"></w:top><w:bottom w:val="single" w:sz="2" w:space="0" w:color="D3D3D3"></w:bottom><w:start w:val="single" w:sz="2" w:space="0" w:color="D3D3D3"></w:start><w:end w:val="single" w:sz="2" w:space="0" w:color="D3D3D3"></w:end></w:tcBorders><w:tcMar><w:top w:w="50" w:type="dxa"></w:top></w:tcMar></w:tcPr><w:p><w:pPr><w:spacing w:before="0" w:after="60"></w:spacing></w:pPr><w:r><w:rPr><w:rFonts w:ascii="Calibri" w:hAnsi="Calibri"></w:rFonts><w:sz w:val="20"></w:sz></w:rPr><w:t xml:space="default">p=0.095</w:t></w:r></w:p></w:tc></w:tr>
-<w:tr><w:tc><w:tcPr><w:tcBorders><w:top w:val="single" w:sz="16" w:space="0" w:color="D3D3D3"></w:top><w:bottom w:val="single" w:sz="16" w:space="0" w:color="D3D3D3"></w:bottom><w:start w:val="single" w:sz="2" w:space="0" w:color="D3D3D3"></w:start><w:end w:val="single" w:sz="2" w:space="0" w:color="D3D3D3"></w:end></w:tcBorders><w:tcMar><w:top w:w="50" w:type="dxa"></w:top></w:tcMar></w:tcPr><w:p><w:pPr><w:spacing w:before="0" w:after="60"></w:spacing></w:pPr><w:r><w:rPr><w:rFonts w:ascii="Calibri" w:hAnsi="Calibri"></w:rFonts><w:sz w:val="20"></w:sz></w:rPr><w:t xml:space="default"> </w:t></w:r></w:p></w:tc><w:tc><w:tcPr><w:tcBorders><w:top w:val="single" w:sz="16" w:space="0" w:color="D3D3D3"></w:top><w:bottom w:val="single" w:sz="16" w:space="0" w:color="D3D3D3"></w:bottom><w:start w:val="single" w:sz="2" w:space="0" w:color="D3D3D3"></w:start><w:end w:val="single" w:sz="2" w:space="0" w:color="D3D3D3"></w:end></w:tcBorders><w:tcMar><w:top w:w="50" w:type="dxa"></w:top></w:tcMar></w:tcPr><w:p><w:pPr><w:spacing w:before="0" w:after="60"></w:spacing></w:pPr><w:r><w:rPr><w:rFonts w:ascii="Calibri" w:hAnsi="Calibri"></w:rFonts><w:sz w:val="20"></w:sz></w:rPr><w:t xml:space="default"> </w:t></w:r></w:p></w:tc><w:tc><w:tcPr><w:tcBorders><w:top w:val="single" w:sz="16" w:space="0" w:color="D3D3D3"></w:top><w:bottom w:val="single" w:sz="16" w:space="0" w:color="D3D3D3"></w:bottom><w:start w:val="single" w:sz="2" w:space="0" w:color="D3D3D3"></w:start><w:end w:val="single" w:sz="2" w:space="0" w:color="D3D3D3"></w:end></w:tcBorders><w:tcMar><w:top w:w="50" w:type="dxa"></w:top></w:tcMar></w:tcPr><w:p><w:pPr><w:spacing w:before="0" w:after="60"></w:spacing></w:pPr><w:r><w:rPr><w:rFonts w:ascii="Calibri" w:hAnsi="Calibri"></w:rFonts><w:sz w:val="20"></w:sz></w:rPr><w:t xml:space="default"> </w:t></w:r></w:p></w:tc><w:tc><w:tcPr><w:tcBorders><w:top w:val="single" w:sz="16" w:space="0" w:color="D3D3D3"></w:top><w:bottom w:val="single" w:sz="16" w:space="0" w:color="D3D3D3"></w:bottom><w:start w:val="single" w:sz="2" w:space="0" w:color="D3D3D3"></w:start><w:end w:val="single" w:sz="2" w:space="0" w:color="D3D3D3"></w:end></w:tcBorders><w:tcMar><w:top w:w="50" w:type="dxa"></w:top></w:tcMar></w:tcPr><w:p><w:pPr><w:spacing w:before="0" w:after="60"></w:spacing></w:pPr><w:r><w:rPr><w:rFonts w:ascii="Calibri" w:hAnsi="Calibri"></w:rFonts><w:sz w:val="20"></w:sz></w:rPr><w:t xml:space="default"> </w:t></w:r></w:p></w:tc><w:tc><w:tcPr><w:tcBorders><w:top w:val="single" w:sz="16" w:space="0" w:color="D3D3D3"></w:top><w:bottom w:val="single" w:sz="16" w:space="0" w:color="D3D3D3"></w:bottom><w:start w:val="single" w:sz="2" w:space="0" w:color="D3D3D3"></w:start><w:end w:val="single" w:sz="2" w:space="0" w:color="D3D3D3"></w:end></w:tcBorders><w:tcMar><w:top w:w="50" w:type="dxa"></w:top></w:tcMar></w:tcPr><w:p><w:pPr><w:spacing w:before="0" w:after="60"></w:spacing></w:pPr><w:r><w:rPr><w:rFonts w:ascii="Calibri" w:hAnsi="Calibri"></w:rFonts><w:sz w:val="20"></w:sz></w:rPr><w:t xml:space="default"> </w:t></w:r></w:p></w:tc><w:tc><w:tcPr><w:tcBorders><w:top w:val="single" w:sz="16" w:space="0" w:color="D3D3D3"></w:top><w:bottom w:val="single" w:sz="16" w:space="0" w:color="D3D3D3"></w:bottom><w:start w:val="single" w:sz="2" w:space="0" w:color="D3D3D3"></w:start><w:end w:val="single" w:sz="2" w:space="0" w:color="D3D3D3"></w:end></w:tcBorders><w:tcMar><w:top w:w="50" w:type="dxa"></w:top></w:tcMar></w:tcPr><w:p><w:pPr><w:spacing w:before="0" w:after="60"></w:spacing></w:pPr><w:r><w:rPr><w:rFonts w:ascii="Calibri" w:hAnsi="Calibri"></w:rFonts><w:sz w:val="20"></w:sz></w:rPr><w:t xml:space="default"> </w:t></w:r></w:p></w:tc></w:tr>
-<w:tr><w:tc><w:tcPr><w:tcBorders><w:top w:val="single" w:sz="16" w:space="0" w:color="D3D3D3"></w:top><w:bottom w:val="single" w:sz="16" w:space="0" w:color="D3D3D3"></w:bottom><w:start w:val="single" w:sz="2" w:space="0" w:color="D3D3D3"></w:start><w:end w:val="single" w:sz="2" w:space="0" w:color="D3D3D3"></w:end></w:tcBorders><w:tcMar><w:top w:w="25" w:type="dxa"></w:top></w:tcMar></w:tcPr><w:p><w:pPr><w:gridSpan w:val="6"></w:gridSpan><w:spacing w:before="0" w:after="60"></w:spacing></w:pPr><w:r><w:rPr><w:rFonts w:ascii="Calibri" w:hAnsi="Calibri"></w:rFonts><w:sz w:val="20"></w:sz></w:rPr><w:t xml:space="default">Ethnicity</w:t></w:r></w:p></w:tc></w:tr>
-<w:tr><w:tc><w:tcPr><w:tcBorders><w:top w:val="single" w:sz="2" w:space="0" w:color="D3D3D3"></w:top><w:bottom w:val="single" w:sz="2" w:space="0" w:color="D3D3D3"></w:bottom><w:start w:val="single" w:sz="2" w:space="0" w:color="D3D3D3"></w:start><w:end w:val="single" w:sz="2" w:space="0" w:color="D3D3D3"></w:end></w:tcBorders><w:tcMar><w:top w:w="50" w:type="dxa"></w:top></w:tcMar></w:tcPr><w:p><w:pPr><w:spacing w:before="0" w:after="60"></w:spacing></w:pPr><w:r><w:rPr><w:rFonts w:ascii="Calibri" w:hAnsi="Calibri"></w:rFonts><w:sz w:val="20"></w:sz></w:rPr><w:t xml:space="default"> </w:t></w:r></w:p></w:tc><w:tc><w:tcPr><w:tcBorders><w:top w:val="single" w:sz="2" w:space="0" w:color="D3D3D3"></w:top><w:bottom w:val="single" w:sz="2" w:space="0" w:color="D3D3D3"></w:bottom><w:start w:val="single" w:sz="2" w:space="0" w:color="D3D3D3"></w:start><w:end w:val="single" w:sz="2" w:space="0" w:color="D3D3D3"></w:end></w:tcBorders><w:tcMar><w:top w:w="50" w:type="dxa"></w:top></w:tcMar></w:tcPr><w:p><w:pPr><w:spacing w:before="0" w:after="60"></w:spacing></w:pPr><w:r><w:rPr><w:rFonts w:ascii="Calibri" w:hAnsi="Calibri"></w:rFonts><w:sz w:val="20"></w:sz></w:rPr><w:t xml:space="default">White</w:t></w:r></w:p></w:tc><w:tc><w:tcPr><w:tcBorders><w:top w:val="single" w:sz="2" w:space="0" w:color="D3D3D3"></w:top><w:bottom w:val="single" w:sz="2" w:space="0" w:color="D3D3D3"></w:bottom><w:start w:val="single" w:sz="2" w:space="0" w:color="D3D3D3"></w:start><w:end w:val="single" w:sz="2" w:space="0" w:color="D3D3D3"></w:end></w:tcBorders><w:tcMar><w:top w:w="50" w:type="dxa"></w:top></w:tcMar></w:tcPr><w:p><w:pPr><w:spacing w:before="0" w:after="60"></w:spacing></w:pPr><w:r><w:rPr><w:rFonts w:ascii="Calibri" w:hAnsi="Calibri"></w:rFonts><w:sz w:val="20"></w:sz></w:rPr><w:t xml:space="default">11.4 (9.5, 13.7)</w:t></w:r></w:p></w:tc><w:tc><w:tcPr><w:tcBorders><w:top w:val="single" w:sz="2" w:space="0" w:color="D3D3D3"></w:top><w:bottom w:val="single" w:sz="2" w:space="0" w:color="D3D3D3"></w:bottom><w:start w:val="single" w:sz="2" w:space="0" w:color="D3D3D3"></w:start><w:end w:val="single" w:sz="2" w:space="0" w:color="D3D3D3"></w:end></w:tcBorders><w:tcMar><w:top w:w="50" w:type="dxa"></w:top></w:tcMar></w:tcPr><w:p><w:pPr><w:spacing w:before="0" w:after="60"></w:spacing></w:pPr><w:r><w:rPr><w:rFonts w:ascii="Calibri" w:hAnsi="Calibri"></w:rFonts><w:sz w:val="20"></w:sz></w:rPr><w:t xml:space="default">30.5 (27.5, 33.7)</w:t></w:r></w:p></w:tc><w:tc><w:tcPr><w:tcBorders><w:top w:val="single" w:sz="2" w:space="0" w:color="D3D3D3"></w:top><w:bottom w:val="single" w:sz="2" w:space="0" w:color="D3D3D3"></w:bottom><w:start w:val="single" w:sz="2" w:space="0" w:color="D3D3D3"></w:start><w:end w:val="single" w:sz="2" w:space="0" w:color="D3D3D3"></w:end></w:tcBorders><w:tcMar><w:top w:w="50" w:type="dxa"></w:top></w:tcMar></w:tcPr><w:p><w:pPr><w:spacing w:before="0" w:after="60"></w:spacing></w:pPr><w:r><w:rPr><w:rFonts w:ascii="Calibri" w:hAnsi="Calibri"></w:rFonts><w:sz w:val="20"></w:sz></w:rPr><w:t xml:space="default">58.1 (54.7, 61.3)</w:t></w:r></w:p></w:tc><w:tc><w:tcPr><w:tcBorders><w:top w:val="single" w:sz="2" w:space="0" w:color="D3D3D3"></w:top><w:bottom w:val="single" w:sz="2" w:space="0" w:color="D3D3D3"></w:bottom><w:start w:val="single" w:sz="2" w:space="0" w:color="D3D3D3"></w:start><w:end w:val="single" w:sz="2" w:space="0" w:color="D3D3D3"></w:end></w:tcBorders><w:tcMar><w:top w:w="50" w:type="dxa"></w:top></w:tcMar></w:tcPr><w:p><w:pPr><w:spacing w:before="0" w:after="60"></w:spacing></w:pPr><w:r><w:rPr><w:rFonts w:ascii="Calibri" w:hAnsi="Calibri"></w:rFonts><w:sz w:val="20"></w:sz></w:rPr><w:t xml:space="default">863, 1040</w:t></w:r></w:p></w:tc></w:tr>
-<w:tr><w:tc><w:tcPr><w:tcBorders><w:top w:val="single" w:sz="2" w:space="0" w:color="D3D3D3"></w:top><w:bottom w:val="single" w:sz="2" w:space="0" w:color="D3D3D3"></w:bottom><w:start w:val="single" w:sz="2" w:space="0" w:color="D3D3D3"></w:start><w:end w:val="single" w:sz="2" w:space="0" w:color="D3D3D3"></w:end></w:tcBorders><w:tcMar><w:top w:w="50" w:type="dxa"></w:top></w:tcMar></w:tcPr><w:p><w:pPr><w:spacing w:before="0" w:after="60"></w:spacing></w:pPr><w:r><w:rPr><w:rFonts w:ascii="Calibri" w:hAnsi="Calibri"></w:rFonts><w:sz w:val="20"></w:sz></w:rPr><w:t xml:space="default"> </w:t></w:r></w:p></w:tc><w:tc><w:tcPr><w:tcBorders><w:top w:val="single" w:sz="2" w:space="0" w:color="D3D3D3"></w:top><w:bottom w:val="single" w:sz="2" w:space="0" w:color="D3D3D3"></w:bottom><w:start w:val="single" w:sz="2" w:space="0" w:color="D3D3D3"></w:start><w:end w:val="single" w:sz="2" w:space="0" w:color="D3D3D3"></w:end></w:tcBorders><w:tcMar><w:top w:w="50" w:type="dxa"></w:top></w:tcMar></w:tcPr><w:p><w:pPr><w:spacing w:before="0" w:after="60"></w:spacing></w:pPr><w:r><w:rPr><w:rFonts w:ascii="Calibri" w:hAnsi="Calibri"></w:rFonts><w:sz w:val="20"></w:sz></w:rPr><w:t xml:space="default">Black or Black African or Black Caribbean or Black British</w:t></w:r></w:p></w:tc><w:tc><w:tcPr><w:tcBorders><w:top w:val="single" w:sz="2" w:space="0" w:color="D3D3D3"></w:top><w:bottom w:val="single" w:sz="2" w:space="0" w:color="D3D3D3"></w:bottom><w:start w:val="single" w:sz="2" w:space="0" w:color="D3D3D3"></w:start><w:end w:val="single" w:sz="2" w:space="0" w:color="D3D3D3"></w:end></w:tcBorders><w:tcMar><w:top w:w="50" w:type="dxa"></w:top></w:tcMar></w:tcPr><w:p><w:pPr><w:spacing w:before="0" w:after="60"></w:spacing></w:pPr><w:r><w:rPr><w:rFonts w:ascii="Calibri" w:hAnsi="Calibri"></w:rFonts><w:sz w:val="20"></w:sz></w:rPr><w:t xml:space="default">26.7 (14.4, 44.0)</w:t></w:r></w:p></w:tc><w:tc><w:tcPr><w:tcBorders><w:top w:val="single" w:sz="2" w:space="0" w:color="D3D3D3"></w:top><w:bottom w:val="single" w:sz="2" w:space="0" w:color="D3D3D3"></w:bottom><w:start w:val="single" w:sz="2" w:space="0" w:color="D3D3D3"></w:start><w:end w:val="single" w:sz="2" w:space="0" w:color="D3D3D3"></w:end></w:tcBorders><w:tcMar><w:top w:w="50" w:type="dxa"></w:top></w:tcMar></w:tcPr><w:p><w:pPr><w:spacing w:before="0" w:after="60"></w:spacing></w:pPr><w:r><w:rPr><w:rFonts w:ascii="Calibri" w:hAnsi="Calibri"></w:rFonts><w:sz w:val="20"></w:sz></w:rPr><w:t xml:space="default">49.1 (32.8, 65.6)</w:t></w:r></w:p></w:tc><w:tc><w:tcPr><w:tcBorders><w:top w:val="single" w:sz="2" w:space="0" w:color="D3D3D3"></w:top><w:bottom w:val="single" w:sz="2" w:space="0" w:color="D3D3D3"></w:bottom><w:start w:val="single" w:sz="2" w:space="0" w:color="D3D3D3"></w:start><w:end w:val="single" w:sz="2" w:space="0" w:color="D3D3D3"></w:end></w:tcBorders><w:tcMar><w:top w:w="50" w:type="dxa"></w:top></w:tcMar></w:tcPr><w:p><w:pPr><w:spacing w:before="0" w:after="60"></w:spacing></w:pPr><w:r><w:rPr><w:rFonts w:ascii="Calibri" w:hAnsi="Calibri"></w:rFonts><w:sz w:val="20"></w:sz></w:rPr><w:t xml:space="default">24.2 (12.6, 41.5)</w:t></w:r></w:p></w:tc><w:tc><w:tcPr><w:tcBorders><w:top w:val="single" w:sz="2" w:space="0" w:color="D3D3D3"></w:top><w:bottom w:val="single" w:sz="2" w:space="0" w:color="D3D3D3"></w:bottom><w:start w:val="single" w:sz="2" w:space="0" w:color="D3D3D3"></w:start><w:end w:val="single" w:sz="2" w:space="0" w:color="D3D3D3"></w:end></w:tcBorders><w:tcMar><w:top w:w="50" w:type="dxa"></w:top></w:tcMar></w:tcPr><w:p><w:pPr><w:spacing w:before="0" w:after="60"></w:spacing></w:pPr><w:r><w:rPr><w:rFonts w:ascii="Calibri" w:hAnsi="Calibri"></w:rFonts><w:sz w:val="20"></w:sz></w:rPr><w:t xml:space="default">35, 27</w:t></w:r></w:p></w:tc></w:tr>
-<w:tr><w:tc><w:tcPr><w:tcBorders><w:top w:val="single" w:sz="2" w:space="0" w:color="D3D3D3"></w:top><w:bottom w:val="single" w:sz="2" w:space="0" w:color="D3D3D3"></w:bottom><w:start w:val="single" w:sz="2" w:space="0" w:color="D3D3D3"></w:start><w:end w:val="single" w:sz="2" w:space="0" w:color="D3D3D3"></w:end></w:tcBorders><w:tcMar><w:top w:w="50" w:type="dxa"></w:top></w:tcMar></w:tcPr><w:p><w:pPr><w:spacing w:before="0" w:after="60"></w:spacing></w:pPr><w:r><w:rPr><w:rFonts w:ascii="Calibri" w:hAnsi="Calibri"></w:rFonts><w:sz w:val="20"></w:sz></w:rPr><w:t xml:space="default"> </w:t></w:r></w:p></w:tc><w:tc><w:tcPr><w:tcBorders><w:top w:val="single" w:sz="2" w:space="0" w:color="D3D3D3"></w:top><w:bottom w:val="single" w:sz="2" w:space="0" w:color="D3D3D3"></w:bottom><w:start w:val="single" w:sz="2" w:space="0" w:color="D3D3D3"></w:start><w:end w:val="single" w:sz="2" w:space="0" w:color="D3D3D3"></w:end></w:tcBorders><w:tcMar><w:top w:w="50" w:type="dxa"></w:top></w:tcMar></w:tcPr><w:p><w:pPr><w:spacing w:before="0" w:after="60"></w:spacing></w:pPr><w:r><w:rPr><w:rFonts w:ascii="Calibri" w:hAnsi="Calibri"></w:rFonts><w:sz w:val="20"></w:sz></w:rPr><w:t xml:space="default">Asian or Asian British</w:t></w:r></w:p></w:tc><w:tc><w:tcPr><w:tcBorders><w:top w:val="single" w:sz="2" w:space="0" w:color="D3D3D3"></w:top><w:bottom w:val="single" w:sz="2" w:space="0" w:color="D3D3D3"></w:bottom><w:start w:val="single" w:sz="2" w:space="0" w:color="D3D3D3"></w:start><w:end w:val="single" w:sz="2" w:space="0" w:color="D3D3D3"></w:end></w:tcBorders><w:tcMar><w:top w:w="50" w:type="dxa"></w:top></w:tcMar></w:tcPr><w:p><w:pPr><w:spacing w:before="0" w:after="60"></w:spacing></w:pPr><w:r><w:rPr><w:rFonts w:ascii="Calibri" w:hAnsi="Calibri"></w:rFonts><w:sz w:val="20"></w:sz></w:rPr><w:t xml:space="default">16.6 (8.7, 29.3)</w:t></w:r></w:p></w:tc><w:tc><w:tcPr><w:tcBorders><w:top w:val="single" w:sz="2" w:space="0" w:color="D3D3D3"></w:top><w:bottom w:val="single" w:sz="2" w:space="0" w:color="D3D3D3"></w:bottom><w:start w:val="single" w:sz="2" w:space="0" w:color="D3D3D3"></w:start><w:end w:val="single" w:sz="2" w:space="0" w:color="D3D3D3"></w:end></w:tcBorders><w:tcMar><w:top w:w="50" w:type="dxa"></w:top></w:tcMar></w:tcPr><w:p><w:pPr><w:spacing w:before="0" w:after="60"></w:spacing></w:pPr><w:r><w:rPr><w:rFonts w:ascii="Calibri" w:hAnsi="Calibri"></w:rFonts><w:sz w:val="20"></w:sz></w:rPr><w:t xml:space="default">57.5 (43.8, 70.1)</w:t></w:r></w:p></w:tc><w:tc><w:tcPr><w:tcBorders><w:top w:val="single" w:sz="2" w:space="0" w:color="D3D3D3"></w:top><w:bottom w:val="single" w:sz="2" w:space="0" w:color="D3D3D3"></w:bottom><w:start w:val="single" w:sz="2" w:space="0" w:color="D3D3D3"></w:start><w:end w:val="single" w:sz="2" w:space="0" w:color="D3D3D3"></w:end></w:tcBorders><w:tcMar><w:top w:w="50" w:type="dxa"></w:top></w:tcMar></w:tcPr><w:p><w:pPr><w:spacing w:before="0" w:after="60"></w:spacing></w:pPr><w:r><w:rPr><w:rFonts w:ascii="Calibri" w:hAnsi="Calibri"></w:rFonts><w:sz w:val="20"></w:sz></w:rPr><w:t xml:space="default">25.9 (15.8, 39.4)</w:t></w:r></w:p></w:tc><w:tc><w:tcPr><w:tcBorders><w:top w:val="single" w:sz="2" w:space="0" w:color="D3D3D3"></w:top><w:bottom w:val="single" w:sz="2" w:space="0" w:color="D3D3D3"></w:bottom><w:start w:val="single" w:sz="2" w:space="0" w:color="D3D3D3"></w:start><w:end w:val="single" w:sz="2" w:space="0" w:color="D3D3D3"></w:end></w:tcBorders><w:tcMar><w:top w:w="50" w:type="dxa"></w:top></w:tcMar></w:tcPr><w:p><w:pPr><w:spacing w:before="0" w:after="60"></w:spacing></w:pPr><w:r><w:rPr><w:rFonts w:ascii="Calibri" w:hAnsi="Calibri"></w:rFonts><w:sz w:val="20"></w:sz></w:rPr><w:t xml:space="default">54, 49</w:t></w:r></w:p></w:tc></w:tr>
-<w:tr><w:tc><w:tcPr><w:tcBorders><w:top w:val="single" w:sz="2" w:space="0" w:color="D3D3D3"></w:top><w:bottom w:val="single" w:sz="2" w:space="0" w:color="D3D3D3"></w:bottom><w:start w:val="single" w:sz="2" w:space="0" w:color="D3D3D3"></w:start><w:end w:val="single" w:sz="2" w:space="0" w:color="D3D3D3"></w:end></w:tcBorders><w:tcMar><w:top w:w="50" w:type="dxa"></w:top></w:tcMar></w:tcPr><w:p><w:pPr><w:spacing w:before="0" w:after="60"></w:spacing></w:pPr><w:r><w:rPr><w:rFonts w:ascii="Calibri" w:hAnsi="Calibri"></w:rFonts><w:sz w:val="20"></w:sz></w:rPr><w:t xml:space="default"> </w:t></w:r></w:p></w:tc><w:tc><w:tcPr><w:tcBorders><w:top w:val="single" w:sz="2" w:space="0" w:color="D3D3D3"></w:top><w:bottom w:val="single" w:sz="2" w:space="0" w:color="D3D3D3"></w:bottom><w:start w:val="single" w:sz="2" w:space="0" w:color="D3D3D3"></w:start><w:end w:val="single" w:sz="2" w:space="0" w:color="D3D3D3"></w:end></w:tcBorders><w:tcMar><w:top w:w="50" w:type="dxa"></w:top></w:tcMar></w:tcPr><w:p><w:pPr><w:spacing w:before="0" w:after="60"></w:spacing></w:pPr><w:r><w:rPr><w:rFonts w:ascii="Calibri" w:hAnsi="Calibri"></w:rFonts><w:sz w:val="20"></w:sz></w:rPr><w:t xml:space="default">Mixed or multiple or other ethnic groups</w:t></w:r></w:p></w:tc><w:tc><w:tcPr><w:tcBorders><w:top w:val="single" w:sz="2" w:space="0" w:color="D3D3D3"></w:top><w:bottom w:val="single" w:sz="2" w:space="0" w:color="D3D3D3"></w:bottom><w:start w:val="single" w:sz="2" w:space="0" w:color="D3D3D3"></w:start><w:end w:val="single" w:sz="2" w:space="0" w:color="D3D3D3"></w:end></w:tcBorders><w:tcMar><w:top w:w="50" w:type="dxa"></w:top></w:tcMar></w:tcPr><w:p><w:pPr><w:spacing w:before="0" w:after="60"></w:spacing></w:pPr><w:r><w:rPr><w:rFonts w:ascii="Calibri" w:hAnsi="Calibri"></w:rFonts><w:sz w:val="20"></w:sz></w:rPr><w:t xml:space="default">10.7 (3.9, 26.2)</w:t></w:r></w:p></w:tc><w:tc><w:tcPr><w:tcBorders><w:top w:val="single" w:sz="2" w:space="0" w:color="D3D3D3"></w:top><w:bottom w:val="single" w:sz="2" w:space="0" w:color="D3D3D3"></w:bottom><w:start w:val="single" w:sz="2" w:space="0" w:color="D3D3D3"></w:start><w:end w:val="single" w:sz="2" w:space="0" w:color="D3D3D3"></w:end></w:tcBorders><w:tcMar><w:top w:w="50" w:type="dxa"></w:top></w:tcMar></w:tcPr><w:p><w:pPr><w:spacing w:before="0" w:after="60"></w:spacing></w:pPr><w:r><w:rPr><w:rFonts w:ascii="Calibri" w:hAnsi="Calibri"></w:rFonts><w:sz w:val="20"></w:sz></w:rPr><w:t xml:space="default">61.8 (44.7, 76.4)</w:t></w:r></w:p></w:tc><w:tc><w:tcPr><w:tcBorders><w:top w:val="single" w:sz="2" w:space="0" w:color="D3D3D3"></w:top><w:bottom w:val="single" w:sz="2" w:space="0" w:color="D3D3D3"></w:bottom><w:start w:val="single" w:sz="2" w:space="0" w:color="D3D3D3"></w:start><w:end w:val="single" w:sz="2" w:space="0" w:color="D3D3D3"></w:end></w:tcBorders><w:tcMar><w:top w:w="50" w:type="dxa"></w:top></w:tcMar></w:tcPr><w:p><w:pPr><w:spacing w:before="0" w:after="60"></w:spacing></w:pPr><w:r><w:rPr><w:rFonts w:ascii="Calibri" w:hAnsi="Calibri"></w:rFonts><w:sz w:val="20"></w:sz></w:rPr><w:t xml:space="default">27.5 (15.2, 44.7)</w:t></w:r></w:p></w:tc><w:tc><w:tcPr><w:tcBorders><w:top w:val="single" w:sz="2" w:space="0" w:color="D3D3D3"></w:top><w:bottom w:val="single" w:sz="2" w:space="0" w:color="D3D3D3"></w:bottom><w:start w:val="single" w:sz="2" w:space="0" w:color="D3D3D3"></w:start><w:end w:val="single" w:sz="2" w:space="0" w:color="D3D3D3"></w:end></w:tcBorders><w:tcMar><w:top w:w="50" w:type="dxa"></w:top></w:tcMar></w:tcPr><w:p><w:pPr><w:spacing w:before="0" w:after="60"></w:spacing></w:pPr><w:r><w:rPr><w:rFonts w:ascii="Calibri" w:hAnsi="Calibri"></w:rFonts><w:sz w:val="20"></w:sz></w:rPr><w:t xml:space="default">36, 47</w:t></w:r></w:p></w:tc></w:tr>
-<w:tr><w:tc><w:tcPr><w:tcBorders><w:top w:val="single" w:sz="2" w:space="0" w:color="D3D3D3"></w:top><w:bottom w:val="single" w:sz="2" w:space="0" w:color="D3D3D3"></w:bottom><w:start w:val="single" w:sz="2" w:space="0" w:color="D3D3D3"></w:start><w:end w:val="single" w:sz="2" w:space="0" w:color="D3D3D3"></w:end></w:tcBorders><w:tcMar><w:top w:w="50" w:type="dxa"></w:top></w:tcMar></w:tcPr><w:p><w:pPr><w:spacing w:before="0" w:after="60"></w:spacing></w:pPr><w:r><w:rPr><w:rFonts w:ascii="Calibri" w:hAnsi="Calibri"></w:rFonts><w:sz w:val="20"></w:sz></w:rPr><w:t xml:space="default"> </w:t></w:r></w:p></w:tc><w:tc><w:tcPr><w:tcBorders><w:top w:val="single" w:sz="2" w:space="0" w:color="D3D3D3"></w:top><w:bottom w:val="single" w:sz="2" w:space="0" w:color="D3D3D3"></w:bottom><w:start w:val="single" w:sz="2" w:space="0" w:color="D3D3D3"></w:start><w:end w:val="single" w:sz="2" w:space="0" w:color="D3D3D3"></w:end></w:tcBorders><w:tcMar><w:top w:w="50" w:type="dxa"></w:top></w:tcMar></w:tcPr><w:p><w:pPr><w:spacing w:before="0" w:after="60"></w:spacing></w:pPr><w:r><w:rPr><w:rFonts w:ascii="Calibri" w:hAnsi="Calibri"></w:rFonts><w:sz w:val="20"></w:sz></w:rPr><w:t xml:space="default">P-value</w:t></w:r></w:p></w:tc><w:tc><w:tcPr><w:tcBorders><w:top w:val="single" w:sz="2" w:space="0" w:color="D3D3D3"></w:top><w:bottom w:val="single" w:sz="2" w:space="0" w:color="D3D3D3"></w:bottom><w:start w:val="single" w:sz="2" w:space="0" w:color="D3D3D3"></w:start><w:end w:val="single" w:sz="2" w:space="0" w:color="D3D3D3"></w:end></w:tcBorders><w:tcMar><w:top w:w="50" w:type="dxa"></w:top></w:tcMar></w:tcPr><w:p><w:pPr><w:spacing w:before="0" w:after="60"></w:spacing></w:pPr><w:r><w:rPr><w:rFonts w:ascii="Calibri" w:hAnsi="Calibri"></w:rFonts><w:sz w:val="20"></w:sz></w:rPr><w:t xml:space="default"> </w:t></w:r></w:p></w:tc><w:tc><w:tcPr><w:tcBorders><w:top w:val="single" w:sz="2" w:space="0" w:color="D3D3D3"></w:top><w:bottom w:val="single" w:sz="2" w:space="0" w:color="D3D3D3"></w:bottom><w:start w:val="single" w:sz="2" w:space="0" w:color="D3D3D3"></w:start><w:end w:val="single" w:sz="2" w:space="0" w:color="D3D3D3"></w:end></w:tcBorders><w:tcMar><w:top w:w="50" w:type="dxa"></w:top></w:tcMar></w:tcPr><w:p><w:pPr><w:spacing w:before="0" w:after="60"></w:spacing></w:pPr><w:r><w:rPr><w:rFonts w:ascii="Calibri" w:hAnsi="Calibri"></w:rFonts><w:sz w:val="20"></w:sz></w:rPr><w:t xml:space="default"> </w:t></w:r></w:p></w:tc><w:tc><w:tcPr><w:tcBorders><w:top w:val="single" w:sz="2" w:space="0" w:color="D3D3D3"></w:top><w:bottom w:val="single" w:sz="2" w:space="0" w:color="D3D3D3"></w:bottom><w:start w:val="single" w:sz="2" w:space="0" w:color="D3D3D3"></w:start><w:end w:val="single" w:sz="2" w:space="0" w:color="D3D3D3"></w:end></w:tcBorders><w:tcMar><w:top w:w="50" w:type="dxa"></w:top></w:tcMar></w:tcPr><w:p><w:pPr><w:spacing w:before="0" w:after="60"></w:spacing></w:pPr><w:r><w:rPr><w:rFonts w:ascii="Calibri" w:hAnsi="Calibri"></w:rFonts><w:sz w:val="20"></w:sz></w:rPr><w:t xml:space="default"> </w:t></w:r></w:p></w:tc><w:tc><w:tcPr><w:tcBorders><w:top w:val="single" w:sz="2" w:space="0" w:color="D3D3D3"></w:top><w:bottom w:val="single" w:sz="2" w:space="0" w:color="D3D3D3"></w:bottom><w:start w:val="single" w:sz="2" w:space="0" w:color="D3D3D3"></w:start><w:end w:val="single" w:sz="2" w:space="0" w:color="D3D3D3"></w:end></w:tcBorders><w:tcMar><w:top w:w="50" w:type="dxa"></w:top></w:tcMar></w:tcPr><w:p><w:pPr><w:spacing w:before="0" w:after="60"></w:spacing></w:pPr><w:r><w:rPr><w:rFonts w:ascii="Calibri" w:hAnsi="Calibri"></w:rFonts><w:sz w:val="20"></w:sz></w:rPr><w:t xml:space="default">p<0.001</w:t></w:r></w:p></w:tc></w:tr>
-<w:tr><w:tc><w:tcPr><w:tcBorders><w:top w:val="single" w:sz="16" w:space="0" w:color="D3D3D3"></w:top><w:bottom w:val="single" w:sz="16" w:space="0" w:color="D3D3D3"></w:bottom><w:start w:val="single" w:sz="2" w:space="0" w:color="D3D3D3"></w:start><w:end w:val="single" w:sz="2" w:space="0" w:color="D3D3D3"></w:end></w:tcBorders><w:tcMar><w:top w:w="50" w:type="dxa"></w:top></w:tcMar></w:tcPr><w:p><w:pPr><w:spacing w:before="0" w:after="60"></w:spacing></w:pPr><w:r><w:rPr><w:rFonts w:ascii="Calibri" w:hAnsi="Calibri"></w:rFonts><w:sz w:val="20"></w:sz></w:rPr><w:t xml:space="default"> </w:t></w:r></w:p></w:tc><w:tc><w:tcPr><w:tcBorders><w:top w:val="single" w:sz="16" w:space="0" w:color="D3D3D3"></w:top><w:bottom w:val="single" w:sz="16" w:space="0" w:color="D3D3D3"></w:bottom><w:start w:val="single" w:sz="2" w:space="0" w:color="D3D3D3"></w:start><w:end w:val="single" w:sz="2" w:space="0" w:color="D3D3D3"></w:end></w:tcBorders><w:tcMar><w:top w:w="50" w:type="dxa"></w:top></w:tcMar></w:tcPr><w:p><w:pPr><w:spacing w:before="0" w:after="60"></w:spacing></w:pPr><w:r><w:rPr><w:rFonts w:ascii="Calibri" w:hAnsi="Calibri"></w:rFonts><w:sz w:val="20"></w:sz></w:rPr><w:t xml:space="default"> </w:t></w:r></w:p></w:tc><w:tc><w:tcPr><w:tcBorders><w:top w:val="single" w:sz="16" w:space="0" w:color="D3D3D3"></w:top><w:bottom w:val="single" w:sz="16" w:space="0" w:color="D3D3D3"></w:bottom><w:start w:val="single" w:sz="2" w:space="0" w:color="D3D3D3"></w:start><w:end w:val="single" w:sz="2" w:space="0" w:color="D3D3D3"></w:end></w:tcBorders><w:tcMar><w:top w:w="50" w:type="dxa"></w:top></w:tcMar></w:tcPr><w:p><w:pPr><w:spacing w:before="0" w:after="60"></w:spacing></w:pPr><w:r><w:rPr><w:rFonts w:ascii="Calibri" w:hAnsi="Calibri"></w:rFonts><w:sz w:val="20"></w:sz></w:rPr><w:t xml:space="default"> </w:t></w:r></w:p></w:tc><w:tc><w:tcPr><w:tcBorders><w:top w:val="single" w:sz="16" w:space="0" w:color="D3D3D3"></w:top><w:bottom w:val="single" w:sz="16" w:space="0" w:color="D3D3D3"></w:bottom><w:start w:val="single" w:sz="2" w:space="0" w:color="D3D3D3"></w:start><w:end w:val="single" w:sz="2" w:space="0" w:color="D3D3D3"></w:end></w:tcBorders><w:tcMar><w:top w:w="50" w:type="dxa"></w:top></w:tcMar></w:tcPr><w:p><w:pPr><w:spacing w:before="0" w:after="60"></w:spacing></w:pPr><w:r><w:rPr><w:rFonts w:ascii="Calibri" w:hAnsi="Calibri"></w:rFonts><w:sz w:val="20"></w:sz></w:rPr><w:t xml:space="default"> </w:t></w:r></w:p></w:tc><w:tc><w:tcPr><w:tcBorders><w:top w:val="single" w:sz="16" w:space="0" w:color="D3D3D3"></w:top><w:bottom w:val="single" w:sz="16" w:space="0" w:color="D3D3D3"></w:bottom><w:start w:val="single" w:sz="2" w:space="0" w:color="D3D3D3"></w:start><w:end w:val="single" w:sz="2" w:space="0" w:color="D3D3D3"></w:end></w:tcBorders><w:tcMar><w:top w:w="50" w:type="dxa"></w:top></w:tcMar></w:tcPr><w:p><w:pPr><w:spacing w:before="0" w:after="60"></w:spacing></w:pPr><w:r><w:rPr><w:rFonts w:ascii="Calibri" w:hAnsi="Calibri"></w:rFonts><w:sz w:val="20"></w:sz></w:rPr><w:t xml:space="default"> </w:t></w:r></w:p></w:tc><w:tc><w:tcPr><w:tcBorders><w:top w:val="single" w:sz="16" w:space="0" w:color="D3D3D3"></w:top><w:bottom w:val="single" w:sz="16" w:space="0" w:color="D3D3D3"></w:bottom><w:start w:val="single" w:sz="2" w:space="0" w:color="D3D3D3"></w:start><w:end w:val="single" w:sz="2" w:space="0" w:color="D3D3D3"></w:end></w:tcBorders><w:tcMar><w:top w:w="50" w:type="dxa"></w:top></w:tcMar></w:tcPr><w:p><w:pPr><w:spacing w:before="0" w:after="60"></w:spacing></w:pPr><w:r><w:rPr><w:rFonts w:ascii="Calibri" w:hAnsi="Calibri"></w:rFonts><w:sz w:val="20"></w:sz></w:rPr><w:t xml:space="default"> </w:t></w:r></w:p></w:tc></w:tr>
-<w:tr><w:tc><w:tcPr><w:tcBorders><w:top w:val="single" w:sz="16" w:space="0" w:color="D3D3D3"></w:top><w:bottom w:val="single" w:sz="16" w:space="0" w:color="D3D3D3"></w:bottom><w:start w:val="single" w:sz="2" w:space="0" w:color="D3D3D3"></w:start><w:end w:val="single" w:sz="2" w:space="0" w:color="D3D3D3"></w:end></w:tcBorders><w:tcMar><w:top w:w="25" w:type="dxa"></w:top></w:tcMar></w:tcPr><w:p><w:pPr><w:gridSpan w:val="6"></w:gridSpan><w:spacing w:before="0" w:after="60"></w:spacing></w:pPr><w:r><w:rPr><w:rFonts w:ascii="Calibri" w:hAnsi="Calibri"></w:rFonts><w:sz w:val="20"></w:sz></w:rPr><w:t xml:space="default">Self-described sexual identity</w:t></w:r></w:p></w:tc></w:tr>
-<w:tr><w:tc><w:tcPr><w:tcBorders><w:top w:val="single" w:sz="2" w:space="0" w:color="D3D3D3"></w:top><w:bottom w:val="single" w:sz="2" w:space="0" w:color="D3D3D3"></w:bottom><w:start w:val="single" w:sz="2" w:space="0" w:color="D3D3D3"></w:start><w:end w:val="single" w:sz="2" w:space="0" w:color="D3D3D3"></w:end></w:tcBorders><w:tcMar><w:top w:w="50" w:type="dxa"></w:top></w:tcMar></w:tcPr><w:p><w:pPr><w:spacing w:before="0" w:after="60"></w:spacing></w:pPr><w:r><w:rPr><w:rFonts w:ascii="Calibri" w:hAnsi="Calibri"></w:rFonts><w:sz w:val="20"></w:sz></w:rPr><w:t xml:space="default"> </w:t></w:r></w:p></w:tc><w:tc><w:tcPr><w:tcBorders><w:top w:val="single" w:sz="2" w:space="0" w:color="D3D3D3"></w:top><w:bottom w:val="single" w:sz="2" w:space="0" w:color="D3D3D3"></w:bottom><w:start w:val="single" w:sz="2" w:space="0" w:color="D3D3D3"></w:start><w:end w:val="single" w:sz="2" w:space="0" w:color="D3D3D3"></w:end></w:tcBorders><w:tcMar><w:top w:w="50" w:type="dxa"></w:top></w:tcMar></w:tcPr><w:p><w:pPr><w:spacing w:before="0" w:after="60"></w:spacing></w:pPr><w:r><w:rPr><w:rFonts w:ascii="Calibri" w:hAnsi="Calibri"></w:rFonts><w:sz w:val="20"></w:sz></w:rPr><w:t xml:space="default">Heterosexual or Straight</w:t></w:r></w:p></w:tc><w:tc><w:tcPr><w:tcBorders><w:top w:val="single" w:sz="2" w:space="0" w:color="D3D3D3"></w:top><w:bottom w:val="single" w:sz="2" w:space="0" w:color="D3D3D3"></w:bottom><w:start w:val="single" w:sz="2" w:space="0" w:color="D3D3D3"></w:start><w:end w:val="single" w:sz="2" w:space="0" w:color="D3D3D3"></w:end></w:tcBorders><w:tcMar><w:top w:w="50" w:type="dxa"></w:top></w:tcMar></w:tcPr><w:p><w:pPr><w:spacing w:before="0" w:after="60"></w:spacing></w:pPr><w:r><w:rPr><w:rFonts w:ascii="Calibri" w:hAnsi="Calibri"></w:rFonts><w:sz w:val="20"></w:sz></w:rPr><w:t xml:space="default">12.3 (10.3, 14.5)</w:t></w:r></w:p></w:tc><w:tc><w:tcPr><w:tcBorders><w:top w:val="single" w:sz="2" w:space="0" w:color="D3D3D3"></w:top><w:bottom w:val="single" w:sz="2" w:space="0" w:color="D3D3D3"></w:bottom><w:start w:val="single" w:sz="2" w:space="0" w:color="D3D3D3"></w:start><w:end w:val="single" w:sz="2" w:space="0" w:color="D3D3D3"></w:end></w:tcBorders><w:tcMar><w:top w:w="50" w:type="dxa"></w:top></w:tcMar></w:tcPr><w:p><w:pPr><w:spacing w:before="0" w:after="60"></w:spacing></w:pPr><w:r><w:rPr><w:rFonts w:ascii="Calibri" w:hAnsi="Calibri"></w:rFonts><w:sz w:val="20"></w:sz></w:rPr><w:t xml:space="default">34.1 (31.2, 37.2)</w:t></w:r></w:p></w:tc><w:tc><w:tcPr><w:tcBorders><w:top w:val="single" w:sz="2" w:space="0" w:color="D3D3D3"></w:top><w:bottom w:val="single" w:sz="2" w:space="0" w:color="D3D3D3"></w:bottom><w:start w:val="single" w:sz="2" w:space="0" w:color="D3D3D3"></w:start><w:end w:val="single" w:sz="2" w:space="0" w:color="D3D3D3"></w:end></w:tcBorders><w:tcMar><w:top w:w="50" w:type="dxa"></w:top></w:tcMar></w:tcPr><w:p><w:pPr><w:spacing w:before="0" w:after="60"></w:spacing></w:pPr><w:r><w:rPr><w:rFonts w:ascii="Calibri" w:hAnsi="Calibri"></w:rFonts><w:sz w:val="20"></w:sz></w:rPr><w:t xml:space="default">53.6 (50.5, 56.8)</w:t></w:r></w:p></w:tc><w:tc><w:tcPr><w:tcBorders><w:top w:val="single" w:sz="2" w:space="0" w:color="D3D3D3"></w:top><w:bottom w:val="single" w:sz="2" w:space="0" w:color="D3D3D3"></w:bottom><w:start w:val="single" w:sz="2" w:space="0" w:color="D3D3D3"></w:start><w:end w:val="single" w:sz="2" w:space="0" w:color="D3D3D3"></w:end></w:tcBorders><w:tcMar><w:top w:w="50" w:type="dxa"></w:top></w:tcMar></w:tcPr><w:p><w:pPr><w:spacing w:before="0" w:after="60"></w:spacing></w:pPr><w:r><w:rPr><w:rFonts w:ascii="Calibri" w:hAnsi="Calibri"></w:rFonts><w:sz w:val="20"></w:sz></w:rPr><w:t xml:space="default">952, 1035</w:t></w:r></w:p></w:tc></w:tr>
-<w:tr><w:tc><w:tcPr><w:tcBorders><w:top w:val="single" w:sz="2" w:space="0" w:color="D3D3D3"></w:top><w:bottom w:val="single" w:sz="2" w:space="0" w:color="D3D3D3"></w:bottom><w:start w:val="single" w:sz="2" w:space="0" w:color="D3D3D3"></w:start><w:end w:val="single" w:sz="2" w:space="0" w:color="D3D3D3"></w:end></w:tcBorders><w:tcMar><w:top w:w="50" w:type="dxa"></w:top></w:tcMar></w:tcPr><w:p><w:pPr><w:spacing w:before="0" w:after="60"></w:spacing></w:pPr><w:r><w:rPr><w:rFonts w:ascii="Calibri" w:hAnsi="Calibri"></w:rFonts><w:sz w:val="20"></w:sz></w:rPr><w:t xml:space="default"> </w:t></w:r></w:p></w:tc><w:tc><w:tcPr><w:tcBorders><w:top w:val="single" w:sz="2" w:space="0" w:color="D3D3D3"></w:top><w:bottom w:val="single" w:sz="2" w:space="0" w:color="D3D3D3"></w:bottom><w:start w:val="single" w:sz="2" w:space="0" w:color="D3D3D3"></w:start><w:end w:val="single" w:sz="2" w:space="0" w:color="D3D3D3"></w:end></w:tcBorders><w:tcMar><w:top w:w="50" w:type="dxa"></w:top></w:tcMar></w:tcPr><w:p><w:pPr><w:spacing w:before="0" w:after="60"></w:spacing></w:pPr><w:r><w:rPr><w:rFonts w:ascii="Calibri" w:hAnsi="Calibri"></w:rFonts><w:sz w:val="20"></w:sz></w:rPr><w:t xml:space="default">Lesbian, Gay, Bisexual or Other</w:t></w:r></w:p></w:tc><w:tc><w:tcPr><w:tcBorders><w:top w:val="single" w:sz="2" w:space="0" w:color="D3D3D3"></w:top><w:bottom w:val="single" w:sz="2" w:space="0" w:color="D3D3D3"></w:bottom><w:start w:val="single" w:sz="2" w:space="0" w:color="D3D3D3"></w:start><w:end w:val="single" w:sz="2" w:space="0" w:color="D3D3D3"></w:end></w:tcBorders><w:tcMar><w:top w:w="50" w:type="dxa"></w:top></w:tcMar></w:tcPr><w:p><w:pPr><w:spacing w:before="0" w:after="60"></w:spacing></w:pPr><w:r><w:rPr><w:rFonts w:ascii="Calibri" w:hAnsi="Calibri"></w:rFonts><w:sz w:val="20"></w:sz></w:rPr><w:t xml:space="default">9.3 (2.9, 25.5)</w:t></w:r></w:p></w:tc><w:tc><w:tcPr><w:tcBorders><w:top w:val="single" w:sz="2" w:space="0" w:color="D3D3D3"></w:top><w:bottom w:val="single" w:sz="2" w:space="0" w:color="D3D3D3"></w:bottom><w:start w:val="single" w:sz="2" w:space="0" w:color="D3D3D3"></w:start><w:end w:val="single" w:sz="2" w:space="0" w:color="D3D3D3"></w:end></w:tcBorders><w:tcMar><w:top w:w="50" w:type="dxa"></w:top></w:tcMar></w:tcPr><w:p><w:pPr><w:spacing w:before="0" w:after="60"></w:spacing></w:pPr><w:r><w:rPr><w:rFonts w:ascii="Calibri" w:hAnsi="Calibri"></w:rFonts><w:sz w:val="20"></w:sz></w:rPr><w:t xml:space="default">30.1 (16.7, 48.1)</w:t></w:r></w:p></w:tc><w:tc><w:tcPr><w:tcBorders><w:top w:val="single" w:sz="2" w:space="0" w:color="D3D3D3"></w:top><w:bottom w:val="single" w:sz="2" w:space="0" w:color="D3D3D3"></w:bottom><w:start w:val="single" w:sz="2" w:space="0" w:color="D3D3D3"></w:start><w:end w:val="single" w:sz="2" w:space="0" w:color="D3D3D3"></w:end></w:tcBorders><w:tcMar><w:top w:w="50" w:type="dxa"></w:top></w:tcMar></w:tcPr><w:p><w:pPr><w:spacing w:before="0" w:after="60"></w:spacing></w:pPr><w:r><w:rPr><w:rFonts w:ascii="Calibri" w:hAnsi="Calibri"></w:rFonts><w:sz w:val="20"></w:sz></w:rPr><w:t xml:space="default">60.6 (42.9, 76.0)</w:t></w:r></w:p></w:tc><w:tc><w:tcPr><w:tcBorders><w:top w:val="single" w:sz="2" w:space="0" w:color="D3D3D3"></w:top><w:bottom w:val="single" w:sz="2" w:space="0" w:color="D3D3D3"></w:bottom><w:start w:val="single" w:sz="2" w:space="0" w:color="D3D3D3"></w:start><w:end w:val="single" w:sz="2" w:space="0" w:color="D3D3D3"></w:end></w:tcBorders><w:tcMar><w:top w:w="50" w:type="dxa"></w:top></w:tcMar></w:tcPr><w:p><w:pPr><w:spacing w:before="0" w:after="60"></w:spacing></w:pPr><w:r><w:rPr><w:rFonts w:ascii="Calibri" w:hAnsi="Calibri"></w:rFonts><w:sz w:val="20"></w:sz></w:rPr><w:t xml:space="default">34, 123</w:t></w:r></w:p></w:tc></w:tr>
-<w:tr><w:tc><w:tcPr><w:tcBorders><w:top w:val="single" w:sz="2" w:space="0" w:color="D3D3D3"></w:top><w:bottom w:val="single" w:sz="2" w:space="0" w:color="D3D3D3"></w:bottom><w:start w:val="single" w:sz="2" w:space="0" w:color="D3D3D3"></w:start><w:end w:val="single" w:sz="2" w:space="0" w:color="D3D3D3"></w:end></w:tcBorders><w:tcMar><w:top w:w="50" w:type="dxa"></w:top></w:tcMar></w:tcPr><w:p><w:pPr><w:spacing w:before="0" w:after="60"></w:spacing></w:pPr><w:r><w:rPr><w:rFonts w:ascii="Calibri" w:hAnsi="Calibri"></w:rFonts><w:sz w:val="20"></w:sz></w:rPr><w:t xml:space="default"> </w:t></w:r></w:p></w:tc><w:tc><w:tcPr><w:tcBorders><w:top w:val="single" w:sz="2" w:space="0" w:color="D3D3D3"></w:top><w:bottom w:val="single" w:sz="2" w:space="0" w:color="D3D3D3"></w:bottom><w:start w:val="single" w:sz="2" w:space="0" w:color="D3D3D3"></w:start><w:end w:val="single" w:sz="2" w:space="0" w:color="D3D3D3"></w:end></w:tcBorders><w:tcMar><w:top w:w="50" w:type="dxa"></w:top></w:tcMar></w:tcPr><w:p><w:pPr><w:spacing w:before="0" w:after="60"></w:spacing></w:pPr><w:r><w:rPr><w:rFonts w:ascii="Calibri" w:hAnsi="Calibri"></w:rFonts><w:sz w:val="20"></w:sz></w:rPr><w:t xml:space="default">P-value</w:t></w:r></w:p></w:tc><w:tc><w:tcPr><w:tcBorders><w:top w:val="single" w:sz="2" w:space="0" w:color="D3D3D3"></w:top><w:bottom w:val="single" w:sz="2" w:space="0" w:color="D3D3D3"></w:bottom><w:start w:val="single" w:sz="2" w:space="0" w:color="D3D3D3"></w:start><w:end w:val="single" w:sz="2" w:space="0" w:color="D3D3D3"></w:end></w:tcBorders><w:tcMar><w:top w:w="50" w:type="dxa"></w:top></w:tcMar></w:tcPr><w:p><w:pPr><w:spacing w:before="0" w:after="60"></w:spacing></w:pPr><w:r><w:rPr><w:rFonts w:ascii="Calibri" w:hAnsi="Calibri"></w:rFonts><w:sz w:val="20"></w:sz></w:rPr><w:t xml:space="default"> </w:t></w:r></w:p></w:tc><w:tc><w:tcPr><w:tcBorders><w:top w:val="single" w:sz="2" w:space="0" w:color="D3D3D3"></w:top><w:bottom w:val="single" w:sz="2" w:space="0" w:color="D3D3D3"></w:bottom><w:start w:val="single" w:sz="2" w:space="0" w:color="D3D3D3"></w:start><w:end w:val="single" w:sz="2" w:space="0" w:color="D3D3D3"></w:end></w:tcBorders><w:tcMar><w:top w:w="50" w:type="dxa"></w:top></w:tcMar></w:tcPr><w:p><w:pPr><w:spacing w:before="0" w:after="60"></w:spacing></w:pPr><w:r><w:rPr><w:rFonts w:ascii="Calibri" w:hAnsi="Calibri"></w:rFonts><w:sz w:val="20"></w:sz></w:rPr><w:t xml:space="default"> </w:t></w:r></w:p></w:tc><w:tc><w:tcPr><w:tcBorders><w:top w:val="single" w:sz="2" w:space="0" w:color="D3D3D3"></w:top><w:bottom w:val="single" w:sz="2" w:space="0" w:color="D3D3D3"></w:bottom><w:start w:val="single" w:sz="2" w:space="0" w:color="D3D3D3"></w:start><w:end w:val="single" w:sz="2" w:space="0" w:color="D3D3D3"></w:end></w:tcBorders><w:tcMar><w:top w:w="50" w:type="dxa"></w:top></w:tcMar></w:tcPr><w:p><w:pPr><w:spacing w:before="0" w:after="60"></w:spacing></w:pPr><w:r><w:rPr><w:rFonts w:ascii="Calibri" w:hAnsi="Calibri"></w:rFonts><w:sz w:val="20"></w:sz></w:rPr><w:t xml:space="default"> </w:t></w:r></w:p></w:tc><w:tc><w:tcPr><w:tcBorders><w:top w:val="single" w:sz="2" w:space="0" w:color="D3D3D3"></w:top><w:bottom w:val="single" w:sz="2" w:space="0" w:color="D3D3D3"></w:bottom><w:start w:val="single" w:sz="2" w:space="0" w:color="D3D3D3"></w:start><w:end w:val="single" w:sz="2" w:space="0" w:color="D3D3D3"></w:end></w:tcBorders><w:tcMar><w:top w:w="50" w:type="dxa"></w:top></w:tcMar></w:tcPr><w:p><w:pPr><w:spacing w:before="0" w:after="60"></w:spacing></w:pPr><w:r><w:rPr><w:rFonts w:ascii="Calibri" w:hAnsi="Calibri"></w:rFonts><w:sz w:val="20"></w:sz></w:rPr><w:t xml:space="default">p=0.373</w:t></w:r></w:p></w:tc></w:tr>
-<w:tr><w:tc><w:tcPr><w:tcBorders><w:top w:val="single" w:sz="16" w:space="0" w:color="D3D3D3"></w:top><w:bottom w:val="single" w:sz="16" w:space="0" w:color="D3D3D3"></w:bottom><w:start w:val="single" w:sz="2" w:space="0" w:color="D3D3D3"></w:start><w:end w:val="single" w:sz="2" w:space="0" w:color="D3D3D3"></w:end></w:tcBorders><w:tcMar><w:top w:w="50" w:type="dxa"></w:top></w:tcMar></w:tcPr><w:p><w:pPr><w:spacing w:before="0" w:after="60"></w:spacing></w:pPr><w:r><w:rPr><w:rFonts w:ascii="Calibri" w:hAnsi="Calibri"></w:rFonts><w:sz w:val="20"></w:sz></w:rPr><w:t xml:space="default"> </w:t></w:r></w:p></w:tc><w:tc><w:tcPr><w:tcBorders><w:top w:val="single" w:sz="16" w:space="0" w:color="D3D3D3"></w:top><w:bottom w:val="single" w:sz="16" w:space="0" w:color="D3D3D3"></w:bottom><w:start w:val="single" w:sz="2" w:space="0" w:color="D3D3D3"></w:start><w:end w:val="single" w:sz="2" w:space="0" w:color="D3D3D3"></w:end></w:tcBorders><w:tcMar><w:top w:w="50" w:type="dxa"></w:top></w:tcMar></w:tcPr><w:p><w:pPr><w:spacing w:before="0" w:after="60"></w:spacing></w:pPr><w:r><w:rPr><w:rFonts w:ascii="Calibri" w:hAnsi="Calibri"></w:rFonts><w:sz w:val="20"></w:sz></w:rPr><w:t xml:space="default"> </w:t></w:r></w:p></w:tc><w:tc><w:tcPr><w:tcBorders><w:top w:val="single" w:sz="16" w:space="0" w:color="D3D3D3"></w:top><w:bottom w:val="single" w:sz="16" w:space="0" w:color="D3D3D3"></w:bottom><w:start w:val="single" w:sz="2" w:space="0" w:color="D3D3D3"></w:start><w:end w:val="single" w:sz="2" w:space="0" w:color="D3D3D3"></w:end></w:tcBorders><w:tcMar><w:top w:w="50" w:type="dxa"></w:top></w:tcMar></w:tcPr><w:p><w:pPr><w:spacing w:before="0" w:after="60"></w:spacing></w:pPr><w:r><w:rPr><w:rFonts w:ascii="Calibri" w:hAnsi="Calibri"></w:rFonts><w:sz w:val="20"></w:sz></w:rPr><w:t xml:space="default"> </w:t></w:r></w:p></w:tc><w:tc><w:tcPr><w:tcBorders><w:top w:val="single" w:sz="16" w:space="0" w:color="D3D3D3"></w:top><w:bottom w:val="single" w:sz="16" w:space="0" w:color="D3D3D3"></w:bottom><w:start w:val="single" w:sz="2" w:space="0" w:color="D3D3D3"></w:start><w:end w:val="single" w:sz="2" w:space="0" w:color="D3D3D3"></w:end></w:tcBorders><w:tcMar><w:top w:w="50" w:type="dxa"></w:top></w:tcMar></w:tcPr><w:p><w:pPr><w:spacing w:before="0" w:after="60"></w:spacing></w:pPr><w:r><w:rPr><w:rFonts w:ascii="Calibri" w:hAnsi="Calibri"></w:rFonts><w:sz w:val="20"></w:sz></w:rPr><w:t xml:space="default"> </w:t></w:r></w:p></w:tc><w:tc><w:tcPr><w:tcBorders><w:top w:val="single" w:sz="16" w:space="0" w:color="D3D3D3"></w:top><w:bottom w:val="single" w:sz="16" w:space="0" w:color="D3D3D3"></w:bottom><w:start w:val="single" w:sz="2" w:space="0" w:color="D3D3D3"></w:start><w:end w:val="single" w:sz="2" w:space="0" w:color="D3D3D3"></w:end></w:tcBorders><w:tcMar><w:top w:w="50" w:type="dxa"></w:top></w:tcMar></w:tcPr><w:p><w:pPr><w:spacing w:before="0" w:after="60"></w:spacing></w:pPr><w:r><w:rPr><w:rFonts w:ascii="Calibri" w:hAnsi="Calibri"></w:rFonts><w:sz w:val="20"></w:sz></w:rPr><w:t xml:space="default"> </w:t></w:r></w:p></w:tc><w:tc><w:tcPr><w:tcBorders><w:top w:val="single" w:sz="16" w:space="0" w:color="D3D3D3"></w:top><w:bottom w:val="single" w:sz="16" w:space="0" w:color="D3D3D3"></w:bottom><w:start w:val="single" w:sz="2" w:space="0" w:color="D3D3D3"></w:start><w:end w:val="single" w:sz="2" w:space="0" w:color="D3D3D3"></w:end></w:tcBorders><w:tcMar><w:top w:w="50" w:type="dxa"></w:top></w:tcMar></w:tcPr><w:p><w:pPr><w:spacing w:before="0" w:after="60"></w:spacing></w:pPr><w:r><w:rPr><w:rFonts w:ascii="Calibri" w:hAnsi="Calibri"></w:rFonts><w:sz w:val="20"></w:sz></w:rPr><w:t xml:space="default"> </w:t></w:r></w:p></w:tc></w:tr>
-<w:tr><w:tc><w:tcPr><w:tcBorders><w:top w:val="single" w:sz="16" w:space="0" w:color="D3D3D3"></w:top><w:bottom w:val="single" w:sz="16" w:space="0" w:color="D3D3D3"></w:bottom><w:start w:val="single" w:sz="2" w:space="0" w:color="D3D3D3"></w:start><w:end w:val="single" w:sz="2" w:space="0" w:color="D3D3D3"></w:end></w:tcBorders><w:tcMar><w:top w:w="25" w:type="dxa"></w:top></w:tcMar></w:tcPr><w:p><w:pPr><w:gridSpan w:val="6"></w:gridSpan><w:spacing w:before="0" w:after="60"></w:spacing></w:pPr><w:r><w:rPr><w:rFonts w:ascii="Calibri" w:hAnsi="Calibri"></w:rFonts><w:sz w:val="20"></w:sz></w:rPr><w:t xml:space="default">Social Grade</w:t></w:r></w:p></w:tc></w:tr>
-<w:tr><w:tc><w:tcPr><w:tcBorders><w:top w:val="single" w:sz="2" w:space="0" w:color="D3D3D3"></w:top><w:bottom w:val="single" w:sz="2" w:space="0" w:color="D3D3D3"></w:bottom><w:start w:val="single" w:sz="2" w:space="0" w:color="D3D3D3"></w:start><w:end w:val="single" w:sz="2" w:space="0" w:color="D3D3D3"></w:end></w:tcBorders><w:tcMar><w:top w:w="50" w:type="dxa"></w:top></w:tcMar></w:tcPr><w:p><w:pPr><w:spacing w:before="0" w:after="60"></w:spacing></w:pPr><w:r><w:rPr><w:rFonts w:ascii="Calibri" w:hAnsi="Calibri"></w:rFonts><w:sz w:val="20"></w:sz></w:rPr><w:t xml:space="default"> </w:t></w:r></w:p></w:tc><w:tc><w:tcPr><w:tcBorders><w:top w:val="single" w:sz="2" w:space="0" w:color="D3D3D3"></w:top><w:bottom w:val="single" w:sz="2" w:space="0" w:color="D3D3D3"></w:bottom><w:start w:val="single" w:sz="2" w:space="0" w:color="D3D3D3"></w:start><w:end w:val="single" w:sz="2" w:space="0" w:color="D3D3D3"></w:end></w:tcBorders><w:tcMar><w:top w:w="50" w:type="dxa"></w:top></w:tcMar></w:tcPr><w:p><w:pPr><w:spacing w:before="0" w:after="60"></w:spacing></w:pPr><w:r><w:rPr><w:rFonts w:ascii="Calibri" w:hAnsi="Calibri"></w:rFonts><w:sz w:val="20"></w:sz></w:rPr><w:t xml:space="default">A Upper middle class/ B Middle class</w:t></w:r></w:p></w:tc><w:tc><w:tcPr><w:tcBorders><w:top w:val="single" w:sz="2" w:space="0" w:color="D3D3D3"></w:top><w:bottom w:val="single" w:sz="2" w:space="0" w:color="D3D3D3"></w:bottom><w:start w:val="single" w:sz="2" w:space="0" w:color="D3D3D3"></w:start><w:end w:val="single" w:sz="2" w:space="0" w:color="D3D3D3"></w:end></w:tcBorders><w:tcMar><w:top w:w="50" w:type="dxa"></w:top></w:tcMar></w:tcPr><w:p><w:pPr><w:spacing w:before="0" w:after="60"></w:spacing></w:pPr><w:r><w:rPr><w:rFonts w:ascii="Calibri" w:hAnsi="Calibri"></w:rFonts><w:sz w:val="20"></w:sz></w:rPr><w:t xml:space="default">11.3 (7.8, 16.1)</w:t></w:r></w:p></w:tc><w:tc><w:tcPr><w:tcBorders><w:top w:val="single" w:sz="2" w:space="0" w:color="D3D3D3"></w:top><w:bottom w:val="single" w:sz="2" w:space="0" w:color="D3D3D3"></w:bottom><w:start w:val="single" w:sz="2" w:space="0" w:color="D3D3D3"></w:start><w:end w:val="single" w:sz="2" w:space="0" w:color="D3D3D3"></w:end></w:tcBorders><w:tcMar><w:top w:w="50" w:type="dxa"></w:top></w:tcMar></w:tcPr><w:p><w:pPr><w:spacing w:before="0" w:after="60"></w:spacing></w:pPr><w:r><w:rPr><w:rFonts w:ascii="Calibri" w:hAnsi="Calibri"></w:rFonts><w:sz w:val="20"></w:sz></w:rPr><w:t xml:space="default">38.5 (32.4, 45.0)</w:t></w:r></w:p></w:tc><w:tc><w:tcPr><w:tcBorders><w:top w:val="single" w:sz="2" w:space="0" w:color="D3D3D3"></w:top><w:bottom w:val="single" w:sz="2" w:space="0" w:color="D3D3D3"></w:bottom><w:start w:val="single" w:sz="2" w:space="0" w:color="D3D3D3"></w:start><w:end w:val="single" w:sz="2" w:space="0" w:color="D3D3D3"></w:end></w:tcBorders><w:tcMar><w:top w:w="50" w:type="dxa"></w:top></w:tcMar></w:tcPr><w:p><w:pPr><w:spacing w:before="0" w:after="60"></w:spacing></w:pPr><w:r><w:rPr><w:rFonts w:ascii="Calibri" w:hAnsi="Calibri"></w:rFonts><w:sz w:val="20"></w:sz></w:rPr><w:t xml:space="default">50.2 (43.8, 56.6)</w:t></w:r></w:p></w:tc><w:tc><w:tcPr><w:tcBorders><w:top w:val="single" w:sz="2" w:space="0" w:color="D3D3D3"></w:top><w:bottom w:val="single" w:sz="2" w:space="0" w:color="D3D3D3"></w:bottom><w:start w:val="single" w:sz="2" w:space="0" w:color="D3D3D3"></w:start><w:end w:val="single" w:sz="2" w:space="0" w:color="D3D3D3"></w:end></w:tcBorders><w:tcMar><w:top w:w="50" w:type="dxa"></w:top></w:tcMar></w:tcPr><w:p><w:pPr><w:spacing w:before="0" w:after="60"></w:spacing></w:pPr><w:r><w:rPr><w:rFonts w:ascii="Calibri" w:hAnsi="Calibri"></w:rFonts><w:sz w:val="20"></w:sz></w:rPr><w:t xml:space="default">233, 292</w:t></w:r></w:p></w:tc></w:tr>
-<w:tr><w:tc><w:tcPr><w:tcBorders><w:top w:val="single" w:sz="2" w:space="0" w:color="D3D3D3"></w:top><w:bottom w:val="single" w:sz="2" w:space="0" w:color="D3D3D3"></w:bottom><w:start w:val="single" w:sz="2" w:space="0" w:color="D3D3D3"></w:start><w:end w:val="single" w:sz="2" w:space="0" w:color="D3D3D3"></w:end></w:tcBorders><w:tcMar><w:top w:w="50" w:type="dxa"></w:top></w:tcMar></w:tcPr><w:p><w:pPr><w:spacing w:before="0" w:after="60"></w:spacing></w:pPr><w:r><w:rPr><w:rFonts w:ascii="Calibri" w:hAnsi="Calibri"></w:rFonts><w:sz w:val="20"></w:sz></w:rPr><w:t xml:space="default"> </w:t></w:r></w:p></w:tc><w:tc><w:tcPr><w:tcBorders><w:top w:val="single" w:sz="2" w:space="0" w:color="D3D3D3"></w:top><w:bottom w:val="single" w:sz="2" w:space="0" w:color="D3D3D3"></w:bottom><w:start w:val="single" w:sz="2" w:space="0" w:color="D3D3D3"></w:start><w:end w:val="single" w:sz="2" w:space="0" w:color="D3D3D3"></w:end></w:tcBorders><w:tcMar><w:top w:w="50" w:type="dxa"></w:top></w:tcMar></w:tcPr><w:p><w:pPr><w:spacing w:before="0" w:after="60"></w:spacing></w:pPr><w:r><w:rPr><w:rFonts w:ascii="Calibri" w:hAnsi="Calibri"></w:rFonts><w:sz w:val="20"></w:sz></w:rPr><w:t xml:space="default">C1 Lower middle class/C2 Skilled working class</w:t></w:r></w:p></w:tc><w:tc><w:tcPr><w:tcBorders><w:top w:val="single" w:sz="2" w:space="0" w:color="D3D3D3"></w:top><w:bottom w:val="single" w:sz="2" w:space="0" w:color="D3D3D3"></w:bottom><w:start w:val="single" w:sz="2" w:space="0" w:color="D3D3D3"></w:start><w:end w:val="single" w:sz="2" w:space="0" w:color="D3D3D3"></w:end></w:tcBorders><w:tcMar><w:top w:w="50" w:type="dxa"></w:top></w:tcMar></w:tcPr><w:p><w:pPr><w:spacing w:before="0" w:after="60"></w:spacing></w:pPr><w:r><w:rPr><w:rFonts w:ascii="Calibri" w:hAnsi="Calibri"></w:rFonts><w:sz w:val="20"></w:sz></w:rPr><w:t xml:space="default">9.9 (7.6, 12.7)</w:t></w:r></w:p></w:tc><w:tc><w:tcPr><w:tcBorders><w:top w:val="single" w:sz="2" w:space="0" w:color="D3D3D3"></w:top><w:bottom w:val="single" w:sz="2" w:space="0" w:color="D3D3D3"></w:bottom><w:start w:val="single" w:sz="2" w:space="0" w:color="D3D3D3"></w:start><w:end w:val="single" w:sz="2" w:space="0" w:color="D3D3D3"></w:end></w:tcBorders><w:tcMar><w:top w:w="50" w:type="dxa"></w:top></w:tcMar></w:tcPr><w:p><w:pPr><w:spacing w:before="0" w:after="60"></w:spacing></w:pPr><w:r><w:rPr><w:rFonts w:ascii="Calibri" w:hAnsi="Calibri"></w:rFonts><w:sz w:val="20"></w:sz></w:rPr><w:t xml:space="default">29.5 (25.7, 33.5)</w:t></w:r></w:p></w:tc><w:tc><w:tcPr><w:tcBorders><w:top w:val="single" w:sz="2" w:space="0" w:color="D3D3D3"></w:top><w:bottom w:val="single" w:sz="2" w:space="0" w:color="D3D3D3"></w:bottom><w:start w:val="single" w:sz="2" w:space="0" w:color="D3D3D3"></w:start><w:end w:val="single" w:sz="2" w:space="0" w:color="D3D3D3"></w:end></w:tcBorders><w:tcMar><w:top w:w="50" w:type="dxa"></w:top></w:tcMar></w:tcPr><w:p><w:pPr><w:spacing w:before="0" w:after="60"></w:spacing></w:pPr><w:r><w:rPr><w:rFonts w:ascii="Calibri" w:hAnsi="Calibri"></w:rFonts><w:sz w:val="20"></w:sz></w:rPr><w:t xml:space="default">60.6 (56.4, 64.7)</w:t></w:r></w:p></w:tc><w:tc><w:tcPr><w:tcBorders><w:top w:val="single" w:sz="2" w:space="0" w:color="D3D3D3"></w:top><w:bottom w:val="single" w:sz="2" w:space="0" w:color="D3D3D3"></w:bottom><w:start w:val="single" w:sz="2" w:space="0" w:color="D3D3D3"></w:start><w:end w:val="single" w:sz="2" w:space="0" w:color="D3D3D3"></w:end></w:tcBorders><w:tcMar><w:top w:w="50" w:type="dxa"></w:top></w:tcMar></w:tcPr><w:p><w:pPr><w:spacing w:before="0" w:after="60"></w:spacing></w:pPr><w:r><w:rPr><w:rFonts w:ascii="Calibri" w:hAnsi="Calibri"></w:rFonts><w:sz w:val="20"></w:sz></w:rPr><w:t xml:space="default">526, 582</w:t></w:r></w:p></w:tc></w:tr>
-<w:tr><w:tc><w:tcPr><w:tcBorders><w:top w:val="single" w:sz="2" w:space="0" w:color="D3D3D3"></w:top><w:bottom w:val="single" w:sz="2" w:space="0" w:color="D3D3D3"></w:bottom><w:start w:val="single" w:sz="2" w:space="0" w:color="D3D3D3"></w:start><w:end w:val="single" w:sz="2" w:space="0" w:color="D3D3D3"></w:end></w:tcBorders><w:tcMar><w:top w:w="50" w:type="dxa"></w:top></w:tcMar></w:tcPr><w:p><w:pPr><w:spacing w:before="0" w:after="60"></w:spacing></w:pPr><w:r><w:rPr><w:rFonts w:ascii="Calibri" w:hAnsi="Calibri"></w:rFonts><w:sz w:val="20"></w:sz></w:rPr><w:t xml:space="default"> </w:t></w:r></w:p></w:tc><w:tc><w:tcPr><w:tcBorders><w:top w:val="single" w:sz="2" w:space="0" w:color="D3D3D3"></w:top><w:bottom w:val="single" w:sz="2" w:space="0" w:color="D3D3D3"></w:bottom><w:start w:val="single" w:sz="2" w:space="0" w:color="D3D3D3"></w:start><w:end w:val="single" w:sz="2" w:space="0" w:color="D3D3D3"></w:end></w:tcBorders><w:tcMar><w:top w:w="50" w:type="dxa"></w:top></w:tcMar></w:tcPr><w:p><w:pPr><w:spacing w:before="0" w:after="60"></w:spacing></w:pPr><w:r><w:rPr><w:rFonts w:ascii="Calibri" w:hAnsi="Calibri"></w:rFonts><w:sz w:val="20"></w:sz></w:rPr><w:t xml:space="default">D Working class/ E Lower level of subsistence</w:t></w:r></w:p></w:tc><w:tc><w:tcPr><w:tcBorders><w:top w:val="single" w:sz="2" w:space="0" w:color="D3D3D3"></w:top><w:bottom w:val="single" w:sz="2" w:space="0" w:color="D3D3D3"></w:bottom><w:start w:val="single" w:sz="2" w:space="0" w:color="D3D3D3"></w:start><w:end w:val="single" w:sz="2" w:space="0" w:color="D3D3D3"></w:end></w:tcBorders><w:tcMar><w:top w:w="50" w:type="dxa"></w:top></w:tcMar></w:tcPr><w:p><w:pPr><w:spacing w:before="0" w:after="60"></w:spacing></w:pPr><w:r><w:rPr><w:rFonts w:ascii="Calibri" w:hAnsi="Calibri"></w:rFonts><w:sz w:val="20"></w:sz></w:rPr><w:t xml:space="default">17.8 (13.4, 23.2)</w:t></w:r></w:p></w:tc><w:tc><w:tcPr><w:tcBorders><w:top w:val="single" w:sz="2" w:space="0" w:color="D3D3D3"></w:top><w:bottom w:val="single" w:sz="2" w:space="0" w:color="D3D3D3"></w:bottom><w:start w:val="single" w:sz="2" w:space="0" w:color="D3D3D3"></w:start><w:end w:val="single" w:sz="2" w:space="0" w:color="D3D3D3"></w:end></w:tcBorders><w:tcMar><w:top w:w="50" w:type="dxa"></w:top></w:tcMar></w:tcPr><w:p><w:pPr><w:spacing w:before="0" w:after="60"></w:spacing></w:pPr><w:r><w:rPr><w:rFonts w:ascii="Calibri" w:hAnsi="Calibri"></w:rFonts><w:sz w:val="20"></w:sz></w:rPr><w:t xml:space="default">39.3 (33.3, 45.7)</w:t></w:r></w:p></w:tc><w:tc><w:tcPr><w:tcBorders><w:top w:val="single" w:sz="2" w:space="0" w:color="D3D3D3"></w:top><w:bottom w:val="single" w:sz="2" w:space="0" w:color="D3D3D3"></w:bottom><w:start w:val="single" w:sz="2" w:space="0" w:color="D3D3D3"></w:start><w:end w:val="single" w:sz="2" w:space="0" w:color="D3D3D3"></w:end></w:tcBorders><w:tcMar><w:top w:w="50" w:type="dxa"></w:top></w:tcMar></w:tcPr><w:p><w:pPr><w:spacing w:before="0" w:after="60"></w:spacing></w:pPr><w:r><w:rPr><w:rFonts w:ascii="Calibri" w:hAnsi="Calibri"></w:rFonts><w:sz w:val="20"></w:sz></w:rPr><w:t xml:space="default">42.9 (36.7, 49.2)</w:t></w:r></w:p></w:tc><w:tc><w:tcPr><w:tcBorders><w:top w:val="single" w:sz="2" w:space="0" w:color="D3D3D3"></w:top><w:bottom w:val="single" w:sz="2" w:space="0" w:color="D3D3D3"></w:bottom><w:start w:val="single" w:sz="2" w:space="0" w:color="D3D3D3"></w:start><w:end w:val="single" w:sz="2" w:space="0" w:color="D3D3D3"></w:end></w:tcBorders><w:tcMar><w:top w:w="50" w:type="dxa"></w:top></w:tcMar></w:tcPr><w:p><w:pPr><w:spacing w:before="0" w:after="60"></w:spacing></w:pPr><w:r><w:rPr><w:rFonts w:ascii="Calibri" w:hAnsi="Calibri"></w:rFonts><w:sz w:val="20"></w:sz></w:rPr><w:t xml:space="default">240, 295</w:t></w:r></w:p></w:tc></w:tr>
-<w:tr><w:tc><w:tcPr><w:tcBorders><w:top w:val="single" w:sz="2" w:space="0" w:color="D3D3D3"></w:top><w:bottom w:val="single" w:sz="2" w:space="0" w:color="D3D3D3"></w:bottom><w:start w:val="single" w:sz="2" w:space="0" w:color="D3D3D3"></w:start><w:end w:val="single" w:sz="2" w:space="0" w:color="D3D3D3"></w:end></w:tcBorders><w:tcMar><w:top w:w="50" w:type="dxa"></w:top></w:tcMar></w:tcPr><w:p><w:pPr><w:spacing w:before="0" w:after="60"></w:spacing></w:pPr><w:r><w:rPr><w:rFonts w:ascii="Calibri" w:hAnsi="Calibri"></w:rFonts><w:sz w:val="20"></w:sz></w:rPr><w:t xml:space="default"> </w:t></w:r></w:p></w:tc><w:tc><w:tcPr><w:tcBorders><w:top w:val="single" w:sz="2" w:space="0" w:color="D3D3D3"></w:top><w:bottom w:val="single" w:sz="2" w:space="0" w:color="D3D3D3"></w:bottom><w:start w:val="single" w:sz="2" w:space="0" w:color="D3D3D3"></w:start><w:end w:val="single" w:sz="2" w:space="0" w:color="D3D3D3"></w:end></w:tcBorders><w:tcMar><w:top w:w="50" w:type="dxa"></w:top></w:tcMar></w:tcPr><w:p><w:pPr><w:spacing w:before="0" w:after="60"></w:spacing></w:pPr><w:r><w:rPr><w:rFonts w:ascii="Calibri" w:hAnsi="Calibri"></w:rFonts><w:sz w:val="20"></w:sz></w:rPr><w:t xml:space="default">P-value</w:t></w:r></w:p></w:tc><w:tc><w:tcPr><w:tcBorders><w:top w:val="single" w:sz="2" w:space="0" w:color="D3D3D3"></w:top><w:bottom w:val="single" w:sz="2" w:space="0" w:color="D3D3D3"></w:bottom><w:start w:val="single" w:sz="2" w:space="0" w:color="D3D3D3"></w:start><w:end w:val="single" w:sz="2" w:space="0" w:color="D3D3D3"></w:end></w:tcBorders><w:tcMar><w:top w:w="50" w:type="dxa"></w:top></w:tcMar></w:tcPr><w:p><w:pPr><w:spacing w:before="0" w:after="60"></w:spacing></w:pPr><w:r><w:rPr><w:rFonts w:ascii="Calibri" w:hAnsi="Calibri"></w:rFonts><w:sz w:val="20"></w:sz></w:rPr><w:t xml:space="default"> </w:t></w:r></w:p></w:tc><w:tc><w:tcPr><w:tcBorders><w:top w:val="single" w:sz="2" w:space="0" w:color="D3D3D3"></w:top><w:bottom w:val="single" w:sz="2" w:space="0" w:color="D3D3D3"></w:bottom><w:start w:val="single" w:sz="2" w:space="0" w:color="D3D3D3"></w:start><w:end w:val="single" w:sz="2" w:space="0" w:color="D3D3D3"></w:end></w:tcBorders><w:tcMar><w:top w:w="50" w:type="dxa"></w:top></w:tcMar></w:tcPr><w:p><w:pPr><w:spacing w:before="0" w:after="60"></w:spacing></w:pPr><w:r><w:rPr><w:rFonts w:ascii="Calibri" w:hAnsi="Calibri"></w:rFonts><w:sz w:val="20"></w:sz></w:rPr><w:t xml:space="default"> </w:t></w:r></w:p></w:tc><w:tc><w:tcPr><w:tcBorders><w:top w:val="single" w:sz="2" w:space="0" w:color="D3D3D3"></w:top><w:bottom w:val="single" w:sz="2" w:space="0" w:color="D3D3D3"></w:bottom><w:start w:val="single" w:sz="2" w:space="0" w:color="D3D3D3"></w:start><w:end w:val="single" w:sz="2" w:space="0" w:color="D3D3D3"></w:end></w:tcBorders><w:tcMar><w:top w:w="50" w:type="dxa"></w:top></w:tcMar></w:tcPr><w:p><w:pPr><w:spacing w:before="0" w:after="60"></w:spacing></w:pPr><w:r><w:rPr><w:rFonts w:ascii="Calibri" w:hAnsi="Calibri"></w:rFonts><w:sz w:val="20"></w:sz></w:rPr><w:t xml:space="default"> </w:t></w:r></w:p></w:tc><w:tc><w:tcPr><w:tcBorders><w:top w:val="single" w:sz="2" w:space="0" w:color="D3D3D3"></w:top><w:bottom w:val="single" w:sz="2" w:space="0" w:color="D3D3D3"></w:bottom><w:start w:val="single" w:sz="2" w:space="0" w:color="D3D3D3"></w:start><w:end w:val="single" w:sz="2" w:space="0" w:color="D3D3D3"></w:end></w:tcBorders><w:tcMar><w:top w:w="50" w:type="dxa"></w:top></w:tcMar></w:tcPr><w:p><w:pPr><w:spacing w:before="0" w:after="60"></w:spacing></w:pPr><w:r><w:rPr><w:rFonts w:ascii="Calibri" w:hAnsi="Calibri"></w:rFonts><w:sz w:val="20"></w:sz></w:rPr><w:t xml:space="default">p<0.001</w:t></w:r></w:p></w:tc></w:tr>
-<w:tr><w:tc><w:tcPr><w:tcBorders><w:top w:val="single" w:sz="16" w:space="0" w:color="D3D3D3"></w:top><w:bottom w:val="single" w:sz="16" w:space="0" w:color="D3D3D3"></w:bottom><w:start w:val="single" w:sz="2" w:space="0" w:color="D3D3D3"></w:start><w:end w:val="single" w:sz="2" w:space="0" w:color="D3D3D3"></w:end></w:tcBorders><w:tcMar><w:top w:w="50" w:type="dxa"></w:top></w:tcMar></w:tcPr><w:p><w:pPr><w:spacing w:before="0" w:after="60"></w:spacing></w:pPr><w:r><w:rPr><w:rFonts w:ascii="Calibri" w:hAnsi="Calibri"></w:rFonts><w:sz w:val="20"></w:sz></w:rPr><w:t xml:space="default"> </w:t></w:r></w:p></w:tc><w:tc><w:tcPr><w:tcBorders><w:top w:val="single" w:sz="16" w:space="0" w:color="D3D3D3"></w:top><w:bottom w:val="single" w:sz="16" w:space="0" w:color="D3D3D3"></w:bottom><w:start w:val="single" w:sz="2" w:space="0" w:color="D3D3D3"></w:start><w:end w:val="single" w:sz="2" w:space="0" w:color="D3D3D3"></w:end></w:tcBorders><w:tcMar><w:top w:w="50" w:type="dxa"></w:top></w:tcMar></w:tcPr><w:p><w:pPr><w:spacing w:before="0" w:after="60"></w:spacing></w:pPr><w:r><w:rPr><w:rFonts w:ascii="Calibri" w:hAnsi="Calibri"></w:rFonts><w:sz w:val="20"></w:sz></w:rPr><w:t xml:space="default"> </w:t></w:r></w:p></w:tc><w:tc><w:tcPr><w:tcBorders><w:top w:val="single" w:sz="16" w:space="0" w:color="D3D3D3"></w:top><w:bottom w:val="single" w:sz="16" w:space="0" w:color="D3D3D3"></w:bottom><w:start w:val="single" w:sz="2" w:space="0" w:color="D3D3D3"></w:start><w:end w:val="single" w:sz="2" w:space="0" w:color="D3D3D3"></w:end></w:tcBorders><w:tcMar><w:top w:w="50" w:type="dxa"></w:top></w:tcMar></w:tcPr><w:p><w:pPr><w:spacing w:before="0" w:after="60"></w:spacing></w:pPr><w:r><w:rPr><w:rFonts w:ascii="Calibri" w:hAnsi="Calibri"></w:rFonts><w:sz w:val="20"></w:sz></w:rPr><w:t xml:space="default"> </w:t></w:r></w:p></w:tc><w:tc><w:tcPr><w:tcBorders><w:top w:val="single" w:sz="16" w:space="0" w:color="D3D3D3"></w:top><w:bottom w:val="single" w:sz="16" w:space="0" w:color="D3D3D3"></w:bottom><w:start w:val="single" w:sz="2" w:space="0" w:color="D3D3D3"></w:start><w:end w:val="single" w:sz="2" w:space="0" w:color="D3D3D3"></w:end></w:tcBorders><w:tcMar><w:top w:w="50" w:type="dxa"></w:top></w:tcMar></w:tcPr><w:p><w:pPr><w:spacing w:before="0" w:after="60"></w:spacing></w:pPr><w:r><w:rPr><w:rFonts w:ascii="Calibri" w:hAnsi="Calibri"></w:rFonts><w:sz w:val="20"></w:sz></w:rPr><w:t xml:space="default"> </w:t></w:r></w:p></w:tc><w:tc><w:tcPr><w:tcBorders><w:top w:val="single" w:sz="16" w:space="0" w:color="D3D3D3"></w:top><w:bottom w:val="single" w:sz="16" w:space="0" w:color="D3D3D3"></w:bottom><w:start w:val="single" w:sz="2" w:space="0" w:color="D3D3D3"></w:start><w:end w:val="single" w:sz="2" w:space="0" w:color="D3D3D3"></w:end></w:tcBorders><w:tcMar><w:top w:w="50" w:type="dxa"></w:top></w:tcMar></w:tcPr><w:p><w:pPr><w:spacing w:before="0" w:after="60"></w:spacing></w:pPr><w:r><w:rPr><w:rFonts w:ascii="Calibri" w:hAnsi="Calibri"></w:rFonts><w:sz w:val="20"></w:sz></w:rPr><w:t xml:space="default"> </w:t></w:r></w:p></w:tc><w:tc><w:tcPr><w:tcBorders><w:top w:val="single" w:sz="16" w:space="0" w:color="D3D3D3"></w:top><w:bottom w:val="single" w:sz="16" w:space="0" w:color="D3D3D3"></w:bottom><w:start w:val="single" w:sz="2" w:space="0" w:color="D3D3D3"></w:start><w:end w:val="single" w:sz="2" w:space="0" w:color="D3D3D3"></w:end></w:tcBorders><w:tcMar><w:top w:w="50" w:type="dxa"></w:top></w:tcMar></w:tcPr><w:p><w:pPr><w:spacing w:before="0" w:after="60"></w:spacing></w:pPr><w:r><w:rPr><w:rFonts w:ascii="Calibri" w:hAnsi="Calibri"></w:rFonts><w:sz w:val="20"></w:sz></w:rPr><w:t xml:space="default"> </w:t></w:r></w:p></w:tc></w:tr>
-<w:tr><w:tc><w:tcPr><w:tcBorders><w:top w:val="single" w:sz="16" w:space="0" w:color="D3D3D3"></w:top><w:bottom w:val="single" w:sz="16" w:space="0" w:color="D3D3D3"></w:bottom><w:start w:val="single" w:sz="2" w:space="0" w:color="D3D3D3"></w:start><w:end w:val="single" w:sz="2" w:space="0" w:color="D3D3D3"></w:end></w:tcBorders><w:tcMar><w:top w:w="25" w:type="dxa"></w:top></w:tcMar></w:tcPr><w:p><w:pPr><w:gridSpan w:val="6"></w:gridSpan><w:spacing w:before="0" w:after="60"></w:spacing></w:pPr><w:r><w:rPr><w:rFonts w:ascii="Calibri" w:hAnsi="Calibri"></w:rFonts><w:sz w:val="20"></w:sz></w:rPr><w:t xml:space="default">Education level</w:t></w:r></w:p></w:tc></w:tr>
-<w:tr><w:tc><w:tcPr><w:tcBorders><w:top w:val="single" w:sz="2" w:space="0" w:color="D3D3D3"></w:top><w:bottom w:val="single" w:sz="2" w:space="0" w:color="D3D3D3"></w:bottom><w:start w:val="single" w:sz="2" w:space="0" w:color="D3D3D3"></w:start><w:end w:val="single" w:sz="2" w:space="0" w:color="D3D3D3"></w:end></w:tcBorders><w:tcMar><w:top w:w="50" w:type="dxa"></w:top></w:tcMar></w:tcPr><w:p><w:pPr><w:spacing w:before="0" w:after="60"></w:spacing></w:pPr><w:r><w:rPr><w:rFonts w:ascii="Calibri" w:hAnsi="Calibri"></w:rFonts><w:sz w:val="20"></w:sz></w:rPr><w:t xml:space="default"> </w:t></w:r></w:p></w:tc><w:tc><w:tcPr><w:tcBorders><w:top w:val="single" w:sz="2" w:space="0" w:color="D3D3D3"></w:top><w:bottom w:val="single" w:sz="2" w:space="0" w:color="D3D3D3"></w:bottom><w:start w:val="single" w:sz="2" w:space="0" w:color="D3D3D3"></w:start><w:end w:val="single" w:sz="2" w:space="0" w:color="D3D3D3"></w:end></w:tcBorders><w:tcMar><w:top w:w="50" w:type="dxa"></w:top></w:tcMar></w:tcPr><w:p><w:pPr><w:spacing w:before="0" w:after="60"></w:spacing></w:pPr><w:r><w:rPr><w:rFonts w:ascii="Calibri" w:hAnsi="Calibri"></w:rFonts><w:sz w:val="20"></w:sz></w:rPr><w:t xml:space="default">Degree</w:t></w:r></w:p></w:tc><w:tc><w:tcPr><w:tcBorders><w:top w:val="single" w:sz="2" w:space="0" w:color="D3D3D3"></w:top><w:bottom w:val="single" w:sz="2" w:space="0" w:color="D3D3D3"></w:bottom><w:start w:val="single" w:sz="2" w:space="0" w:color="D3D3D3"></w:start><w:end w:val="single" w:sz="2" w:space="0" w:color="D3D3D3"></w:end></w:tcBorders><w:tcMar><w:top w:w="50" w:type="dxa"></w:top></w:tcMar></w:tcPr><w:p><w:pPr><w:spacing w:before="0" w:after="60"></w:spacing></w:pPr><w:r><w:rPr><w:rFonts w:ascii="Calibri" w:hAnsi="Calibri"></w:rFonts><w:sz w:val="20"></w:sz></w:rPr><w:t xml:space="default">8.6 (6.5, 11.3)</w:t></w:r></w:p></w:tc><w:tc><w:tcPr><w:tcBorders><w:top w:val="single" w:sz="2" w:space="0" w:color="D3D3D3"></w:top><w:bottom w:val="single" w:sz="2" w:space="0" w:color="D3D3D3"></w:bottom><w:start w:val="single" w:sz="2" w:space="0" w:color="D3D3D3"></w:start><w:end w:val="single" w:sz="2" w:space="0" w:color="D3D3D3"></w:end></w:tcBorders><w:tcMar><w:top w:w="50" w:type="dxa"></w:top></w:tcMar></w:tcPr><w:p><w:pPr><w:spacing w:before="0" w:after="60"></w:spacing></w:pPr><w:r><w:rPr><w:rFonts w:ascii="Calibri" w:hAnsi="Calibri"></w:rFonts><w:sz w:val="20"></w:sz></w:rPr><w:t xml:space="default">36.7 (32.6, 40.9)</w:t></w:r></w:p></w:tc><w:tc><w:tcPr><w:tcBorders><w:top w:val="single" w:sz="2" w:space="0" w:color="D3D3D3"></w:top><w:bottom w:val="single" w:sz="2" w:space="0" w:color="D3D3D3"></w:bottom><w:start w:val="single" w:sz="2" w:space="0" w:color="D3D3D3"></w:start><w:end w:val="single" w:sz="2" w:space="0" w:color="D3D3D3"></w:end></w:tcBorders><w:tcMar><w:top w:w="50" w:type="dxa"></w:top></w:tcMar></w:tcPr><w:p><w:pPr><w:spacing w:before="0" w:after="60"></w:spacing></w:pPr><w:r><w:rPr><w:rFonts w:ascii="Calibri" w:hAnsi="Calibri"></w:rFonts><w:sz w:val="20"></w:sz></w:rPr><w:t xml:space="default">54.8 (50.4, 59.0)</w:t></w:r></w:p></w:tc><w:tc><w:tcPr><w:tcBorders><w:top w:val="single" w:sz="2" w:space="0" w:color="D3D3D3"></w:top><w:bottom w:val="single" w:sz="2" w:space="0" w:color="D3D3D3"></w:bottom><w:start w:val="single" w:sz="2" w:space="0" w:color="D3D3D3"></w:start><w:end w:val="single" w:sz="2" w:space="0" w:color="D3D3D3"></w:end></w:tcBorders><w:tcMar><w:top w:w="50" w:type="dxa"></w:top></w:tcMar></w:tcPr><w:p><w:pPr><w:spacing w:before="0" w:after="60"></w:spacing></w:pPr><w:r><w:rPr><w:rFonts w:ascii="Calibri" w:hAnsi="Calibri"></w:rFonts><w:sz w:val="20"></w:sz></w:rPr><w:t xml:space="default">519, 609</w:t></w:r></w:p></w:tc></w:tr>
-<w:tr><w:tc><w:tcPr><w:tcBorders><w:top w:val="single" w:sz="2" w:space="0" w:color="D3D3D3"></w:top><w:bottom w:val="single" w:sz="2" w:space="0" w:color="D3D3D3"></w:bottom><w:start w:val="single" w:sz="2" w:space="0" w:color="D3D3D3"></w:start><w:end w:val="single" w:sz="2" w:space="0" w:color="D3D3D3"></w:end></w:tcBorders><w:tcMar><w:top w:w="50" w:type="dxa"></w:top></w:tcMar></w:tcPr><w:p><w:pPr><w:spacing w:before="0" w:after="60"></w:spacing></w:pPr><w:r><w:rPr><w:rFonts w:ascii="Calibri" w:hAnsi="Calibri"></w:rFonts><w:sz w:val="20"></w:sz></w:rPr><w:t xml:space="default"> </w:t></w:r></w:p></w:tc><w:tc><w:tcPr><w:tcBorders><w:top w:val="single" w:sz="2" w:space="0" w:color="D3D3D3"></w:top><w:bottom w:val="single" w:sz="2" w:space="0" w:color="D3D3D3"></w:bottom><w:start w:val="single" w:sz="2" w:space="0" w:color="D3D3D3"></w:start><w:end w:val="single" w:sz="2" w:space="0" w:color="D3D3D3"></w:end></w:tcBorders><w:tcMar><w:top w:w="50" w:type="dxa"></w:top></w:tcMar></w:tcPr><w:p><w:pPr><w:spacing w:before="0" w:after="60"></w:spacing></w:pPr><w:r><w:rPr><w:rFonts w:ascii="Calibri" w:hAnsi="Calibri"></w:rFonts><w:sz w:val="20"></w:sz></w:rPr><w:t xml:space="default">Below degree</w:t></w:r></w:p></w:tc><w:tc><w:tcPr><w:tcBorders><w:top w:val="single" w:sz="2" w:space="0" w:color="D3D3D3"></w:top><w:bottom w:val="single" w:sz="2" w:space="0" w:color="D3D3D3"></w:bottom><w:start w:val="single" w:sz="2" w:space="0" w:color="D3D3D3"></w:start><w:end w:val="single" w:sz="2" w:space="0" w:color="D3D3D3"></w:end></w:tcBorders><w:tcMar><w:top w:w="50" w:type="dxa"></w:top></w:tcMar></w:tcPr><w:p><w:pPr><w:spacing w:before="0" w:after="60"></w:spacing></w:pPr><w:r><w:rPr><w:rFonts w:ascii="Calibri" w:hAnsi="Calibri"></w:rFonts><w:sz w:val="20"></w:sz></w:rPr><w:t xml:space="default">14.3 (11.3, 17.8)</w:t></w:r></w:p></w:tc><w:tc><w:tcPr><w:tcBorders><w:top w:val="single" w:sz="2" w:space="0" w:color="D3D3D3"></w:top><w:bottom w:val="single" w:sz="2" w:space="0" w:color="D3D3D3"></w:bottom><w:start w:val="single" w:sz="2" w:space="0" w:color="D3D3D3"></w:start><w:end w:val="single" w:sz="2" w:space="0" w:color="D3D3D3"></w:end></w:tcBorders><w:tcMar><w:top w:w="50" w:type="dxa"></w:top></w:tcMar></w:tcPr><w:p><w:pPr><w:spacing w:before="0" w:after="60"></w:spacing></w:pPr><w:r><w:rPr><w:rFonts w:ascii="Calibri" w:hAnsi="Calibri"></w:rFonts><w:sz w:val="20"></w:sz></w:rPr><w:t xml:space="default">31.5 (27.3, 35.9)</w:t></w:r></w:p></w:tc><w:tc><w:tcPr><w:tcBorders><w:top w:val="single" w:sz="2" w:space="0" w:color="D3D3D3"></w:top><w:bottom w:val="single" w:sz="2" w:space="0" w:color="D3D3D3"></w:bottom><w:start w:val="single" w:sz="2" w:space="0" w:color="D3D3D3"></w:start><w:end w:val="single" w:sz="2" w:space="0" w:color="D3D3D3"></w:end></w:tcBorders><w:tcMar><w:top w:w="50" w:type="dxa"></w:top></w:tcMar></w:tcPr><w:p><w:pPr><w:spacing w:before="0" w:after="60"></w:spacing></w:pPr><w:r><w:rPr><w:rFonts w:ascii="Calibri" w:hAnsi="Calibri"></w:rFonts><w:sz w:val="20"></w:sz></w:rPr><w:t xml:space="default">54.3 (49.6, 58.9)</w:t></w:r></w:p></w:tc><w:tc><w:tcPr><w:tcBorders><w:top w:val="single" w:sz="2" w:space="0" w:color="D3D3D3"></w:top><w:bottom w:val="single" w:sz="2" w:space="0" w:color="D3D3D3"></w:bottom><w:start w:val="single" w:sz="2" w:space="0" w:color="D3D3D3"></w:start><w:end w:val="single" w:sz="2" w:space="0" w:color="D3D3D3"></w:end></w:tcBorders><w:tcMar><w:top w:w="50" w:type="dxa"></w:top></w:tcMar></w:tcPr><w:p><w:pPr><w:spacing w:before="0" w:after="60"></w:spacing></w:pPr><w:r><w:rPr><w:rFonts w:ascii="Calibri" w:hAnsi="Calibri"></w:rFonts><w:sz w:val="20"></w:sz></w:rPr><w:t xml:space="default">445, 520</w:t></w:r></w:p></w:tc></w:tr>
-<w:tr><w:tc><w:tcPr><w:tcBorders><w:top w:val="single" w:sz="2" w:space="0" w:color="D3D3D3"></w:top><w:bottom w:val="single" w:sz="2" w:space="0" w:color="D3D3D3"></w:bottom><w:start w:val="single" w:sz="2" w:space="0" w:color="D3D3D3"></w:start><w:end w:val="single" w:sz="2" w:space="0" w:color="D3D3D3"></w:end></w:tcBorders><w:tcMar><w:top w:w="50" w:type="dxa"></w:top></w:tcMar></w:tcPr><w:p><w:pPr><w:spacing w:before="0" w:after="60"></w:spacing></w:pPr><w:r><w:rPr><w:rFonts w:ascii="Calibri" w:hAnsi="Calibri"></w:rFonts><w:sz w:val="20"></w:sz></w:rPr><w:t xml:space="default"> </w:t></w:r></w:p></w:tc><w:tc><w:tcPr><w:tcBorders><w:top w:val="single" w:sz="2" w:space="0" w:color="D3D3D3"></w:top><w:bottom w:val="single" w:sz="2" w:space="0" w:color="D3D3D3"></w:bottom><w:start w:val="single" w:sz="2" w:space="0" w:color="D3D3D3"></w:start><w:end w:val="single" w:sz="2" w:space="0" w:color="D3D3D3"></w:end></w:tcBorders><w:tcMar><w:top w:w="50" w:type="dxa"></w:top></w:tcMar></w:tcPr><w:p><w:pPr><w:spacing w:before="0" w:after="60"></w:spacing></w:pPr><w:r><w:rPr><w:rFonts w:ascii="Calibri" w:hAnsi="Calibri"></w:rFonts><w:sz w:val="20"></w:sz></w:rPr><w:t xml:space="default">No qualifications</w:t></w:r></w:p></w:tc><w:tc><w:tcPr><w:tcBorders><w:top w:val="single" w:sz="2" w:space="0" w:color="D3D3D3"></w:top><w:bottom w:val="single" w:sz="2" w:space="0" w:color="D3D3D3"></w:bottom><w:start w:val="single" w:sz="2" w:space="0" w:color="D3D3D3"></w:start><w:end w:val="single" w:sz="2" w:space="0" w:color="D3D3D3"></w:end></w:tcBorders><w:tcMar><w:top w:w="50" w:type="dxa"></w:top></w:tcMar></w:tcPr><w:p><w:pPr><w:spacing w:before="0" w:after="60"></w:spacing></w:pPr><w:r><w:rPr><w:rFonts w:ascii="Calibri" w:hAnsi="Calibri"></w:rFonts><w:sz w:val="20"></w:sz></w:rPr><w:t xml:space="default">37.4 (22.7, 54.9)</w:t></w:r></w:p></w:tc><w:tc><w:tcPr><w:tcBorders><w:top w:val="single" w:sz="2" w:space="0" w:color="D3D3D3"></w:top><w:bottom w:val="single" w:sz="2" w:space="0" w:color="D3D3D3"></w:bottom><w:start w:val="single" w:sz="2" w:space="0" w:color="D3D3D3"></w:start><w:end w:val="single" w:sz="2" w:space="0" w:color="D3D3D3"></w:end></w:tcBorders><w:tcMar><w:top w:w="50" w:type="dxa"></w:top></w:tcMar></w:tcPr><w:p><w:pPr><w:spacing w:before="0" w:after="60"></w:spacing></w:pPr><w:r><w:rPr><w:rFonts w:ascii="Calibri" w:hAnsi="Calibri"></w:rFonts><w:sz w:val="20"></w:sz></w:rPr><w:t xml:space="default">25.3 (13.3, 42.7)</w:t></w:r></w:p></w:tc><w:tc><w:tcPr><w:tcBorders><w:top w:val="single" w:sz="2" w:space="0" w:color="D3D3D3"></w:top><w:bottom w:val="single" w:sz="2" w:space="0" w:color="D3D3D3"></w:bottom><w:start w:val="single" w:sz="2" w:space="0" w:color="D3D3D3"></w:start><w:end w:val="single" w:sz="2" w:space="0" w:color="D3D3D3"></w:end></w:tcBorders><w:tcMar><w:top w:w="50" w:type="dxa"></w:top></w:tcMar></w:tcPr><w:p><w:pPr><w:spacing w:before="0" w:after="60"></w:spacing></w:pPr><w:r><w:rPr><w:rFonts w:ascii="Calibri" w:hAnsi="Calibri"></w:rFonts><w:sz w:val="20"></w:sz></w:rPr><w:t xml:space="default">37.4 (22.6, 54.9)</w:t></w:r></w:p></w:tc><w:tc><w:tcPr><w:tcBorders><w:top w:val="single" w:sz="2" w:space="0" w:color="D3D3D3"></w:top><w:bottom w:val="single" w:sz="2" w:space="0" w:color="D3D3D3"></w:bottom><w:start w:val="single" w:sz="2" w:space="0" w:color="D3D3D3"></w:start><w:end w:val="single" w:sz="2" w:space="0" w:color="D3D3D3"></w:end></w:tcBorders><w:tcMar><w:top w:w="50" w:type="dxa"></w:top></w:tcMar></w:tcPr><w:p><w:pPr><w:spacing w:before="0" w:after="60"></w:spacing></w:pPr><w:r><w:rPr><w:rFonts w:ascii="Calibri" w:hAnsi="Calibri"></w:rFonts><w:sz w:val="20"></w:sz></w:rPr><w:t xml:space="default">35, 40</w:t></w:r></w:p></w:tc></w:tr>
-<w:tr><w:tc><w:tcPr><w:tcBorders><w:top w:val="single" w:sz="2" w:space="0" w:color="D3D3D3"></w:top><w:bottom w:val="single" w:sz="2" w:space="0" w:color="D3D3D3"></w:bottom><w:start w:val="single" w:sz="2" w:space="0" w:color="D3D3D3"></w:start><w:end w:val="single" w:sz="2" w:space="0" w:color="D3D3D3"></w:end></w:tcBorders><w:tcMar><w:top w:w="50" w:type="dxa"></w:top></w:tcMar></w:tcPr><w:p><w:pPr><w:spacing w:before="0" w:after="60"></w:spacing></w:pPr><w:r><w:rPr><w:rFonts w:ascii="Calibri" w:hAnsi="Calibri"></w:rFonts><w:sz w:val="20"></w:sz></w:rPr><w:t xml:space="default"> </w:t></w:r></w:p></w:tc><w:tc><w:tcPr><w:tcBorders><w:top w:val="single" w:sz="2" w:space="0" w:color="D3D3D3"></w:top><w:bottom w:val="single" w:sz="2" w:space="0" w:color="D3D3D3"></w:bottom><w:start w:val="single" w:sz="2" w:space="0" w:color="D3D3D3"></w:start><w:end w:val="single" w:sz="2" w:space="0" w:color="D3D3D3"></w:end></w:tcBorders><w:tcMar><w:top w:w="50" w:type="dxa"></w:top></w:tcMar></w:tcPr><w:p><w:pPr><w:spacing w:before="0" w:after="60"></w:spacing></w:pPr><w:r><w:rPr><w:rFonts w:ascii="Calibri" w:hAnsi="Calibri"></w:rFonts><w:sz w:val="20"></w:sz></w:rPr><w:t xml:space="default">P-value</w:t></w:r></w:p></w:tc><w:tc><w:tcPr><w:tcBorders><w:top w:val="single" w:sz="2" w:space="0" w:color="D3D3D3"></w:top><w:bottom w:val="single" w:sz="2" w:space="0" w:color="D3D3D3"></w:bottom><w:start w:val="single" w:sz="2" w:space="0" w:color="D3D3D3"></w:start><w:end w:val="single" w:sz="2" w:space="0" w:color="D3D3D3"></w:end></w:tcBorders><w:tcMar><w:top w:w="50" w:type="dxa"></w:top></w:tcMar></w:tcPr><w:p><w:pPr><w:spacing w:before="0" w:after="60"></w:spacing></w:pPr><w:r><w:rPr><w:rFonts w:ascii="Calibri" w:hAnsi="Calibri"></w:rFonts><w:sz w:val="20"></w:sz></w:rPr><w:t xml:space="default"> </w:t></w:r></w:p></w:tc><w:tc><w:tcPr><w:tcBorders><w:top w:val="single" w:sz="2" w:space="0" w:color="D3D3D3"></w:top><w:bottom w:val="single" w:sz="2" w:space="0" w:color="D3D3D3"></w:bottom><w:start w:val="single" w:sz="2" w:space="0" w:color="D3D3D3"></w:start><w:end w:val="single" w:sz="2" w:space="0" w:color="D3D3D3"></w:end></w:tcBorders><w:tcMar><w:top w:w="50" w:type="dxa"></w:top></w:tcMar></w:tcPr><w:p><w:pPr><w:spacing w:before="0" w:after="60"></w:spacing></w:pPr><w:r><w:rPr><w:rFonts w:ascii="Calibri" w:hAnsi="Calibri"></w:rFonts><w:sz w:val="20"></w:sz></w:rPr><w:t xml:space="default"> </w:t></w:r></w:p></w:tc><w:tc><w:tcPr><w:tcBorders><w:top w:val="single" w:sz="2" w:space="0" w:color="D3D3D3"></w:top><w:bottom w:val="single" w:sz="2" w:space="0" w:color="D3D3D3"></w:bottom><w:start w:val="single" w:sz="2" w:space="0" w:color="D3D3D3"></w:start><w:end w:val="single" w:sz="2" w:space="0" w:color="D3D3D3"></w:end></w:tcBorders><w:tcMar><w:top w:w="50" w:type="dxa"></w:top></w:tcMar></w:tcPr><w:p><w:pPr><w:spacing w:before="0" w:after="60"></w:spacing></w:pPr><w:r><w:rPr><w:rFonts w:ascii="Calibri" w:hAnsi="Calibri"></w:rFonts><w:sz w:val="20"></w:sz></w:rPr><w:t xml:space="default"> </w:t></w:r></w:p></w:tc><w:tc><w:tcPr><w:tcBorders><w:top w:val="single" w:sz="2" w:space="0" w:color="D3D3D3"></w:top><w:bottom w:val="single" w:sz="2" w:space="0" w:color="D3D3D3"></w:bottom><w:start w:val="single" w:sz="2" w:space="0" w:color="D3D3D3"></w:start><w:end w:val="single" w:sz="2" w:space="0" w:color="D3D3D3"></w:end></w:tcBorders><w:tcMar><w:top w:w="50" w:type="dxa"></w:top></w:tcMar></w:tcPr><w:p><w:pPr><w:spacing w:before="0" w:after="60"></w:spacing></w:pPr><w:r><w:rPr><w:rFonts w:ascii="Calibri" w:hAnsi="Calibri"></w:rFonts><w:sz w:val="20"></w:sz></w:rPr><w:t xml:space="default">p<0.001</w:t></w:r></w:p></w:tc></w:tr>
-<w:tr><w:tc><w:tcPr><w:tcBorders><w:top w:val="single" w:sz="16" w:space="0" w:color="D3D3D3"></w:top><w:bottom w:val="single" w:sz="16" w:space="0" w:color="D3D3D3"></w:bottom><w:start w:val="single" w:sz="2" w:space="0" w:color="D3D3D3"></w:start><w:end w:val="single" w:sz="2" w:space="0" w:color="D3D3D3"></w:end></w:tcBorders><w:tcMar><w:top w:w="50" w:type="dxa"></w:top></w:tcMar></w:tcPr><w:p><w:pPr><w:spacing w:before="0" w:after="60"></w:spacing></w:pPr><w:r><w:rPr><w:rFonts w:ascii="Calibri" w:hAnsi="Calibri"></w:rFonts><w:sz w:val="20"></w:sz></w:rPr><w:t xml:space="default"> </w:t></w:r></w:p></w:tc><w:tc><w:tcPr><w:tcBorders><w:top w:val="single" w:sz="16" w:space="0" w:color="D3D3D3"></w:top><w:bottom w:val="single" w:sz="16" w:space="0" w:color="D3D3D3"></w:bottom><w:start w:val="single" w:sz="2" w:space="0" w:color="D3D3D3"></w:start><w:end w:val="single" w:sz="2" w:space="0" w:color="D3D3D3"></w:end></w:tcBorders><w:tcMar><w:top w:w="50" w:type="dxa"></w:top></w:tcMar></w:tcPr><w:p><w:pPr><w:spacing w:before="0" w:after="60"></w:spacing></w:pPr><w:r><w:rPr><w:rFonts w:ascii="Calibri" w:hAnsi="Calibri"></w:rFonts><w:sz w:val="20"></w:sz></w:rPr><w:t xml:space="default"> </w:t></w:r></w:p></w:tc><w:tc><w:tcPr><w:tcBorders><w:top w:val="single" w:sz="16" w:space="0" w:color="D3D3D3"></w:top><w:bottom w:val="single" w:sz="16" w:space="0" w:color="D3D3D3"></w:bottom><w:start w:val="single" w:sz="2" w:space="0" w:color="D3D3D3"></w:start><w:end w:val="single" w:sz="2" w:space="0" w:color="D3D3D3"></w:end></w:tcBorders><w:tcMar><w:top w:w="50" w:type="dxa"></w:top></w:tcMar></w:tcPr><w:p><w:pPr><w:spacing w:before="0" w:after="60"></w:spacing></w:pPr><w:r><w:rPr><w:rFonts w:ascii="Calibri" w:hAnsi="Calibri"></w:rFonts><w:sz w:val="20"></w:sz></w:rPr><w:t xml:space="default"> </w:t></w:r></w:p></w:tc><w:tc><w:tcPr><w:tcBorders><w:top w:val="single" w:sz="16" w:space="0" w:color="D3D3D3"></w:top><w:bottom w:val="single" w:sz="16" w:space="0" w:color="D3D3D3"></w:bottom><w:start w:val="single" w:sz="2" w:space="0" w:color="D3D3D3"></w:start><w:end w:val="single" w:sz="2" w:space="0" w:color="D3D3D3"></w:end></w:tcBorders><w:tcMar><w:top w:w="50" w:type="dxa"></w:top></w:tcMar></w:tcPr><w:p><w:pPr><w:spacing w:before="0" w:after="60"></w:spacing></w:pPr><w:r><w:rPr><w:rFonts w:ascii="Calibri" w:hAnsi="Calibri"></w:rFonts><w:sz w:val="20"></w:sz></w:rPr><w:t xml:space="default"> </w:t></w:r></w:p></w:tc><w:tc><w:tcPr><w:tcBorders><w:top w:val="single" w:sz="16" w:space="0" w:color="D3D3D3"></w:top><w:bottom w:val="single" w:sz="16" w:space="0" w:color="D3D3D3"></w:bottom><w:start w:val="single" w:sz="2" w:space="0" w:color="D3D3D3"></w:start><w:end w:val="single" w:sz="2" w:space="0" w:color="D3D3D3"></w:end></w:tcBorders><w:tcMar><w:top w:w="50" w:type="dxa"></w:top></w:tcMar></w:tcPr><w:p><w:pPr><w:spacing w:before="0" w:after="60"></w:spacing></w:pPr><w:r><w:rPr><w:rFonts w:ascii="Calibri" w:hAnsi="Calibri"></w:rFonts><w:sz w:val="20"></w:sz></w:rPr><w:t xml:space="default"> </w:t></w:r></w:p></w:tc><w:tc><w:tcPr><w:tcBorders><w:top w:val="single" w:sz="16" w:space="0" w:color="D3D3D3"></w:top><w:bottom w:val="single" w:sz="16" w:space="0" w:color="D3D3D3"></w:bottom><w:start w:val="single" w:sz="2" w:space="0" w:color="D3D3D3"></w:start><w:end w:val="single" w:sz="2" w:space="0" w:color="D3D3D3"></w:end></w:tcBorders><w:tcMar><w:top w:w="50" w:type="dxa"></w:top></w:tcMar></w:tcPr><w:p><w:pPr><w:spacing w:before="0" w:after="60"></w:spacing></w:pPr><w:r><w:rPr><w:rFonts w:ascii="Calibri" w:hAnsi="Calibri"></w:rFonts><w:sz w:val="20"></w:sz></w:rPr><w:t xml:space="default"> </w:t></w:r></w:p></w:tc></w:tr>
-<w:tr><w:tc><w:tcPr><w:tcBorders><w:top w:val="single" w:sz="16" w:space="0" w:color="D3D3D3"></w:top><w:bottom w:val="single" w:sz="16" w:space="0" w:color="D3D3D3"></w:bottom><w:start w:val="single" w:sz="2" w:space="0" w:color="D3D3D3"></w:start><w:end w:val="single" w:sz="2" w:space="0" w:color="D3D3D3"></w:end></w:tcBorders><w:tcMar><w:top w:w="25" w:type="dxa"></w:top></w:tcMar></w:tcPr><w:p><w:pPr><w:gridSpan w:val="6"></w:gridSpan><w:spacing w:before="0" w:after="60"></w:spacing></w:pPr><w:r><w:rPr><w:rFonts w:ascii="Calibri" w:hAnsi="Calibri"></w:rFonts><w:sz w:val="20"></w:sz></w:rPr><w:t xml:space="default">Living together - relationship but not living together - Single</w:t></w:r></w:p></w:tc></w:tr>
-<w:tr><w:tc><w:tcPr><w:tcBorders><w:top w:val="single" w:sz="2" w:space="0" w:color="D3D3D3"></w:top><w:bottom w:val="single" w:sz="2" w:space="0" w:color="D3D3D3"></w:bottom><w:start w:val="single" w:sz="2" w:space="0" w:color="D3D3D3"></w:start><w:end w:val="single" w:sz="2" w:space="0" w:color="D3D3D3"></w:end></w:tcBorders><w:tcMar><w:top w:w="50" w:type="dxa"></w:top></w:tcMar></w:tcPr><w:p><w:pPr><w:spacing w:before="0" w:after="60"></w:spacing></w:pPr><w:r><w:rPr><w:rFonts w:ascii="Calibri" w:hAnsi="Calibri"></w:rFonts><w:sz w:val="20"></w:sz></w:rPr><w:t xml:space="default"> </w:t></w:r></w:p></w:tc><w:tc><w:tcPr><w:tcBorders><w:top w:val="single" w:sz="2" w:space="0" w:color="D3D3D3"></w:top><w:bottom w:val="single" w:sz="2" w:space="0" w:color="D3D3D3"></w:bottom><w:start w:val="single" w:sz="2" w:space="0" w:color="D3D3D3"></w:start><w:end w:val="single" w:sz="2" w:space="0" w:color="D3D3D3"></w:end></w:tcBorders><w:tcMar><w:top w:w="50" w:type="dxa"></w:top></w:tcMar></w:tcPr><w:p><w:pPr><w:spacing w:before="0" w:after="60"></w:spacing></w:pPr><w:r><w:rPr><w:rFonts w:ascii="Calibri" w:hAnsi="Calibri"></w:rFonts><w:sz w:val="20"></w:sz></w:rPr><w:t xml:space="default">Single</w:t></w:r></w:p></w:tc><w:tc><w:tcPr><w:tcBorders><w:top w:val="single" w:sz="2" w:space="0" w:color="D3D3D3"></w:top><w:bottom w:val="single" w:sz="2" w:space="0" w:color="D3D3D3"></w:bottom><w:start w:val="single" w:sz="2" w:space="0" w:color="D3D3D3"></w:start><w:end w:val="single" w:sz="2" w:space="0" w:color="D3D3D3"></w:end></w:tcBorders><w:tcMar><w:top w:w="50" w:type="dxa"></w:top></w:tcMar></w:tcPr><w:p><w:pPr><w:spacing w:before="0" w:after="60"></w:spacing></w:pPr><w:r><w:rPr><w:rFonts w:ascii="Calibri" w:hAnsi="Calibri"></w:rFonts><w:sz w:val="20"></w:sz></w:rPr><w:t xml:space="default">10.4 (5.9, 17.8)</w:t></w:r></w:p></w:tc><w:tc><w:tcPr><w:tcBorders><w:top w:val="single" w:sz="2" w:space="0" w:color="D3D3D3"></w:top><w:bottom w:val="single" w:sz="2" w:space="0" w:color="D3D3D3"></w:bottom><w:start w:val="single" w:sz="2" w:space="0" w:color="D3D3D3"></w:start><w:end w:val="single" w:sz="2" w:space="0" w:color="D3D3D3"></w:end></w:tcBorders><w:tcMar><w:top w:w="50" w:type="dxa"></w:top></w:tcMar></w:tcPr><w:p><w:pPr><w:spacing w:before="0" w:after="60"></w:spacing></w:pPr><w:r><w:rPr><w:rFonts w:ascii="Calibri" w:hAnsi="Calibri"></w:rFonts><w:sz w:val="20"></w:sz></w:rPr><w:t xml:space="default">33.9 (25.6, 43.4)</w:t></w:r></w:p></w:tc><w:tc><w:tcPr><w:tcBorders><w:top w:val="single" w:sz="2" w:space="0" w:color="D3D3D3"></w:top><w:bottom w:val="single" w:sz="2" w:space="0" w:color="D3D3D3"></w:bottom><w:start w:val="single" w:sz="2" w:space="0" w:color="D3D3D3"></w:start><w:end w:val="single" w:sz="2" w:space="0" w:color="D3D3D3"></w:end></w:tcBorders><w:tcMar><w:top w:w="50" w:type="dxa"></w:top></w:tcMar></w:tcPr><w:p><w:pPr><w:spacing w:before="0" w:after="60"></w:spacing></w:pPr><w:r><w:rPr><w:rFonts w:ascii="Calibri" w:hAnsi="Calibri"></w:rFonts><w:sz w:val="20"></w:sz></w:rPr><w:t xml:space="default">55.7 (46.2, 64.8)</w:t></w:r></w:p></w:tc><w:tc><w:tcPr><w:tcBorders><w:top w:val="single" w:sz="2" w:space="0" w:color="D3D3D3"></w:top><w:bottom w:val="single" w:sz="2" w:space="0" w:color="D3D3D3"></w:bottom><w:start w:val="single" w:sz="2" w:space="0" w:color="D3D3D3"></w:start><w:end w:val="single" w:sz="2" w:space="0" w:color="D3D3D3"></w:end></w:tcBorders><w:tcMar><w:top w:w="50" w:type="dxa"></w:top></w:tcMar></w:tcPr><w:p><w:pPr><w:spacing w:before="0" w:after="60"></w:spacing></w:pPr><w:r><w:rPr><w:rFonts w:ascii="Calibri" w:hAnsi="Calibri"></w:rFonts><w:sz w:val="20"></w:sz></w:rPr><w:t xml:space="default">109, 131</w:t></w:r></w:p></w:tc></w:tr>
-<w:tr><w:tc><w:tcPr><w:tcBorders><w:top w:val="single" w:sz="2" w:space="0" w:color="D3D3D3"></w:top><w:bottom w:val="single" w:sz="2" w:space="0" w:color="D3D3D3"></w:bottom><w:start w:val="single" w:sz="2" w:space="0" w:color="D3D3D3"></w:start><w:end w:val="single" w:sz="2" w:space="0" w:color="D3D3D3"></w:end></w:tcBorders><w:tcMar><w:top w:w="50" w:type="dxa"></w:top></w:tcMar></w:tcPr><w:p><w:pPr><w:spacing w:before="0" w:after="60"></w:spacing></w:pPr><w:r><w:rPr><w:rFonts w:ascii="Calibri" w:hAnsi="Calibri"></w:rFonts><w:sz w:val="20"></w:sz></w:rPr><w:t xml:space="default"> </w:t></w:r></w:p></w:tc><w:tc><w:tcPr><w:tcBorders><w:top w:val="single" w:sz="2" w:space="0" w:color="D3D3D3"></w:top><w:bottom w:val="single" w:sz="2" w:space="0" w:color="D3D3D3"></w:bottom><w:start w:val="single" w:sz="2" w:space="0" w:color="D3D3D3"></w:start><w:end w:val="single" w:sz="2" w:space="0" w:color="D3D3D3"></w:end></w:tcBorders><w:tcMar><w:top w:w="50" w:type="dxa"></w:top></w:tcMar></w:tcPr><w:p><w:pPr><w:spacing w:before="0" w:after="60"></w:spacing></w:pPr><w:r><w:rPr><w:rFonts w:ascii="Calibri" w:hAnsi="Calibri"></w:rFonts><w:sz w:val="20"></w:sz></w:rPr><w:t xml:space="default">Casual, new, >1, at end or other</w:t></w:r></w:p></w:tc><w:tc><w:tcPr><w:tcBorders><w:top w:val="single" w:sz="2" w:space="0" w:color="D3D3D3"></w:top><w:bottom w:val="single" w:sz="2" w:space="0" w:color="D3D3D3"></w:bottom><w:start w:val="single" w:sz="2" w:space="0" w:color="D3D3D3"></w:start><w:end w:val="single" w:sz="2" w:space="0" w:color="D3D3D3"></w:end></w:tcBorders><w:tcMar><w:top w:w="50" w:type="dxa"></w:top></w:tcMar></w:tcPr><w:p><w:pPr><w:spacing w:before="0" w:after="60"></w:spacing></w:pPr><w:r><w:rPr><w:rFonts w:ascii="Calibri" w:hAnsi="Calibri"></w:rFonts><w:sz w:val="20"></w:sz></w:rPr><w:t xml:space="default">10.0 (5.0, 19.0)</w:t></w:r></w:p></w:tc><w:tc><w:tcPr><w:tcBorders><w:top w:val="single" w:sz="2" w:space="0" w:color="D3D3D3"></w:top><w:bottom w:val="single" w:sz="2" w:space="0" w:color="D3D3D3"></w:bottom><w:start w:val="single" w:sz="2" w:space="0" w:color="D3D3D3"></w:start><w:end w:val="single" w:sz="2" w:space="0" w:color="D3D3D3"></w:end></w:tcBorders><w:tcMar><w:top w:w="50" w:type="dxa"></w:top></w:tcMar></w:tcPr><w:p><w:pPr><w:spacing w:before="0" w:after="60"></w:spacing></w:pPr><w:r><w:rPr><w:rFonts w:ascii="Calibri" w:hAnsi="Calibri"></w:rFonts><w:sz w:val="20"></w:sz></w:rPr><w:t xml:space="default">42.3 (31.8, 53.5)</w:t></w:r></w:p></w:tc><w:tc><w:tcPr><w:tcBorders><w:top w:val="single" w:sz="2" w:space="0" w:color="D3D3D3"></w:top><w:bottom w:val="single" w:sz="2" w:space="0" w:color="D3D3D3"></w:bottom><w:start w:val="single" w:sz="2" w:space="0" w:color="D3D3D3"></w:start><w:end w:val="single" w:sz="2" w:space="0" w:color="D3D3D3"></w:end></w:tcBorders><w:tcMar><w:top w:w="50" w:type="dxa"></w:top></w:tcMar></w:tcPr><w:p><w:pPr><w:spacing w:before="0" w:after="60"></w:spacing></w:pPr><w:r><w:rPr><w:rFonts w:ascii="Calibri" w:hAnsi="Calibri"></w:rFonts><w:sz w:val="20"></w:sz></w:rPr><w:t xml:space="default">47.7 (36.8, 58.7)</w:t></w:r></w:p></w:tc><w:tc><w:tcPr><w:tcBorders><w:top w:val="single" w:sz="2" w:space="0" w:color="D3D3D3"></w:top><w:bottom w:val="single" w:sz="2" w:space="0" w:color="D3D3D3"></w:bottom><w:start w:val="single" w:sz="2" w:space="0" w:color="D3D3D3"></w:start><w:end w:val="single" w:sz="2" w:space="0" w:color="D3D3D3"></w:end></w:tcBorders><w:tcMar><w:top w:w="50" w:type="dxa"></w:top></w:tcMar></w:tcPr><w:p><w:pPr><w:spacing w:before="0" w:after="60"></w:spacing></w:pPr><w:r><w:rPr><w:rFonts w:ascii="Calibri" w:hAnsi="Calibri"></w:rFonts><w:sz w:val="20"></w:sz></w:rPr><w:t xml:space="default">80, 92</w:t></w:r></w:p></w:tc></w:tr>
-<w:tr><w:tc><w:tcPr><w:tcBorders><w:top w:val="single" w:sz="2" w:space="0" w:color="D3D3D3"></w:top><w:bottom w:val="single" w:sz="2" w:space="0" w:color="D3D3D3"></w:bottom><w:start w:val="single" w:sz="2" w:space="0" w:color="D3D3D3"></w:start><w:end w:val="single" w:sz="2" w:space="0" w:color="D3D3D3"></w:end></w:tcBorders><w:tcMar><w:top w:w="50" w:type="dxa"></w:top></w:tcMar></w:tcPr><w:p><w:pPr><w:spacing w:before="0" w:after="60"></w:spacing></w:pPr><w:r><w:rPr><w:rFonts w:ascii="Calibri" w:hAnsi="Calibri"></w:rFonts><w:sz w:val="20"></w:sz></w:rPr><w:t xml:space="default"> </w:t></w:r></w:p></w:tc><w:tc><w:tcPr><w:tcBorders><w:top w:val="single" w:sz="2" w:space="0" w:color="D3D3D3"></w:top><w:bottom w:val="single" w:sz="2" w:space="0" w:color="D3D3D3"></w:bottom><w:start w:val="single" w:sz="2" w:space="0" w:color="D3D3D3"></w:start><w:end w:val="single" w:sz="2" w:space="0" w:color="D3D3D3"></w:end></w:tcBorders><w:tcMar><w:top w:w="50" w:type="dxa"></w:top></w:tcMar></w:tcPr><w:p><w:pPr><w:spacing w:before="0" w:after="60"></w:spacing></w:pPr><w:r><w:rPr><w:rFonts w:ascii="Calibri" w:hAnsi="Calibri"></w:rFonts><w:sz w:val="20"></w:sz></w:rPr><w:t xml:space="default">Married/steady NOT living together</w:t></w:r></w:p></w:tc><w:tc><w:tcPr><w:tcBorders><w:top w:val="single" w:sz="2" w:space="0" w:color="D3D3D3"></w:top><w:bottom w:val="single" w:sz="2" w:space="0" w:color="D3D3D3"></w:bottom><w:start w:val="single" w:sz="2" w:space="0" w:color="D3D3D3"></w:start><w:end w:val="single" w:sz="2" w:space="0" w:color="D3D3D3"></w:end></w:tcBorders><w:tcMar><w:top w:w="50" w:type="dxa"></w:top></w:tcMar></w:tcPr><w:p><w:pPr><w:spacing w:before="0" w:after="60"></w:spacing></w:pPr><w:r><w:rPr><w:rFonts w:ascii="Calibri" w:hAnsi="Calibri"></w:rFonts><w:sz w:val="20"></w:sz></w:rPr><w:t xml:space="default">10.0 (5.9, 16.5)</w:t></w:r></w:p></w:tc><w:tc><w:tcPr><w:tcBorders><w:top w:val="single" w:sz="2" w:space="0" w:color="D3D3D3"></w:top><w:bottom w:val="single" w:sz="2" w:space="0" w:color="D3D3D3"></w:bottom><w:start w:val="single" w:sz="2" w:space="0" w:color="D3D3D3"></w:start><w:end w:val="single" w:sz="2" w:space="0" w:color="D3D3D3"></w:end></w:tcBorders><w:tcMar><w:top w:w="50" w:type="dxa"></w:top></w:tcMar></w:tcPr><w:p><w:pPr><w:spacing w:before="0" w:after="60"></w:spacing></w:pPr><w:r><w:rPr><w:rFonts w:ascii="Calibri" w:hAnsi="Calibri"></w:rFonts><w:sz w:val="20"></w:sz></w:rPr><w:t xml:space="default">35.1 (27.4, 43.8)</w:t></w:r></w:p></w:tc><w:tc><w:tcPr><w:tcBorders><w:top w:val="single" w:sz="2" w:space="0" w:color="D3D3D3"></w:top><w:bottom w:val="single" w:sz="2" w:space="0" w:color="D3D3D3"></w:bottom><w:start w:val="single" w:sz="2" w:space="0" w:color="D3D3D3"></w:start><w:end w:val="single" w:sz="2" w:space="0" w:color="D3D3D3"></w:end></w:tcBorders><w:tcMar><w:top w:w="50" w:type="dxa"></w:top></w:tcMar></w:tcPr><w:p><w:pPr><w:spacing w:before="0" w:after="60"></w:spacing></w:pPr><w:r><w:rPr><w:rFonts w:ascii="Calibri" w:hAnsi="Calibri"></w:rFonts><w:sz w:val="20"></w:sz></w:rPr><w:t xml:space="default">54.8 (46.2, 63.2)</w:t></w:r></w:p></w:tc><w:tc><w:tcPr><w:tcBorders><w:top w:val="single" w:sz="2" w:space="0" w:color="D3D3D3"></w:top><w:bottom w:val="single" w:sz="2" w:space="0" w:color="D3D3D3"></w:bottom><w:start w:val="single" w:sz="2" w:space="0" w:color="D3D3D3"></w:start><w:end w:val="single" w:sz="2" w:space="0" w:color="D3D3D3"></w:end></w:tcBorders><w:tcMar><w:top w:w="50" w:type="dxa"></w:top></w:tcMar></w:tcPr><w:p><w:pPr><w:spacing w:before="0" w:after="60"></w:spacing></w:pPr><w:r><w:rPr><w:rFonts w:ascii="Calibri" w:hAnsi="Calibri"></w:rFonts><w:sz w:val="20"></w:sz></w:rPr><w:t xml:space="default">131, 164</w:t></w:r></w:p></w:tc></w:tr>
-<w:tr><w:tc><w:tcPr><w:tcBorders><w:top w:val="single" w:sz="2" w:space="0" w:color="D3D3D3"></w:top><w:bottom w:val="single" w:sz="2" w:space="0" w:color="D3D3D3"></w:bottom><w:start w:val="single" w:sz="2" w:space="0" w:color="D3D3D3"></w:start><w:end w:val="single" w:sz="2" w:space="0" w:color="D3D3D3"></w:end></w:tcBorders><w:tcMar><w:top w:w="50" w:type="dxa"></w:top></w:tcMar></w:tcPr><w:p><w:pPr><w:spacing w:before="0" w:after="60"></w:spacing></w:pPr><w:r><w:rPr><w:rFonts w:ascii="Calibri" w:hAnsi="Calibri"></w:rFonts><w:sz w:val="20"></w:sz></w:rPr><w:t xml:space="default"> </w:t></w:r></w:p></w:tc><w:tc><w:tcPr><w:tcBorders><w:top w:val="single" w:sz="2" w:space="0" w:color="D3D3D3"></w:top><w:bottom w:val="single" w:sz="2" w:space="0" w:color="D3D3D3"></w:bottom><w:start w:val="single" w:sz="2" w:space="0" w:color="D3D3D3"></w:start><w:end w:val="single" w:sz="2" w:space="0" w:color="D3D3D3"></w:end></w:tcBorders><w:tcMar><w:top w:w="50" w:type="dxa"></w:top></w:tcMar></w:tcPr><w:p><w:pPr><w:spacing w:before="0" w:after="60"></w:spacing></w:pPr><w:r><w:rPr><w:rFonts w:ascii="Calibri" w:hAnsi="Calibri"></w:rFonts><w:sz w:val="20"></w:sz></w:rPr><w:t xml:space="default">Married/steady and living together</w:t></w:r></w:p></w:tc><w:tc><w:tcPr><w:tcBorders><w:top w:val="single" w:sz="2" w:space="0" w:color="D3D3D3"></w:top><w:bottom w:val="single" w:sz="2" w:space="0" w:color="D3D3D3"></w:bottom><w:start w:val="single" w:sz="2" w:space="0" w:color="D3D3D3"></w:start><w:end w:val="single" w:sz="2" w:space="0" w:color="D3D3D3"></w:end></w:tcBorders><w:tcMar><w:top w:w="50" w:type="dxa"></w:top></w:tcMar></w:tcPr><w:p><w:pPr><w:spacing w:before="0" w:after="60"></w:spacing></w:pPr><w:r><w:rPr><w:rFonts w:ascii="Calibri" w:hAnsi="Calibri"></w:rFonts><w:sz w:val="20"></w:sz></w:rPr><w:t xml:space="default">13.1 (10.7, 15.8)</w:t></w:r></w:p></w:tc><w:tc><w:tcPr><w:tcBorders><w:top w:val="single" w:sz="2" w:space="0" w:color="D3D3D3"></w:top><w:bottom w:val="single" w:sz="2" w:space="0" w:color="D3D3D3"></w:bottom><w:start w:val="single" w:sz="2" w:space="0" w:color="D3D3D3"></w:start><w:end w:val="single" w:sz="2" w:space="0" w:color="D3D3D3"></w:end></w:tcBorders><w:tcMar><w:top w:w="50" w:type="dxa"></w:top></w:tcMar></w:tcPr><w:p><w:pPr><w:spacing w:before="0" w:after="60"></w:spacing></w:pPr><w:r><w:rPr><w:rFonts w:ascii="Calibri" w:hAnsi="Calibri"></w:rFonts><w:sz w:val="20"></w:sz></w:rPr><w:t xml:space="default">32.7 (29.2, 36.3)</w:t></w:r></w:p></w:tc><w:tc><w:tcPr><w:tcBorders><w:top w:val="single" w:sz="2" w:space="0" w:color="D3D3D3"></w:top><w:bottom w:val="single" w:sz="2" w:space="0" w:color="D3D3D3"></w:bottom><w:start w:val="single" w:sz="2" w:space="0" w:color="D3D3D3"></w:start><w:end w:val="single" w:sz="2" w:space="0" w:color="D3D3D3"></w:end></w:tcBorders><w:tcMar><w:top w:w="50" w:type="dxa"></w:top></w:tcMar></w:tcPr><w:p><w:pPr><w:spacing w:before="0" w:after="60"></w:spacing></w:pPr><w:r><w:rPr><w:rFonts w:ascii="Calibri" w:hAnsi="Calibri"></w:rFonts><w:sz w:val="20"></w:sz></w:rPr><w:t xml:space="default">54.3 (50.5, 58.0)</w:t></w:r></w:p></w:tc><w:tc><w:tcPr><w:tcBorders><w:top w:val="single" w:sz="2" w:space="0" w:color="D3D3D3"></w:top><w:bottom w:val="single" w:sz="2" w:space="0" w:color="D3D3D3"></w:bottom><w:start w:val="single" w:sz="2" w:space="0" w:color="D3D3D3"></w:start><w:end w:val="single" w:sz="2" w:space="0" w:color="D3D3D3"></w:end></w:tcBorders><w:tcMar><w:top w:w="50" w:type="dxa"></w:top></w:tcMar></w:tcPr><w:p><w:pPr><w:spacing w:before="0" w:after="60"></w:spacing></w:pPr><w:r><w:rPr><w:rFonts w:ascii="Calibri" w:hAnsi="Calibri"></w:rFonts><w:sz w:val="20"></w:sz></w:rPr><w:t xml:space="default">678, 781</w:t></w:r></w:p></w:tc></w:tr>
-<w:tr><w:tc><w:tcPr><w:tcBorders><w:top w:val="single" w:sz="2" w:space="0" w:color="D3D3D3"></w:top><w:bottom w:val="single" w:sz="2" w:space="0" w:color="D3D3D3"></w:bottom><w:start w:val="single" w:sz="2" w:space="0" w:color="D3D3D3"></w:start><w:end w:val="single" w:sz="2" w:space="0" w:color="D3D3D3"></w:end></w:tcBorders><w:tcMar><w:top w:w="50" w:type="dxa"></w:top></w:tcMar></w:tcPr><w:p><w:pPr><w:spacing w:before="0" w:after="60"></w:spacing></w:pPr><w:r><w:rPr><w:rFonts w:ascii="Calibri" w:hAnsi="Calibri"></w:rFonts><w:sz w:val="20"></w:sz></w:rPr><w:t xml:space="default"> </w:t></w:r></w:p></w:tc><w:tc><w:tcPr><w:tcBorders><w:top w:val="single" w:sz="2" w:space="0" w:color="D3D3D3"></w:top><w:bottom w:val="single" w:sz="2" w:space="0" w:color="D3D3D3"></w:bottom><w:start w:val="single" w:sz="2" w:space="0" w:color="D3D3D3"></w:start><w:end w:val="single" w:sz="2" w:space="0" w:color="D3D3D3"></w:end></w:tcBorders><w:tcMar><w:top w:w="50" w:type="dxa"></w:top></w:tcMar></w:tcPr><w:p><w:pPr><w:spacing w:before="0" w:after="60"></w:spacing></w:pPr><w:r><w:rPr><w:rFonts w:ascii="Calibri" w:hAnsi="Calibri"></w:rFonts><w:sz w:val="20"></w:sz></w:rPr><w:t xml:space="default">P-value</w:t></w:r></w:p></w:tc><w:tc><w:tcPr><w:tcBorders><w:top w:val="single" w:sz="2" w:space="0" w:color="D3D3D3"></w:top><w:bottom w:val="single" w:sz="2" w:space="0" w:color="D3D3D3"></w:bottom><w:start w:val="single" w:sz="2" w:space="0" w:color="D3D3D3"></w:start><w:end w:val="single" w:sz="2" w:space="0" w:color="D3D3D3"></w:end></w:tcBorders><w:tcMar><w:top w:w="50" w:type="dxa"></w:top></w:tcMar></w:tcPr><w:p><w:pPr><w:spacing w:before="0" w:after="60"></w:spacing></w:pPr><w:r><w:rPr><w:rFonts w:ascii="Calibri" w:hAnsi="Calibri"></w:rFonts><w:sz w:val="20"></w:sz></w:rPr><w:t xml:space="default"> </w:t></w:r></w:p></w:tc><w:tc><w:tcPr><w:tcBorders><w:top w:val="single" w:sz="2" w:space="0" w:color="D3D3D3"></w:top><w:bottom w:val="single" w:sz="2" w:space="0" w:color="D3D3D3"></w:bottom><w:start w:val="single" w:sz="2" w:space="0" w:color="D3D3D3"></w:start><w:end w:val="single" w:sz="2" w:space="0" w:color="D3D3D3"></w:end></w:tcBorders><w:tcMar><w:top w:w="50" w:type="dxa"></w:top></w:tcMar></w:tcPr><w:p><w:pPr><w:spacing w:before="0" w:after="60"></w:spacing></w:pPr><w:r><w:rPr><w:rFonts w:ascii="Calibri" w:hAnsi="Calibri"></w:rFonts><w:sz w:val="20"></w:sz></w:rPr><w:t xml:space="default"> </w:t></w:r></w:p></w:tc><w:tc><w:tcPr><w:tcBorders><w:top w:val="single" w:sz="2" w:space="0" w:color="D3D3D3"></w:top><w:bottom w:val="single" w:sz="2" w:space="0" w:color="D3D3D3"></w:bottom><w:start w:val="single" w:sz="2" w:space="0" w:color="D3D3D3"></w:start><w:end w:val="single" w:sz="2" w:space="0" w:color="D3D3D3"></w:end></w:tcBorders><w:tcMar><w:top w:w="50" w:type="dxa"></w:top></w:tcMar></w:tcPr><w:p><w:pPr><w:spacing w:before="0" w:after="60"></w:spacing></w:pPr><w:r><w:rPr><w:rFonts w:ascii="Calibri" w:hAnsi="Calibri"></w:rFonts><w:sz w:val="20"></w:sz></w:rPr><w:t xml:space="default"> </w:t></w:r></w:p></w:tc><w:tc><w:tcPr><w:tcBorders><w:top w:val="single" w:sz="2" w:space="0" w:color="D3D3D3"></w:top><w:bottom w:val="single" w:sz="2" w:space="0" w:color="D3D3D3"></w:bottom><w:start w:val="single" w:sz="2" w:space="0" w:color="D3D3D3"></w:start><w:end w:val="single" w:sz="2" w:space="0" w:color="D3D3D3"></w:end></w:tcBorders><w:tcMar><w:top w:w="50" w:type="dxa"></w:top></w:tcMar></w:tcPr><w:p><w:pPr><w:spacing w:before="0" w:after="60"></w:spacing></w:pPr><w:r><w:rPr><w:rFonts w:ascii="Calibri" w:hAnsi="Calibri"></w:rFonts><w:sz w:val="20"></w:sz></w:rPr><w:t xml:space="default">p=0.644</w:t></w:r></w:p></w:tc></w:tr>
-<w:tr><w:tc><w:tcPr><w:tcBorders><w:top w:val="single" w:sz="16" w:space="0" w:color="D3D3D3"></w:top><w:bottom w:val="single" w:sz="16" w:space="0" w:color="D3D3D3"></w:bottom><w:start w:val="single" w:sz="2" w:space="0" w:color="D3D3D3"></w:start><w:end w:val="single" w:sz="2" w:space="0" w:color="D3D3D3"></w:end></w:tcBorders><w:tcMar><w:top w:w="50" w:type="dxa"></w:top></w:tcMar></w:tcPr><w:p><w:pPr><w:spacing w:before="0" w:after="60"></w:spacing></w:pPr><w:r><w:rPr><w:rFonts w:ascii="Calibri" w:hAnsi="Calibri"></w:rFonts><w:sz w:val="20"></w:sz></w:rPr><w:t xml:space="default"> </w:t></w:r></w:p></w:tc><w:tc><w:tcPr><w:tcBorders><w:top w:val="single" w:sz="16" w:space="0" w:color="D3D3D3"></w:top><w:bottom w:val="single" w:sz="16" w:space="0" w:color="D3D3D3"></w:bottom><w:start w:val="single" w:sz="2" w:space="0" w:color="D3D3D3"></w:start><w:end w:val="single" w:sz="2" w:space="0" w:color="D3D3D3"></w:end></w:tcBorders><w:tcMar><w:top w:w="50" w:type="dxa"></w:top></w:tcMar></w:tcPr><w:p><w:pPr><w:spacing w:before="0" w:after="60"></w:spacing></w:pPr><w:r><w:rPr><w:rFonts w:ascii="Calibri" w:hAnsi="Calibri"></w:rFonts><w:sz w:val="20"></w:sz></w:rPr><w:t xml:space="default"> </w:t></w:r></w:p></w:tc><w:tc><w:tcPr><w:tcBorders><w:top w:val="single" w:sz="16" w:space="0" w:color="D3D3D3"></w:top><w:bottom w:val="single" w:sz="16" w:space="0" w:color="D3D3D3"></w:bottom><w:start w:val="single" w:sz="2" w:space="0" w:color="D3D3D3"></w:start><w:end w:val="single" w:sz="2" w:space="0" w:color="D3D3D3"></w:end></w:tcBorders><w:tcMar><w:top w:w="50" w:type="dxa"></w:top></w:tcMar></w:tcPr><w:p><w:pPr><w:spacing w:before="0" w:after="60"></w:spacing></w:pPr><w:r><w:rPr><w:rFonts w:ascii="Calibri" w:hAnsi="Calibri"></w:rFonts><w:sz w:val="20"></w:sz></w:rPr><w:t xml:space="default"> </w:t></w:r></w:p></w:tc><w:tc><w:tcPr><w:tcBorders><w:top w:val="single" w:sz="16" w:space="0" w:color="D3D3D3"></w:top><w:bottom w:val="single" w:sz="16" w:space="0" w:color="D3D3D3"></w:bottom><w:start w:val="single" w:sz="2" w:space="0" w:color="D3D3D3"></w:start><w:end w:val="single" w:sz="2" w:space="0" w:color="D3D3D3"></w:end></w:tcBorders><w:tcMar><w:top w:w="50" w:type="dxa"></w:top></w:tcMar></w:tcPr><w:p><w:pPr><w:spacing w:before="0" w:after="60"></w:spacing></w:pPr><w:r><w:rPr><w:rFonts w:ascii="Calibri" w:hAnsi="Calibri"></w:rFonts><w:sz w:val="20"></w:sz></w:rPr><w:t xml:space="default"> </w:t></w:r></w:p></w:tc><w:tc><w:tcPr><w:tcBorders><w:top w:val="single" w:sz="16" w:space="0" w:color="D3D3D3"></w:top><w:bottom w:val="single" w:sz="16" w:space="0" w:color="D3D3D3"></w:bottom><w:start w:val="single" w:sz="2" w:space="0" w:color="D3D3D3"></w:start><w:end w:val="single" w:sz="2" w:space="0" w:color="D3D3D3"></w:end></w:tcBorders><w:tcMar><w:top w:w="50" w:type="dxa"></w:top></w:tcMar></w:tcPr><w:p><w:pPr><w:spacing w:before="0" w:after="60"></w:spacing></w:pPr><w:r><w:rPr><w:rFonts w:ascii="Calibri" w:hAnsi="Calibri"></w:rFonts><w:sz w:val="20"></w:sz></w:rPr><w:t xml:space="default"> </w:t></w:r></w:p></w:tc><w:tc><w:tcPr><w:tcBorders><w:top w:val="single" w:sz="16" w:space="0" w:color="D3D3D3"></w:top><w:bottom w:val="single" w:sz="16" w:space="0" w:color="D3D3D3"></w:bottom><w:start w:val="single" w:sz="2" w:space="0" w:color="D3D3D3"></w:start><w:end w:val="single" w:sz="2" w:space="0" w:color="D3D3D3"></w:end></w:tcBorders><w:tcMar><w:top w:w="50" w:type="dxa"></w:top></w:tcMar></w:tcPr><w:p><w:pPr><w:spacing w:before="0" w:after="60"></w:spacing></w:pPr><w:r><w:rPr><w:rFonts w:ascii="Calibri" w:hAnsi="Calibri"></w:rFonts><w:sz w:val="20"></w:sz></w:rPr><w:t xml:space="default"> </w:t></w:r></w:p></w:tc></w:tr>
-<w:tr><w:tc><w:tcPr><w:tcBorders><w:top w:val="single" w:sz="16" w:space="0" w:color="D3D3D3"></w:top><w:bottom w:val="single" w:sz="16" w:space="0" w:color="D3D3D3"></w:bottom><w:start w:val="single" w:sz="2" w:space="0" w:color="D3D3D3"></w:start><w:end w:val="single" w:sz="2" w:space="0" w:color="D3D3D3"></w:end></w:tcBorders><w:tcMar><w:top w:w="25" w:type="dxa"></w:top></w:tcMar></w:tcPr><w:p><w:pPr><w:gridSpan w:val="6"></w:gridSpan><w:spacing w:before="0" w:after="60"></w:spacing></w:pPr><w:r><w:rPr><w:rFonts w:ascii="Calibri" w:hAnsi="Calibri"></w:rFonts><w:sz w:val="20"></w:sz></w:rPr><w:t xml:space="default">Been furloughed under the Coronavirus Job Retention Scheme</w:t></w:r></w:p></w:tc></w:tr>
-<w:tr><w:tc><w:tcPr><w:tcBorders><w:top w:val="single" w:sz="2" w:space="0" w:color="D3D3D3"></w:top><w:bottom w:val="single" w:sz="2" w:space="0" w:color="D3D3D3"></w:bottom><w:start w:val="single" w:sz="2" w:space="0" w:color="D3D3D3"></w:start><w:end w:val="single" w:sz="2" w:space="0" w:color="D3D3D3"></w:end></w:tcBorders><w:tcMar><w:top w:w="50" w:type="dxa"></w:top></w:tcMar></w:tcPr><w:p><w:pPr><w:spacing w:before="0" w:after="60"></w:spacing></w:pPr><w:r><w:rPr><w:rFonts w:ascii="Calibri" w:hAnsi="Calibri"></w:rFonts><w:sz w:val="20"></w:sz></w:rPr><w:t xml:space="default"> </w:t></w:r></w:p></w:tc><w:tc><w:tcPr><w:tcBorders><w:top w:val="single" w:sz="2" w:space="0" w:color="D3D3D3"></w:top><w:bottom w:val="single" w:sz="2" w:space="0" w:color="D3D3D3"></w:bottom><w:start w:val="single" w:sz="2" w:space="0" w:color="D3D3D3"></w:start><w:end w:val="single" w:sz="2" w:space="0" w:color="D3D3D3"></w:end></w:tcBorders><w:tcMar><w:top w:w="50" w:type="dxa"></w:top></w:tcMar></w:tcPr><w:p><w:pPr><w:spacing w:before="0" w:after="60"></w:spacing></w:pPr><w:r><w:rPr><w:rFonts w:ascii="Calibri" w:hAnsi="Calibri"></w:rFonts><w:sz w:val="20"></w:sz></w:rPr><w:t xml:space="default">No</w:t></w:r></w:p></w:tc><w:tc><w:tcPr><w:tcBorders><w:top w:val="single" w:sz="2" w:space="0" w:color="D3D3D3"></w:top><w:bottom w:val="single" w:sz="2" w:space="0" w:color="D3D3D3"></w:bottom><w:start w:val="single" w:sz="2" w:space="0" w:color="D3D3D3"></w:start><w:end w:val="single" w:sz="2" w:space="0" w:color="D3D3D3"></w:end></w:tcBorders><w:tcMar><w:top w:w="50" w:type="dxa"></w:top></w:tcMar></w:tcPr><w:p><w:pPr><w:spacing w:before="0" w:after="60"></w:spacing></w:pPr><w:r><w:rPr><w:rFonts w:ascii="Calibri" w:hAnsi="Calibri"></w:rFonts><w:sz w:val="20"></w:sz></w:rPr><w:t xml:space="default">12.6 (10.5, 15.0)</w:t></w:r></w:p></w:tc><w:tc><w:tcPr><w:tcBorders><w:top w:val="single" w:sz="2" w:space="0" w:color="D3D3D3"></w:top><w:bottom w:val="single" w:sz="2" w:space="0" w:color="D3D3D3"></w:bottom><w:start w:val="single" w:sz="2" w:space="0" w:color="D3D3D3"></w:start><w:end w:val="single" w:sz="2" w:space="0" w:color="D3D3D3"></w:end></w:tcBorders><w:tcMar><w:top w:w="50" w:type="dxa"></w:top></w:tcMar></w:tcPr><w:p><w:pPr><w:spacing w:before="0" w:after="60"></w:spacing></w:pPr><w:r><w:rPr><w:rFonts w:ascii="Calibri" w:hAnsi="Calibri"></w:rFonts><w:sz w:val="20"></w:sz></w:rPr><w:t xml:space="default">33.9 (30.8, 37.2)</w:t></w:r></w:p></w:tc><w:tc><w:tcPr><w:tcBorders><w:top w:val="single" w:sz="2" w:space="0" w:color="D3D3D3"></w:top><w:bottom w:val="single" w:sz="2" w:space="0" w:color="D3D3D3"></w:bottom><w:start w:val="single" w:sz="2" w:space="0" w:color="D3D3D3"></w:start><w:end w:val="single" w:sz="2" w:space="0" w:color="D3D3D3"></w:end></w:tcBorders><w:tcMar><w:top w:w="50" w:type="dxa"></w:top></w:tcMar></w:tcPr><w:p><w:pPr><w:spacing w:before="0" w:after="60"></w:spacing></w:pPr><w:r><w:rPr><w:rFonts w:ascii="Calibri" w:hAnsi="Calibri"></w:rFonts><w:sz w:val="20"></w:sz></w:rPr><w:t xml:space="default">53.5 (50.1, 56.9)</w:t></w:r></w:p></w:tc><w:tc><w:tcPr><w:tcBorders><w:top w:val="single" w:sz="2" w:space="0" w:color="D3D3D3"></w:top><w:bottom w:val="single" w:sz="2" w:space="0" w:color="D3D3D3"></w:bottom><w:start w:val="single" w:sz="2" w:space="0" w:color="D3D3D3"></w:start><w:end w:val="single" w:sz="2" w:space="0" w:color="D3D3D3"></w:end></w:tcBorders><w:tcMar><w:top w:w="50" w:type="dxa"></w:top></w:tcMar></w:tcPr><w:p><w:pPr><w:spacing w:before="0" w:after="60"></w:spacing></w:pPr><w:r><w:rPr><w:rFonts w:ascii="Calibri" w:hAnsi="Calibri"></w:rFonts><w:sz w:val="20"></w:sz></w:rPr><w:t xml:space="default">822, 962</w:t></w:r></w:p></w:tc></w:tr>
-<w:tr><w:tc><w:tcPr><w:tcBorders><w:top w:val="single" w:sz="2" w:space="0" w:color="D3D3D3"></w:top><w:bottom w:val="single" w:sz="2" w:space="0" w:color="D3D3D3"></w:bottom><w:start w:val="single" w:sz="2" w:space="0" w:color="D3D3D3"></w:start><w:end w:val="single" w:sz="2" w:space="0" w:color="D3D3D3"></w:end></w:tcBorders><w:tcMar><w:top w:w="50" w:type="dxa"></w:top></w:tcMar></w:tcPr><w:p><w:pPr><w:spacing w:before="0" w:after="60"></w:spacing></w:pPr><w:r><w:rPr><w:rFonts w:ascii="Calibri" w:hAnsi="Calibri"></w:rFonts><w:sz w:val="20"></w:sz></w:rPr><w:t xml:space="default"> </w:t></w:r></w:p></w:tc><w:tc><w:tcPr><w:tcBorders><w:top w:val="single" w:sz="2" w:space="0" w:color="D3D3D3"></w:top><w:bottom w:val="single" w:sz="2" w:space="0" w:color="D3D3D3"></w:bottom><w:start w:val="single" w:sz="2" w:space="0" w:color="D3D3D3"></w:start><w:end w:val="single" w:sz="2" w:space="0" w:color="D3D3D3"></w:end></w:tcBorders><w:tcMar><w:top w:w="50" w:type="dxa"></w:top></w:tcMar></w:tcPr><w:p><w:pPr><w:spacing w:before="0" w:after="60"></w:spacing></w:pPr><w:r><w:rPr><w:rFonts w:ascii="Calibri" w:hAnsi="Calibri"></w:rFonts><w:sz w:val="20"></w:sz></w:rPr><w:t xml:space="default">Yes</w:t></w:r></w:p></w:tc><w:tc><w:tcPr><w:tcBorders><w:top w:val="single" w:sz="2" w:space="0" w:color="D3D3D3"></w:top><w:bottom w:val="single" w:sz="2" w:space="0" w:color="D3D3D3"></w:bottom><w:start w:val="single" w:sz="2" w:space="0" w:color="D3D3D3"></w:start><w:end w:val="single" w:sz="2" w:space="0" w:color="D3D3D3"></w:end></w:tcBorders><w:tcMar><w:top w:w="50" w:type="dxa"></w:top></w:tcMar></w:tcPr><w:p><w:pPr><w:spacing w:before="0" w:after="60"></w:spacing></w:pPr><w:r><w:rPr><w:rFonts w:ascii="Calibri" w:hAnsi="Calibri"></w:rFonts><w:sz w:val="20"></w:sz></w:rPr><w:t xml:space="default">9.9 (6.2, 15.4)</w:t></w:r></w:p></w:tc><w:tc><w:tcPr><w:tcBorders><w:top w:val="single" w:sz="2" w:space="0" w:color="D3D3D3"></w:top><w:bottom w:val="single" w:sz="2" w:space="0" w:color="D3D3D3"></w:bottom><w:start w:val="single" w:sz="2" w:space="0" w:color="D3D3D3"></w:start><w:end w:val="single" w:sz="2" w:space="0" w:color="D3D3D3"></w:end></w:tcBorders><w:tcMar><w:top w:w="50" w:type="dxa"></w:top></w:tcMar></w:tcPr><w:p><w:pPr><w:spacing w:before="0" w:after="60"></w:spacing></w:pPr><w:r><w:rPr><w:rFonts w:ascii="Calibri" w:hAnsi="Calibri"></w:rFonts><w:sz w:val="20"></w:sz></w:rPr><w:t xml:space="default">35.0 (28.1, 42.5)</w:t></w:r></w:p></w:tc><w:tc><w:tcPr><w:tcBorders><w:top w:val="single" w:sz="2" w:space="0" w:color="D3D3D3"></w:top><w:bottom w:val="single" w:sz="2" w:space="0" w:color="D3D3D3"></w:bottom><w:start w:val="single" w:sz="2" w:space="0" w:color="D3D3D3"></w:start><w:end w:val="single" w:sz="2" w:space="0" w:color="D3D3D3"></w:end></w:tcBorders><w:tcMar><w:top w:w="50" w:type="dxa"></w:top></w:tcMar></w:tcPr><w:p><w:pPr><w:spacing w:before="0" w:after="60"></w:spacing></w:pPr><w:r><w:rPr><w:rFonts w:ascii="Calibri" w:hAnsi="Calibri"></w:rFonts><w:sz w:val="20"></w:sz></w:rPr><w:t xml:space="default">55.2 (47.6, 62.5)</w:t></w:r></w:p></w:tc><w:tc><w:tcPr><w:tcBorders><w:top w:val="single" w:sz="2" w:space="0" w:color="D3D3D3"></w:top><w:bottom w:val="single" w:sz="2" w:space="0" w:color="D3D3D3"></w:bottom><w:start w:val="single" w:sz="2" w:space="0" w:color="D3D3D3"></w:start><w:end w:val="single" w:sz="2" w:space="0" w:color="D3D3D3"></w:end></w:tcBorders><w:tcMar><w:top w:w="50" w:type="dxa"></w:top></w:tcMar></w:tcPr><w:p><w:pPr><w:spacing w:before="0" w:after="60"></w:spacing></w:pPr><w:r><w:rPr><w:rFonts w:ascii="Calibri" w:hAnsi="Calibri"></w:rFonts><w:sz w:val="20"></w:sz></w:rPr><w:t xml:space="default">169, 200</w:t></w:r></w:p></w:tc></w:tr>
-<w:tr><w:tc><w:tcPr><w:tcBorders><w:top w:val="single" w:sz="2" w:space="0" w:color="D3D3D3"></w:top><w:bottom w:val="single" w:sz="2" w:space="0" w:color="D3D3D3"></w:bottom><w:start w:val="single" w:sz="2" w:space="0" w:color="D3D3D3"></w:start><w:end w:val="single" w:sz="2" w:space="0" w:color="D3D3D3"></w:end></w:tcBorders><w:tcMar><w:top w:w="50" w:type="dxa"></w:top></w:tcMar></w:tcPr><w:p><w:pPr><w:spacing w:before="0" w:after="60"></w:spacing></w:pPr><w:r><w:rPr><w:rFonts w:ascii="Calibri" w:hAnsi="Calibri"></w:rFonts><w:sz w:val="20"></w:sz></w:rPr><w:t xml:space="default"> </w:t></w:r></w:p></w:tc><w:tc><w:tcPr><w:tcBorders><w:top w:val="single" w:sz="2" w:space="0" w:color="D3D3D3"></w:top><w:bottom w:val="single" w:sz="2" w:space="0" w:color="D3D3D3"></w:bottom><w:start w:val="single" w:sz="2" w:space="0" w:color="D3D3D3"></w:start><w:end w:val="single" w:sz="2" w:space="0" w:color="D3D3D3"></w:end></w:tcBorders><w:tcMar><w:top w:w="50" w:type="dxa"></w:top></w:tcMar></w:tcPr><w:p><w:pPr><w:spacing w:before="0" w:after="60"></w:spacing></w:pPr><w:r><w:rPr><w:rFonts w:ascii="Calibri" w:hAnsi="Calibri"></w:rFonts><w:sz w:val="20"></w:sz></w:rPr><w:t xml:space="default">P-value</w:t></w:r></w:p></w:tc><w:tc><w:tcPr><w:tcBorders><w:top w:val="single" w:sz="2" w:space="0" w:color="D3D3D3"></w:top><w:bottom w:val="single" w:sz="2" w:space="0" w:color="D3D3D3"></w:bottom><w:start w:val="single" w:sz="2" w:space="0" w:color="D3D3D3"></w:start><w:end w:val="single" w:sz="2" w:space="0" w:color="D3D3D3"></w:end></w:tcBorders><w:tcMar><w:top w:w="50" w:type="dxa"></w:top></w:tcMar></w:tcPr><w:p><w:pPr><w:spacing w:before="0" w:after="60"></w:spacing></w:pPr><w:r><w:rPr><w:rFonts w:ascii="Calibri" w:hAnsi="Calibri"></w:rFonts><w:sz w:val="20"></w:sz></w:rPr><w:t xml:space="default"> </w:t></w:r></w:p></w:tc><w:tc><w:tcPr><w:tcBorders><w:top w:val="single" w:sz="2" w:space="0" w:color="D3D3D3"></w:top><w:bottom w:val="single" w:sz="2" w:space="0" w:color="D3D3D3"></w:bottom><w:start w:val="single" w:sz="2" w:space="0" w:color="D3D3D3"></w:start><w:end w:val="single" w:sz="2" w:space="0" w:color="D3D3D3"></w:end></w:tcBorders><w:tcMar><w:top w:w="50" w:type="dxa"></w:top></w:tcMar></w:tcPr><w:p><w:pPr><w:spacing w:before="0" w:after="60"></w:spacing></w:pPr><w:r><w:rPr><w:rFonts w:ascii="Calibri" w:hAnsi="Calibri"></w:rFonts><w:sz w:val="20"></w:sz></w:rPr><w:t xml:space="default"> </w:t></w:r></w:p></w:tc><w:tc><w:tcPr><w:tcBorders><w:top w:val="single" w:sz="2" w:space="0" w:color="D3D3D3"></w:top><w:bottom w:val="single" w:sz="2" w:space="0" w:color="D3D3D3"></w:bottom><w:start w:val="single" w:sz="2" w:space="0" w:color="D3D3D3"></w:start><w:end w:val="single" w:sz="2" w:space="0" w:color="D3D3D3"></w:end></w:tcBorders><w:tcMar><w:top w:w="50" w:type="dxa"></w:top></w:tcMar></w:tcPr><w:p><w:pPr><w:spacing w:before="0" w:after="60"></w:spacing></w:pPr><w:r><w:rPr><w:rFonts w:ascii="Calibri" w:hAnsi="Calibri"></w:rFonts><w:sz w:val="20"></w:sz></w:rPr><w:t xml:space="default"> </w:t></w:r></w:p></w:tc><w:tc><w:tcPr><w:tcBorders><w:top w:val="single" w:sz="2" w:space="0" w:color="D3D3D3"></w:top><w:bottom w:val="single" w:sz="2" w:space="0" w:color="D3D3D3"></w:bottom><w:start w:val="single" w:sz="2" w:space="0" w:color="D3D3D3"></w:start><w:end w:val="single" w:sz="2" w:space="0" w:color="D3D3D3"></w:end></w:tcBorders><w:tcMar><w:top w:w="50" w:type="dxa"></w:top></w:tcMar></w:tcPr><w:p><w:pPr><w:spacing w:before="0" w:after="60"></w:spacing></w:pPr><w:r><w:rPr><w:rFonts w:ascii="Calibri" w:hAnsi="Calibri"></w:rFonts><w:sz w:val="20"></w:sz></w:rPr><w:t xml:space="default">p=0.607</w:t></w:r></w:p></w:tc></w:tr>
-<w:tr><w:tc><w:tcPr><w:tcBorders><w:top w:val="single" w:sz="16" w:space="0" w:color="D3D3D3"></w:top><w:bottom w:val="single" w:sz="16" w:space="0" w:color="D3D3D3"></w:bottom><w:start w:val="single" w:sz="2" w:space="0" w:color="D3D3D3"></w:start><w:end w:val="single" w:sz="2" w:space="0" w:color="D3D3D3"></w:end></w:tcBorders><w:tcMar><w:top w:w="50" w:type="dxa"></w:top></w:tcMar></w:tcPr><w:p><w:pPr><w:spacing w:before="0" w:after="60"></w:spacing></w:pPr><w:r><w:rPr><w:rFonts w:ascii="Calibri" w:hAnsi="Calibri"></w:rFonts><w:sz w:val="20"></w:sz></w:rPr><w:t xml:space="default"> </w:t></w:r></w:p></w:tc><w:tc><w:tcPr><w:tcBorders><w:top w:val="single" w:sz="16" w:space="0" w:color="D3D3D3"></w:top><w:bottom w:val="single" w:sz="16" w:space="0" w:color="D3D3D3"></w:bottom><w:start w:val="single" w:sz="2" w:space="0" w:color="D3D3D3"></w:start><w:end w:val="single" w:sz="2" w:space="0" w:color="D3D3D3"></w:end></w:tcBorders><w:tcMar><w:top w:w="50" w:type="dxa"></w:top></w:tcMar></w:tcPr><w:p><w:pPr><w:spacing w:before="0" w:after="60"></w:spacing></w:pPr><w:r><w:rPr><w:rFonts w:ascii="Calibri" w:hAnsi="Calibri"></w:rFonts><w:sz w:val="20"></w:sz></w:rPr><w:t xml:space="default"> </w:t></w:r></w:p></w:tc><w:tc><w:tcPr><w:tcBorders><w:top w:val="single" w:sz="16" w:space="0" w:color="D3D3D3"></w:top><w:bottom w:val="single" w:sz="16" w:space="0" w:color="D3D3D3"></w:bottom><w:start w:val="single" w:sz="2" w:space="0" w:color="D3D3D3"></w:start><w:end w:val="single" w:sz="2" w:space="0" w:color="D3D3D3"></w:end></w:tcBorders><w:tcMar><w:top w:w="50" w:type="dxa"></w:top></w:tcMar></w:tcPr><w:p><w:pPr><w:spacing w:before="0" w:after="60"></w:spacing></w:pPr><w:r><w:rPr><w:rFonts w:ascii="Calibri" w:hAnsi="Calibri"></w:rFonts><w:sz w:val="20"></w:sz></w:rPr><w:t xml:space="default"> </w:t></w:r></w:p></w:tc><w:tc><w:tcPr><w:tcBorders><w:top w:val="single" w:sz="16" w:space="0" w:color="D3D3D3"></w:top><w:bottom w:val="single" w:sz="16" w:space="0" w:color="D3D3D3"></w:bottom><w:start w:val="single" w:sz="2" w:space="0" w:color="D3D3D3"></w:start><w:end w:val="single" w:sz="2" w:space="0" w:color="D3D3D3"></w:end></w:tcBorders><w:tcMar><w:top w:w="50" w:type="dxa"></w:top></w:tcMar></w:tcPr><w:p><w:pPr><w:spacing w:before="0" w:after="60"></w:spacing></w:pPr><w:r><w:rPr><w:rFonts w:ascii="Calibri" w:hAnsi="Calibri"></w:rFonts><w:sz w:val="20"></w:sz></w:rPr><w:t xml:space="default"> </w:t></w:r></w:p></w:tc><w:tc><w:tcPr><w:tcBorders><w:top w:val="single" w:sz="16" w:space="0" w:color="D3D3D3"></w:top><w:bottom w:val="single" w:sz="16" w:space="0" w:color="D3D3D3"></w:bottom><w:start w:val="single" w:sz="2" w:space="0" w:color="D3D3D3"></w:start><w:end w:val="single" w:sz="2" w:space="0" w:color="D3D3D3"></w:end></w:tcBorders><w:tcMar><w:top w:w="50" w:type="dxa"></w:top></w:tcMar></w:tcPr><w:p><w:pPr><w:spacing w:before="0" w:after="60"></w:spacing></w:pPr><w:r><w:rPr><w:rFonts w:ascii="Calibri" w:hAnsi="Calibri"></w:rFonts><w:sz w:val="20"></w:sz></w:rPr><w:t xml:space="default"> </w:t></w:r></w:p></w:tc><w:tc><w:tcPr><w:tcBorders><w:top w:val="single" w:sz="16" w:space="0" w:color="D3D3D3"></w:top><w:bottom w:val="single" w:sz="16" w:space="0" w:color="D3D3D3"></w:bottom><w:start w:val="single" w:sz="2" w:space="0" w:color="D3D3D3"></w:start><w:end w:val="single" w:sz="2" w:space="0" w:color="D3D3D3"></w:end></w:tcBorders><w:tcMar><w:top w:w="50" w:type="dxa"></w:top></w:tcMar></w:tcPr><w:p><w:pPr><w:spacing w:before="0" w:after="60"></w:spacing></w:pPr><w:r><w:rPr><w:rFonts w:ascii="Calibri" w:hAnsi="Calibri"></w:rFonts><w:sz w:val="20"></w:sz></w:rPr><w:t xml:space="default"> </w:t></w:r></w:p></w:tc></w:tr>
-<w:tr><w:tc><w:tcPr><w:tcBorders><w:top w:val="single" w:sz="16" w:space="0" w:color="D3D3D3"></w:top><w:bottom w:val="single" w:sz="16" w:space="0" w:color="D3D3D3"></w:bottom><w:start w:val="single" w:sz="2" w:space="0" w:color="D3D3D3"></w:start><w:end w:val="single" w:sz="2" w:space="0" w:color="D3D3D3"></w:end></w:tcBorders><w:tcMar><w:top w:w="25" w:type="dxa"></w:top></w:tcMar></w:tcPr><w:p><w:pPr><w:gridSpan w:val="6"></w:gridSpan><w:spacing w:before="0" w:after="60"></w:spacing></w:pPr><w:r><w:rPr><w:rFonts w:ascii="Calibri" w:hAnsi="Calibri"></w:rFonts><w:sz w:val="20"></w:sz></w:rPr><w:t xml:space="default">Became unemployed</w:t></w:r></w:p></w:tc></w:tr>
-<w:tr><w:tc><w:tcPr><w:tcBorders><w:top w:val="single" w:sz="2" w:space="0" w:color="D3D3D3"></w:top><w:bottom w:val="single" w:sz="2" w:space="0" w:color="D3D3D3"></w:bottom><w:start w:val="single" w:sz="2" w:space="0" w:color="D3D3D3"></w:start><w:end w:val="single" w:sz="2" w:space="0" w:color="D3D3D3"></w:end></w:tcBorders><w:tcMar><w:top w:w="50" w:type="dxa"></w:top></w:tcMar></w:tcPr><w:p><w:pPr><w:spacing w:before="0" w:after="60"></w:spacing></w:pPr><w:r><w:rPr><w:rFonts w:ascii="Calibri" w:hAnsi="Calibri"></w:rFonts><w:sz w:val="20"></w:sz></w:rPr><w:t xml:space="default"> </w:t></w:r></w:p></w:tc><w:tc><w:tcPr><w:tcBorders><w:top w:val="single" w:sz="2" w:space="0" w:color="D3D3D3"></w:top><w:bottom w:val="single" w:sz="2" w:space="0" w:color="D3D3D3"></w:bottom><w:start w:val="single" w:sz="2" w:space="0" w:color="D3D3D3"></w:start><w:end w:val="single" w:sz="2" w:space="0" w:color="D3D3D3"></w:end></w:tcBorders><w:tcMar><w:top w:w="50" w:type="dxa"></w:top></w:tcMar></w:tcPr><w:p><w:pPr><w:spacing w:before="0" w:after="60"></w:spacing></w:pPr><w:r><w:rPr><w:rFonts w:ascii="Calibri" w:hAnsi="Calibri"></w:rFonts><w:sz w:val="20"></w:sz></w:rPr><w:t xml:space="default">No</w:t></w:r></w:p></w:tc><w:tc><w:tcPr><w:tcBorders><w:top w:val="single" w:sz="2" w:space="0" w:color="D3D3D3"></w:top><w:bottom w:val="single" w:sz="2" w:space="0" w:color="D3D3D3"></w:bottom><w:start w:val="single" w:sz="2" w:space="0" w:color="D3D3D3"></w:start><w:end w:val="single" w:sz="2" w:space="0" w:color="D3D3D3"></w:end></w:tcBorders><w:tcMar><w:top w:w="50" w:type="dxa"></w:top></w:tcMar></w:tcPr><w:p><w:pPr><w:spacing w:before="0" w:after="60"></w:spacing></w:pPr><w:r><w:rPr><w:rFonts w:ascii="Calibri" w:hAnsi="Calibri"></w:rFonts><w:sz w:val="20"></w:sz></w:rPr><w:t xml:space="default">12.2 (10.2, 14.5)</w:t></w:r></w:p></w:tc><w:tc><w:tcPr><w:tcBorders><w:top w:val="single" w:sz="2" w:space="0" w:color="D3D3D3"></w:top><w:bottom w:val="single" w:sz="2" w:space="0" w:color="D3D3D3"></w:bottom><w:start w:val="single" w:sz="2" w:space="0" w:color="D3D3D3"></w:start><w:end w:val="single" w:sz="2" w:space="0" w:color="D3D3D3"></w:end></w:tcBorders><w:tcMar><w:top w:w="50" w:type="dxa"></w:top></w:tcMar></w:tcPr><w:p><w:pPr><w:spacing w:before="0" w:after="60"></w:spacing></w:pPr><w:r><w:rPr><w:rFonts w:ascii="Calibri" w:hAnsi="Calibri"></w:rFonts><w:sz w:val="20"></w:sz></w:rPr><w:t xml:space="default">33.2 (30.2, 36.4)</w:t></w:r></w:p></w:tc><w:tc><w:tcPr><w:tcBorders><w:top w:val="single" w:sz="2" w:space="0" w:color="D3D3D3"></w:top><w:bottom w:val="single" w:sz="2" w:space="0" w:color="D3D3D3"></w:bottom><w:start w:val="single" w:sz="2" w:space="0" w:color="D3D3D3"></w:start><w:end w:val="single" w:sz="2" w:space="0" w:color="D3D3D3"></w:end></w:tcBorders><w:tcMar><w:top w:w="50" w:type="dxa"></w:top></w:tcMar></w:tcPr><w:p><w:pPr><w:spacing w:before="0" w:after="60"></w:spacing></w:pPr><w:r><w:rPr><w:rFonts w:ascii="Calibri" w:hAnsi="Calibri"></w:rFonts><w:sz w:val="20"></w:sz></w:rPr><w:t xml:space="default">54.6 (51.3, 57.9)</w:t></w:r></w:p></w:tc><w:tc><w:tcPr><w:tcBorders><w:top w:val="single" w:sz="2" w:space="0" w:color="D3D3D3"></w:top><w:bottom w:val="single" w:sz="2" w:space="0" w:color="D3D3D3"></w:bottom><w:start w:val="single" w:sz="2" w:space="0" w:color="D3D3D3"></w:start><w:end w:val="single" w:sz="2" w:space="0" w:color="D3D3D3"></w:end></w:tcBorders><w:tcMar><w:top w:w="50" w:type="dxa"></w:top></w:tcMar></w:tcPr><w:p><w:pPr><w:spacing w:before="0" w:after="60"></w:spacing></w:pPr><w:r><w:rPr><w:rFonts w:ascii="Calibri" w:hAnsi="Calibri"></w:rFonts><w:sz w:val="20"></w:sz></w:rPr><w:t xml:space="default">891, 1040</w:t></w:r></w:p></w:tc></w:tr>
-<w:tr><w:tc><w:tcPr><w:tcBorders><w:top w:val="single" w:sz="2" w:space="0" w:color="D3D3D3"></w:top><w:bottom w:val="single" w:sz="2" w:space="0" w:color="D3D3D3"></w:bottom><w:start w:val="single" w:sz="2" w:space="0" w:color="D3D3D3"></w:start><w:end w:val="single" w:sz="2" w:space="0" w:color="D3D3D3"></w:end></w:tcBorders><w:tcMar><w:top w:w="50" w:type="dxa"></w:top></w:tcMar></w:tcPr><w:p><w:pPr><w:spacing w:before="0" w:after="60"></w:spacing></w:pPr><w:r><w:rPr><w:rFonts w:ascii="Calibri" w:hAnsi="Calibri"></w:rFonts><w:sz w:val="20"></w:sz></w:rPr><w:t xml:space="default"> </w:t></w:r></w:p></w:tc><w:tc><w:tcPr><w:tcBorders><w:top w:val="single" w:sz="2" w:space="0" w:color="D3D3D3"></w:top><w:bottom w:val="single" w:sz="2" w:space="0" w:color="D3D3D3"></w:bottom><w:start w:val="single" w:sz="2" w:space="0" w:color="D3D3D3"></w:start><w:end w:val="single" w:sz="2" w:space="0" w:color="D3D3D3"></w:end></w:tcBorders><w:tcMar><w:top w:w="50" w:type="dxa"></w:top></w:tcMar></w:tcPr><w:p><w:pPr><w:spacing w:before="0" w:after="60"></w:spacing></w:pPr><w:r><w:rPr><w:rFonts w:ascii="Calibri" w:hAnsi="Calibri"></w:rFonts><w:sz w:val="20"></w:sz></w:rPr><w:t xml:space="default">Yes</w:t></w:r></w:p></w:tc><w:tc><w:tcPr><w:tcBorders><w:top w:val="single" w:sz="2" w:space="0" w:color="D3D3D3"></w:top><w:bottom w:val="single" w:sz="2" w:space="0" w:color="D3D3D3"></w:bottom><w:start w:val="single" w:sz="2" w:space="0" w:color="D3D3D3"></w:start><w:end w:val="single" w:sz="2" w:space="0" w:color="D3D3D3"></w:end></w:tcBorders><w:tcMar><w:top w:w="50" w:type="dxa"></w:top></w:tcMar></w:tcPr><w:p><w:pPr><w:spacing w:before="0" w:after="60"></w:spacing></w:pPr><w:r><w:rPr><w:rFonts w:ascii="Calibri" w:hAnsi="Calibri"></w:rFonts><w:sz w:val="20"></w:sz></w:rPr><w:t xml:space="default">11.5 (6.6, 19.5)</w:t></w:r></w:p></w:tc><w:tc><w:tcPr><w:tcBorders><w:top w:val="single" w:sz="2" w:space="0" w:color="D3D3D3"></w:top><w:bottom w:val="single" w:sz="2" w:space="0" w:color="D3D3D3"></w:bottom><w:start w:val="single" w:sz="2" w:space="0" w:color="D3D3D3"></w:start><w:end w:val="single" w:sz="2" w:space="0" w:color="D3D3D3"></w:end></w:tcBorders><w:tcMar><w:top w:w="50" w:type="dxa"></w:top></w:tcMar></w:tcPr><w:p><w:pPr><w:spacing w:before="0" w:after="60"></w:spacing></w:pPr><w:r><w:rPr><w:rFonts w:ascii="Calibri" w:hAnsi="Calibri"></w:rFonts><w:sz w:val="20"></w:sz></w:rPr><w:t xml:space="default">42.1 (32.7, 52.0)</w:t></w:r></w:p></w:tc><w:tc><w:tcPr><w:tcBorders><w:top w:val="single" w:sz="2" w:space="0" w:color="D3D3D3"></w:top><w:bottom w:val="single" w:sz="2" w:space="0" w:color="D3D3D3"></w:bottom><w:start w:val="single" w:sz="2" w:space="0" w:color="D3D3D3"></w:start><w:end w:val="single" w:sz="2" w:space="0" w:color="D3D3D3"></w:end></w:tcBorders><w:tcMar><w:top w:w="50" w:type="dxa"></w:top></w:tcMar></w:tcPr><w:p><w:pPr><w:spacing w:before="0" w:after="60"></w:spacing></w:pPr><w:r><w:rPr><w:rFonts w:ascii="Calibri" w:hAnsi="Calibri"></w:rFonts><w:sz w:val="20"></w:sz></w:rPr><w:t xml:space="default">46.4 (36.8, 56.3)</w:t></w:r></w:p></w:tc><w:tc><w:tcPr><w:tcBorders><w:top w:val="single" w:sz="2" w:space="0" w:color="D3D3D3"></w:top><w:bottom w:val="single" w:sz="2" w:space="0" w:color="D3D3D3"></w:bottom><w:start w:val="single" w:sz="2" w:space="0" w:color="D3D3D3"></w:start><w:end w:val="single" w:sz="2" w:space="0" w:color="D3D3D3"></w:end></w:tcBorders><w:tcMar><w:top w:w="50" w:type="dxa"></w:top></w:tcMar></w:tcPr><w:p><w:pPr><w:spacing w:before="0" w:after="60"></w:spacing></w:pPr><w:r><w:rPr><w:rFonts w:ascii="Calibri" w:hAnsi="Calibri"></w:rFonts><w:sz w:val="20"></w:sz></w:rPr><w:t xml:space="default">101, 122</w:t></w:r></w:p></w:tc></w:tr>
-<w:tr><w:tc><w:tcPr><w:tcBorders><w:top w:val="single" w:sz="2" w:space="0" w:color="D3D3D3"></w:top><w:bottom w:val="single" w:sz="2" w:space="0" w:color="D3D3D3"></w:bottom><w:start w:val="single" w:sz="2" w:space="0" w:color="D3D3D3"></w:start><w:end w:val="single" w:sz="2" w:space="0" w:color="D3D3D3"></w:end></w:tcBorders><w:tcMar><w:top w:w="50" w:type="dxa"></w:top></w:tcMar></w:tcPr><w:p><w:pPr><w:spacing w:before="0" w:after="60"></w:spacing></w:pPr><w:r><w:rPr><w:rFonts w:ascii="Calibri" w:hAnsi="Calibri"></w:rFonts><w:sz w:val="20"></w:sz></w:rPr><w:t xml:space="default"> </w:t></w:r></w:p></w:tc><w:tc><w:tcPr><w:tcBorders><w:top w:val="single" w:sz="2" w:space="0" w:color="D3D3D3"></w:top><w:bottom w:val="single" w:sz="2" w:space="0" w:color="D3D3D3"></w:bottom><w:start w:val="single" w:sz="2" w:space="0" w:color="D3D3D3"></w:start><w:end w:val="single" w:sz="2" w:space="0" w:color="D3D3D3"></w:end></w:tcBorders><w:tcMar><w:top w:w="50" w:type="dxa"></w:top></w:tcMar></w:tcPr><w:p><w:pPr><w:spacing w:before="0" w:after="60"></w:spacing></w:pPr><w:r><w:rPr><w:rFonts w:ascii="Calibri" w:hAnsi="Calibri"></w:rFonts><w:sz w:val="20"></w:sz></w:rPr><w:t xml:space="default">P-value</w:t></w:r></w:p></w:tc><w:tc><w:tcPr><w:tcBorders><w:top w:val="single" w:sz="2" w:space="0" w:color="D3D3D3"></w:top><w:bottom w:val="single" w:sz="2" w:space="0" w:color="D3D3D3"></w:bottom><w:start w:val="single" w:sz="2" w:space="0" w:color="D3D3D3"></w:start><w:end w:val="single" w:sz="2" w:space="0" w:color="D3D3D3"></w:end></w:tcBorders><w:tcMar><w:top w:w="50" w:type="dxa"></w:top></w:tcMar></w:tcPr><w:p><w:pPr><w:spacing w:before="0" w:after="60"></w:spacing></w:pPr><w:r><w:rPr><w:rFonts w:ascii="Calibri" w:hAnsi="Calibri"></w:rFonts><w:sz w:val="20"></w:sz></w:rPr><w:t xml:space="default"> </w:t></w:r></w:p></w:tc><w:tc><w:tcPr><w:tcBorders><w:top w:val="single" w:sz="2" w:space="0" w:color="D3D3D3"></w:top><w:bottom w:val="single" w:sz="2" w:space="0" w:color="D3D3D3"></w:bottom><w:start w:val="single" w:sz="2" w:space="0" w:color="D3D3D3"></w:start><w:end w:val="single" w:sz="2" w:space="0" w:color="D3D3D3"></w:end></w:tcBorders><w:tcMar><w:top w:w="50" w:type="dxa"></w:top></w:tcMar></w:tcPr><w:p><w:pPr><w:spacing w:before="0" w:after="60"></w:spacing></w:pPr><w:r><w:rPr><w:rFonts w:ascii="Calibri" w:hAnsi="Calibri"></w:rFonts><w:sz w:val="20"></w:sz></w:rPr><w:t xml:space="default"> </w:t></w:r></w:p></w:tc><w:tc><w:tcPr><w:tcBorders><w:top w:val="single" w:sz="2" w:space="0" w:color="D3D3D3"></w:top><w:bottom w:val="single" w:sz="2" w:space="0" w:color="D3D3D3"></w:bottom><w:start w:val="single" w:sz="2" w:space="0" w:color="D3D3D3"></w:start><w:end w:val="single" w:sz="2" w:space="0" w:color="D3D3D3"></w:end></w:tcBorders><w:tcMar><w:top w:w="50" w:type="dxa"></w:top></w:tcMar></w:tcPr><w:p><w:pPr><w:spacing w:before="0" w:after="60"></w:spacing></w:pPr><w:r><w:rPr><w:rFonts w:ascii="Calibri" w:hAnsi="Calibri"></w:rFonts><w:sz w:val="20"></w:sz></w:rPr><w:t xml:space="default"> </w:t></w:r></w:p></w:tc><w:tc><w:tcPr><w:tcBorders><w:top w:val="single" w:sz="2" w:space="0" w:color="D3D3D3"></w:top><w:bottom w:val="single" w:sz="2" w:space="0" w:color="D3D3D3"></w:bottom><w:start w:val="single" w:sz="2" w:space="0" w:color="D3D3D3"></w:start><w:end w:val="single" w:sz="2" w:space="0" w:color="D3D3D3"></w:end></w:tcBorders><w:tcMar><w:top w:w="50" w:type="dxa"></w:top></w:tcMar></w:tcPr><w:p><w:pPr><w:spacing w:before="0" w:after="60"></w:spacing></w:pPr><w:r><w:rPr><w:rFonts w:ascii="Calibri" w:hAnsi="Calibri"></w:rFonts><w:sz w:val="20"></w:sz></w:rPr><w:t xml:space="default">p=0.186</w:t></w:r></w:p></w:tc></w:tr>
-<w:tr><w:tc><w:tcPr><w:tcBorders><w:top w:val="single" w:sz="16" w:space="0" w:color="D3D3D3"></w:top><w:bottom w:val="single" w:sz="16" w:space="0" w:color="D3D3D3"></w:bottom><w:start w:val="single" w:sz="2" w:space="0" w:color="D3D3D3"></w:start><w:end w:val="single" w:sz="2" w:space="0" w:color="D3D3D3"></w:end></w:tcBorders><w:tcMar><w:top w:w="50" w:type="dxa"></w:top></w:tcMar></w:tcPr><w:p><w:pPr><w:spacing w:before="0" w:after="60"></w:spacing></w:pPr><w:r><w:rPr><w:rFonts w:ascii="Calibri" w:hAnsi="Calibri"></w:rFonts><w:sz w:val="20"></w:sz></w:rPr><w:t xml:space="default"> </w:t></w:r></w:p></w:tc><w:tc><w:tcPr><w:tcBorders><w:top w:val="single" w:sz="16" w:space="0" w:color="D3D3D3"></w:top><w:bottom w:val="single" w:sz="16" w:space="0" w:color="D3D3D3"></w:bottom><w:start w:val="single" w:sz="2" w:space="0" w:color="D3D3D3"></w:start><w:end w:val="single" w:sz="2" w:space="0" w:color="D3D3D3"></w:end></w:tcBorders><w:tcMar><w:top w:w="50" w:type="dxa"></w:top></w:tcMar></w:tcPr><w:p><w:pPr><w:spacing w:before="0" w:after="60"></w:spacing></w:pPr><w:r><w:rPr><w:rFonts w:ascii="Calibri" w:hAnsi="Calibri"></w:rFonts><w:sz w:val="20"></w:sz></w:rPr><w:t xml:space="default"> </w:t></w:r></w:p></w:tc><w:tc><w:tcPr><w:tcBorders><w:top w:val="single" w:sz="16" w:space="0" w:color="D3D3D3"></w:top><w:bottom w:val="single" w:sz="16" w:space="0" w:color="D3D3D3"></w:bottom><w:start w:val="single" w:sz="2" w:space="0" w:color="D3D3D3"></w:start><w:end w:val="single" w:sz="2" w:space="0" w:color="D3D3D3"></w:end></w:tcBorders><w:tcMar><w:top w:w="50" w:type="dxa"></w:top></w:tcMar></w:tcPr><w:p><w:pPr><w:spacing w:before="0" w:after="60"></w:spacing></w:pPr><w:r><w:rPr><w:rFonts w:ascii="Calibri" w:hAnsi="Calibri"></w:rFonts><w:sz w:val="20"></w:sz></w:rPr><w:t xml:space="default"> </w:t></w:r></w:p></w:tc><w:tc><w:tcPr><w:tcBorders><w:top w:val="single" w:sz="16" w:space="0" w:color="D3D3D3"></w:top><w:bottom w:val="single" w:sz="16" w:space="0" w:color="D3D3D3"></w:bottom><w:start w:val="single" w:sz="2" w:space="0" w:color="D3D3D3"></w:start><w:end w:val="single" w:sz="2" w:space="0" w:color="D3D3D3"></w:end></w:tcBorders><w:tcMar><w:top w:w="50" w:type="dxa"></w:top></w:tcMar></w:tcPr><w:p><w:pPr><w:spacing w:before="0" w:after="60"></w:spacing></w:pPr><w:r><w:rPr><w:rFonts w:ascii="Calibri" w:hAnsi="Calibri"></w:rFonts><w:sz w:val="20"></w:sz></w:rPr><w:t xml:space="default"> </w:t></w:r></w:p></w:tc><w:tc><w:tcPr><w:tcBorders><w:top w:val="single" w:sz="16" w:space="0" w:color="D3D3D3"></w:top><w:bottom w:val="single" w:sz="16" w:space="0" w:color="D3D3D3"></w:bottom><w:start w:val="single" w:sz="2" w:space="0" w:color="D3D3D3"></w:start><w:end w:val="single" w:sz="2" w:space="0" w:color="D3D3D3"></w:end></w:tcBorders><w:tcMar><w:top w:w="50" w:type="dxa"></w:top></w:tcMar></w:tcPr><w:p><w:pPr><w:spacing w:before="0" w:after="60"></w:spacing></w:pPr><w:r><w:rPr><w:rFonts w:ascii="Calibri" w:hAnsi="Calibri"></w:rFonts><w:sz w:val="20"></w:sz></w:rPr><w:t xml:space="default"> </w:t></w:r></w:p></w:tc><w:tc><w:tcPr><w:tcBorders><w:top w:val="single" w:sz="16" w:space="0" w:color="D3D3D3"></w:top><w:bottom w:val="single" w:sz="16" w:space="0" w:color="D3D3D3"></w:bottom><w:start w:val="single" w:sz="2" w:space="0" w:color="D3D3D3"></w:start><w:end w:val="single" w:sz="2" w:space="0" w:color="D3D3D3"></w:end></w:tcBorders><w:tcMar><w:top w:w="50" w:type="dxa"></w:top></w:tcMar></w:tcPr><w:p><w:pPr><w:spacing w:before="0" w:after="60"></w:spacing></w:pPr><w:r><w:rPr><w:rFonts w:ascii="Calibri" w:hAnsi="Calibri"></w:rFonts><w:sz w:val="20"></w:sz></w:rPr><w:t xml:space="default"> </w:t></w:r></w:p></w:tc></w:tr>
-<w:tr><w:tc><w:tcPr><w:tcBorders><w:top w:val="single" w:sz="16" w:space="0" w:color="D3D3D3"></w:top><w:bottom w:val="single" w:sz="16" w:space="0" w:color="D3D3D3"></w:bottom><w:start w:val="single" w:sz="2" w:space="0" w:color="D3D3D3"></w:start><w:end w:val="single" w:sz="2" w:space="0" w:color="D3D3D3"></w:end></w:tcBorders><w:tcMar><w:top w:w="25" w:type="dxa"></w:top></w:tcMar></w:tcPr><w:p><w:pPr><w:gridSpan w:val="6"></w:gridSpan><w:spacing w:before="0" w:after="60"></w:spacing></w:pPr><w:r><w:rPr><w:rFonts w:ascii="Calibri" w:hAnsi="Calibri"></w:rFonts><w:sz w:val="20"></w:sz></w:rPr><w:t xml:space="default">Number of days drinking</w:t></w:r></w:p></w:tc></w:tr>
-<w:tr><w:tc><w:tcPr><w:tcBorders><w:top w:val="single" w:sz="2" w:space="0" w:color="D3D3D3"></w:top><w:bottom w:val="single" w:sz="2" w:space="0" w:color="D3D3D3"></w:bottom><w:start w:val="single" w:sz="2" w:space="0" w:color="D3D3D3"></w:start><w:end w:val="single" w:sz="2" w:space="0" w:color="D3D3D3"></w:end></w:tcBorders><w:tcMar><w:top w:w="50" w:type="dxa"></w:top></w:tcMar></w:tcPr><w:p><w:pPr><w:spacing w:before="0" w:after="60"></w:spacing></w:pPr><w:r><w:rPr><w:rFonts w:ascii="Calibri" w:hAnsi="Calibri"></w:rFonts><w:sz w:val="20"></w:sz></w:rPr><w:t xml:space="default"> </w:t></w:r></w:p></w:tc><w:tc><w:tcPr><w:tcBorders><w:top w:val="single" w:sz="2" w:space="0" w:color="D3D3D3"></w:top><w:bottom w:val="single" w:sz="2" w:space="0" w:color="D3D3D3"></w:bottom><w:start w:val="single" w:sz="2" w:space="0" w:color="D3D3D3"></w:start><w:end w:val="single" w:sz="2" w:space="0" w:color="D3D3D3"></w:end></w:tcBorders><w:tcMar><w:top w:w="50" w:type="dxa"></w:top></w:tcMar></w:tcPr><w:p><w:pPr><w:spacing w:before="0" w:after="60"></w:spacing></w:pPr><w:r><w:rPr><w:rFonts w:ascii="Calibri" w:hAnsi="Calibri"></w:rFonts><w:sz w:val="20"></w:sz></w:rPr><w:t xml:space="default">0 days</w:t></w:r></w:p></w:tc><w:tc><w:tcPr><w:tcBorders><w:top w:val="single" w:sz="2" w:space="0" w:color="D3D3D3"></w:top><w:bottom w:val="single" w:sz="2" w:space="0" w:color="D3D3D3"></w:bottom><w:start w:val="single" w:sz="2" w:space="0" w:color="D3D3D3"></w:start><w:end w:val="single" w:sz="2" w:space="0" w:color="D3D3D3"></w:end></w:tcBorders><w:tcMar><w:top w:w="50" w:type="dxa"></w:top></w:tcMar></w:tcPr><w:p><w:pPr><w:spacing w:before="0" w:after="60"></w:spacing></w:pPr><w:r><w:rPr><w:rFonts w:ascii="Calibri" w:hAnsi="Calibri"></w:rFonts><w:sz w:val="20"></w:sz></w:rPr><w:t xml:space="default">15.0 (11.8, 18.8)</w:t></w:r></w:p></w:tc><w:tc><w:tcPr><w:tcBorders><w:top w:val="single" w:sz="2" w:space="0" w:color="D3D3D3"></w:top><w:bottom w:val="single" w:sz="2" w:space="0" w:color="D3D3D3"></w:bottom><w:start w:val="single" w:sz="2" w:space="0" w:color="D3D3D3"></w:start><w:end w:val="single" w:sz="2" w:space="0" w:color="D3D3D3"></w:end></w:tcBorders><w:tcMar><w:top w:w="50" w:type="dxa"></w:top></w:tcMar></w:tcPr><w:p><w:pPr><w:spacing w:before="0" w:after="60"></w:spacing></w:pPr><w:r><w:rPr><w:rFonts w:ascii="Calibri" w:hAnsi="Calibri"></w:rFonts><w:sz w:val="20"></w:sz></w:rPr><w:t xml:space="default">31.7 (27.4, 36.4)</w:t></w:r></w:p></w:tc><w:tc><w:tcPr><w:tcBorders><w:top w:val="single" w:sz="2" w:space="0" w:color="D3D3D3"></w:top><w:bottom w:val="single" w:sz="2" w:space="0" w:color="D3D3D3"></w:bottom><w:start w:val="single" w:sz="2" w:space="0" w:color="D3D3D3"></w:start><w:end w:val="single" w:sz="2" w:space="0" w:color="D3D3D3"></w:end></w:tcBorders><w:tcMar><w:top w:w="50" w:type="dxa"></w:top></w:tcMar></w:tcPr><w:p><w:pPr><w:spacing w:before="0" w:after="60"></w:spacing></w:pPr><w:r><w:rPr><w:rFonts w:ascii="Calibri" w:hAnsi="Calibri"></w:rFonts><w:sz w:val="20"></w:sz></w:rPr><w:t xml:space="default">53.3 (48.4, 58.1)</w:t></w:r></w:p></w:tc><w:tc><w:tcPr><w:tcBorders><w:top w:val="single" w:sz="2" w:space="0" w:color="D3D3D3"></w:top><w:bottom w:val="single" w:sz="2" w:space="0" w:color="D3D3D3"></w:bottom><w:start w:val="single" w:sz="2" w:space="0" w:color="D3D3D3"></w:start><w:end w:val="single" w:sz="2" w:space="0" w:color="D3D3D3"></w:end></w:tcBorders><w:tcMar><w:top w:w="50" w:type="dxa"></w:top></w:tcMar></w:tcPr><w:p><w:pPr><w:spacing w:before="0" w:after="60"></w:spacing></w:pPr><w:r><w:rPr><w:rFonts w:ascii="Calibri" w:hAnsi="Calibri"></w:rFonts><w:sz w:val="20"></w:sz></w:rPr><w:t xml:space="default">409, 474</w:t></w:r></w:p></w:tc></w:tr>
-<w:tr><w:tc><w:tcPr><w:tcBorders><w:top w:val="single" w:sz="2" w:space="0" w:color="D3D3D3"></w:top><w:bottom w:val="single" w:sz="2" w:space="0" w:color="D3D3D3"></w:bottom><w:start w:val="single" w:sz="2" w:space="0" w:color="D3D3D3"></w:start><w:end w:val="single" w:sz="2" w:space="0" w:color="D3D3D3"></w:end></w:tcBorders><w:tcMar><w:top w:w="50" w:type="dxa"></w:top></w:tcMar></w:tcPr><w:p><w:pPr><w:spacing w:before="0" w:after="60"></w:spacing></w:pPr><w:r><w:rPr><w:rFonts w:ascii="Calibri" w:hAnsi="Calibri"></w:rFonts><w:sz w:val="20"></w:sz></w:rPr><w:t xml:space="default"> </w:t></w:r></w:p></w:tc><w:tc><w:tcPr><w:tcBorders><w:top w:val="single" w:sz="2" w:space="0" w:color="D3D3D3"></w:top><w:bottom w:val="single" w:sz="2" w:space="0" w:color="D3D3D3"></w:bottom><w:start w:val="single" w:sz="2" w:space="0" w:color="D3D3D3"></w:start><w:end w:val="single" w:sz="2" w:space="0" w:color="D3D3D3"></w:end></w:tcBorders><w:tcMar><w:top w:w="50" w:type="dxa"></w:top></w:tcMar></w:tcPr><w:p><w:pPr><w:spacing w:before="0" w:after="60"></w:spacing></w:pPr><w:r><w:rPr><w:rFonts w:ascii="Calibri" w:hAnsi="Calibri"></w:rFonts><w:sz w:val="20"></w:sz></w:rPr><w:t xml:space="default">1-2 days</w:t></w:r></w:p></w:tc><w:tc><w:tcPr><w:tcBorders><w:top w:val="single" w:sz="2" w:space="0" w:color="D3D3D3"></w:top><w:bottom w:val="single" w:sz="2" w:space="0" w:color="D3D3D3"></w:bottom><w:start w:val="single" w:sz="2" w:space="0" w:color="D3D3D3"></w:start><w:end w:val="single" w:sz="2" w:space="0" w:color="D3D3D3"></w:end></w:tcBorders><w:tcMar><w:top w:w="50" w:type="dxa"></w:top></w:tcMar></w:tcPr><w:p><w:pPr><w:spacing w:before="0" w:after="60"></w:spacing></w:pPr><w:r><w:rPr><w:rFonts w:ascii="Calibri" w:hAnsi="Calibri"></w:rFonts><w:sz w:val="20"></w:sz></w:rPr><w:t xml:space="default">9.6 (7.0, 12.9)</w:t></w:r></w:p></w:tc><w:tc><w:tcPr><w:tcBorders><w:top w:val="single" w:sz="2" w:space="0" w:color="D3D3D3"></w:top><w:bottom w:val="single" w:sz="2" w:space="0" w:color="D3D3D3"></w:bottom><w:start w:val="single" w:sz="2" w:space="0" w:color="D3D3D3"></w:start><w:end w:val="single" w:sz="2" w:space="0" w:color="D3D3D3"></w:end></w:tcBorders><w:tcMar><w:top w:w="50" w:type="dxa"></w:top></w:tcMar></w:tcPr><w:p><w:pPr><w:spacing w:before="0" w:after="60"></w:spacing></w:pPr><w:r><w:rPr><w:rFonts w:ascii="Calibri" w:hAnsi="Calibri"></w:rFonts><w:sz w:val="20"></w:sz></w:rPr><w:t xml:space="default">33.7 (29.2, 38.5)</w:t></w:r></w:p></w:tc><w:tc><w:tcPr><w:tcBorders><w:top w:val="single" w:sz="2" w:space="0" w:color="D3D3D3"></w:top><w:bottom w:val="single" w:sz="2" w:space="0" w:color="D3D3D3"></w:bottom><w:start w:val="single" w:sz="2" w:space="0" w:color="D3D3D3"></w:start><w:end w:val="single" w:sz="2" w:space="0" w:color="D3D3D3"></w:end></w:tcBorders><w:tcMar><w:top w:w="50" w:type="dxa"></w:top></w:tcMar></w:tcPr><w:p><w:pPr><w:spacing w:before="0" w:after="60"></w:spacing></w:pPr><w:r><w:rPr><w:rFonts w:ascii="Calibri" w:hAnsi="Calibri"></w:rFonts><w:sz w:val="20"></w:sz></w:rPr><w:t xml:space="default">56.7 (51.8, 61.5)</w:t></w:r></w:p></w:tc><w:tc><w:tcPr><w:tcBorders><w:top w:val="single" w:sz="2" w:space="0" w:color="D3D3D3"></w:top><w:bottom w:val="single" w:sz="2" w:space="0" w:color="D3D3D3"></w:bottom><w:start w:val="single" w:sz="2" w:space="0" w:color="D3D3D3"></w:start><w:end w:val="single" w:sz="2" w:space="0" w:color="D3D3D3"></w:end></w:tcBorders><w:tcMar><w:top w:w="50" w:type="dxa"></w:top></w:tcMar></w:tcPr><w:p><w:pPr><w:spacing w:before="0" w:after="60"></w:spacing></w:pPr><w:r><w:rPr><w:rFonts w:ascii="Calibri" w:hAnsi="Calibri"></w:rFonts><w:sz w:val="20"></w:sz></w:rPr><w:t xml:space="default">396, 468</w:t></w:r></w:p></w:tc></w:tr>
-<w:tr><w:tc><w:tcPr><w:tcBorders><w:top w:val="single" w:sz="2" w:space="0" w:color="D3D3D3"></w:top><w:bottom w:val="single" w:sz="2" w:space="0" w:color="D3D3D3"></w:bottom><w:start w:val="single" w:sz="2" w:space="0" w:color="D3D3D3"></w:start><w:end w:val="single" w:sz="2" w:space="0" w:color="D3D3D3"></w:end></w:tcBorders><w:tcMar><w:top w:w="50" w:type="dxa"></w:top></w:tcMar></w:tcPr><w:p><w:pPr><w:spacing w:before="0" w:after="60"></w:spacing></w:pPr><w:r><w:rPr><w:rFonts w:ascii="Calibri" w:hAnsi="Calibri"></w:rFonts><w:sz w:val="20"></w:sz></w:rPr><w:t xml:space="default"> </w:t></w:r></w:p></w:tc><w:tc><w:tcPr><w:tcBorders><w:top w:val="single" w:sz="2" w:space="0" w:color="D3D3D3"></w:top><w:bottom w:val="single" w:sz="2" w:space="0" w:color="D3D3D3"></w:bottom><w:start w:val="single" w:sz="2" w:space="0" w:color="D3D3D3"></w:start><w:end w:val="single" w:sz="2" w:space="0" w:color="D3D3D3"></w:end></w:tcBorders><w:tcMar><w:top w:w="50" w:type="dxa"></w:top></w:tcMar></w:tcPr><w:p><w:pPr><w:spacing w:before="0" w:after="60"></w:spacing></w:pPr><w:r><w:rPr><w:rFonts w:ascii="Calibri" w:hAnsi="Calibri"></w:rFonts><w:sz w:val="20"></w:sz></w:rPr><w:t xml:space="default">3-4 days</w:t></w:r></w:p></w:tc><w:tc><w:tcPr><w:tcBorders><w:top w:val="single" w:sz="2" w:space="0" w:color="D3D3D3"></w:top><w:bottom w:val="single" w:sz="2" w:space="0" w:color="D3D3D3"></w:bottom><w:start w:val="single" w:sz="2" w:space="0" w:color="D3D3D3"></w:start><w:end w:val="single" w:sz="2" w:space="0" w:color="D3D3D3"></w:end></w:tcBorders><w:tcMar><w:top w:w="50" w:type="dxa"></w:top></w:tcMar></w:tcPr><w:p><w:pPr><w:spacing w:before="0" w:after="60"></w:spacing></w:pPr><w:r><w:rPr><w:rFonts w:ascii="Calibri" w:hAnsi="Calibri"></w:rFonts><w:sz w:val="20"></w:sz></w:rPr><w:t xml:space="default">9.2 (5.3, 15.6)</w:t></w:r></w:p></w:tc><w:tc><w:tcPr><w:tcBorders><w:top w:val="single" w:sz="2" w:space="0" w:color="D3D3D3"></w:top><w:bottom w:val="single" w:sz="2" w:space="0" w:color="D3D3D3"></w:bottom><w:start w:val="single" w:sz="2" w:space="0" w:color="D3D3D3"></w:start><w:end w:val="single" w:sz="2" w:space="0" w:color="D3D3D3"></w:end></w:tcBorders><w:tcMar><w:top w:w="50" w:type="dxa"></w:top></w:tcMar></w:tcPr><w:p><w:pPr><w:spacing w:before="0" w:after="60"></w:spacing></w:pPr><w:r><w:rPr><w:rFonts w:ascii="Calibri" w:hAnsi="Calibri"></w:rFonts><w:sz w:val="20"></w:sz></w:rPr><w:t xml:space="default">42.0 (33.7, 50.7)</w:t></w:r></w:p></w:tc><w:tc><w:tcPr><w:tcBorders><w:top w:val="single" w:sz="2" w:space="0" w:color="D3D3D3"></w:top><w:bottom w:val="single" w:sz="2" w:space="0" w:color="D3D3D3"></w:bottom><w:start w:val="single" w:sz="2" w:space="0" w:color="D3D3D3"></w:start><w:end w:val="single" w:sz="2" w:space="0" w:color="D3D3D3"></w:end></w:tcBorders><w:tcMar><w:top w:w="50" w:type="dxa"></w:top></w:tcMar></w:tcPr><w:p><w:pPr><w:spacing w:before="0" w:after="60"></w:spacing></w:pPr><w:r><w:rPr><w:rFonts w:ascii="Calibri" w:hAnsi="Calibri"></w:rFonts><w:sz w:val="20"></w:sz></w:rPr><w:t xml:space="default">48.8 (40.3, 57.5)</w:t></w:r></w:p></w:tc><w:tc><w:tcPr><w:tcBorders><w:top w:val="single" w:sz="2" w:space="0" w:color="D3D3D3"></w:top><w:bottom w:val="single" w:sz="2" w:space="0" w:color="D3D3D3"></w:bottom><w:start w:val="single" w:sz="2" w:space="0" w:color="D3D3D3"></w:start><w:end w:val="single" w:sz="2" w:space="0" w:color="D3D3D3"></w:end></w:tcBorders><w:tcMar><w:top w:w="50" w:type="dxa"></w:top></w:tcMar></w:tcPr><w:p><w:pPr><w:spacing w:before="0" w:after="60"></w:spacing></w:pPr><w:r><w:rPr><w:rFonts w:ascii="Calibri" w:hAnsi="Calibri"></w:rFonts><w:sz w:val="20"></w:sz></w:rPr><w:t xml:space="default">130, 149</w:t></w:r></w:p></w:tc></w:tr>
-<w:tr><w:tc><w:tcPr><w:tcBorders><w:top w:val="single" w:sz="2" w:space="0" w:color="D3D3D3"></w:top><w:bottom w:val="single" w:sz="2" w:space="0" w:color="D3D3D3"></w:bottom><w:start w:val="single" w:sz="2" w:space="0" w:color="D3D3D3"></w:start><w:end w:val="single" w:sz="2" w:space="0" w:color="D3D3D3"></w:end></w:tcBorders><w:tcMar><w:top w:w="50" w:type="dxa"></w:top></w:tcMar></w:tcPr><w:p><w:pPr><w:spacing w:before="0" w:after="60"></w:spacing></w:pPr><w:r><w:rPr><w:rFonts w:ascii="Calibri" w:hAnsi="Calibri"></w:rFonts><w:sz w:val="20"></w:sz></w:rPr><w:t xml:space="default"> </w:t></w:r></w:p></w:tc><w:tc><w:tcPr><w:tcBorders><w:top w:val="single" w:sz="2" w:space="0" w:color="D3D3D3"></w:top><w:bottom w:val="single" w:sz="2" w:space="0" w:color="D3D3D3"></w:bottom><w:start w:val="single" w:sz="2" w:space="0" w:color="D3D3D3"></w:start><w:end w:val="single" w:sz="2" w:space="0" w:color="D3D3D3"></w:end></w:tcBorders><w:tcMar><w:top w:w="50" w:type="dxa"></w:top></w:tcMar></w:tcPr><w:p><w:pPr><w:spacing w:before="0" w:after="60"></w:spacing></w:pPr><w:r><w:rPr><w:rFonts w:ascii="Calibri" w:hAnsi="Calibri"></w:rFonts><w:sz w:val="20"></w:sz></w:rPr><w:t xml:space="default">5-7 days</w:t></w:r></w:p></w:tc><w:tc><w:tcPr><w:tcBorders><w:top w:val="single" w:sz="2" w:space="0" w:color="D3D3D3"></w:top><w:bottom w:val="single" w:sz="2" w:space="0" w:color="D3D3D3"></w:bottom><w:start w:val="single" w:sz="2" w:space="0" w:color="D3D3D3"></w:start><w:end w:val="single" w:sz="2" w:space="0" w:color="D3D3D3"></w:end></w:tcBorders><w:tcMar><w:top w:w="50" w:type="dxa"></w:top></w:tcMar></w:tcPr><w:p><w:pPr><w:spacing w:before="0" w:after="60"></w:spacing></w:pPr><w:r><w:rPr><w:rFonts w:ascii="Calibri" w:hAnsi="Calibri"></w:rFonts><w:sz w:val="20"></w:sz></w:rPr><w:t xml:space="default">14.1 (7.3, 25.4)</w:t></w:r></w:p></w:tc><w:tc><w:tcPr><w:tcBorders><w:top w:val="single" w:sz="2" w:space="0" w:color="D3D3D3"></w:top><w:bottom w:val="single" w:sz="2" w:space="0" w:color="D3D3D3"></w:bottom><w:start w:val="single" w:sz="2" w:space="0" w:color="D3D3D3"></w:start><w:end w:val="single" w:sz="2" w:space="0" w:color="D3D3D3"></w:end></w:tcBorders><w:tcMar><w:top w:w="50" w:type="dxa"></w:top></w:tcMar></w:tcPr><w:p><w:pPr><w:spacing w:before="0" w:after="60"></w:spacing></w:pPr><w:r><w:rPr><w:rFonts w:ascii="Calibri" w:hAnsi="Calibri"></w:rFonts><w:sz w:val="20"></w:sz></w:rPr><w:t xml:space="default">34.4 (23.5, 47.2)</w:t></w:r></w:p></w:tc><w:tc><w:tcPr><w:tcBorders><w:top w:val="single" w:sz="2" w:space="0" w:color="D3D3D3"></w:top><w:bottom w:val="single" w:sz="2" w:space="0" w:color="D3D3D3"></w:bottom><w:start w:val="single" w:sz="2" w:space="0" w:color="D3D3D3"></w:start><w:end w:val="single" w:sz="2" w:space="0" w:color="D3D3D3"></w:end></w:tcBorders><w:tcMar><w:top w:w="50" w:type="dxa"></w:top></w:tcMar></w:tcPr><w:p><w:pPr><w:spacing w:before="0" w:after="60"></w:spacing></w:pPr><w:r><w:rPr><w:rFonts w:ascii="Calibri" w:hAnsi="Calibri"></w:rFonts><w:sz w:val="20"></w:sz></w:rPr><w:t xml:space="default">51.5 (39.0, 63.8)</w:t></w:r></w:p></w:tc><w:tc><w:tcPr><w:tcBorders><w:top w:val="single" w:sz="2" w:space="0" w:color="D3D3D3"></w:top><w:bottom w:val="single" w:sz="2" w:space="0" w:color="D3D3D3"></w:bottom><w:start w:val="single" w:sz="2" w:space="0" w:color="D3D3D3"></w:start><w:end w:val="single" w:sz="2" w:space="0" w:color="D3D3D3"></w:end></w:tcBorders><w:tcMar><w:top w:w="50" w:type="dxa"></w:top></w:tcMar></w:tcPr><w:p><w:pPr><w:spacing w:before="0" w:after="60"></w:spacing></w:pPr><w:r><w:rPr><w:rFonts w:ascii="Calibri" w:hAnsi="Calibri"></w:rFonts><w:sz w:val="20"></w:sz></w:rPr><w:t xml:space="default">62, 76</w:t></w:r></w:p></w:tc></w:tr>
-<w:tr><w:tc><w:tcPr><w:tcBorders><w:top w:val="single" w:sz="2" w:space="0" w:color="D3D3D3"></w:top><w:bottom w:val="single" w:sz="2" w:space="0" w:color="D3D3D3"></w:bottom><w:start w:val="single" w:sz="2" w:space="0" w:color="D3D3D3"></w:start><w:end w:val="single" w:sz="2" w:space="0" w:color="D3D3D3"></w:end></w:tcBorders><w:tcMar><w:top w:w="50" w:type="dxa"></w:top></w:tcMar></w:tcPr><w:p><w:pPr><w:spacing w:before="0" w:after="60"></w:spacing></w:pPr><w:r><w:rPr><w:rFonts w:ascii="Calibri" w:hAnsi="Calibri"></w:rFonts><w:sz w:val="20"></w:sz></w:rPr><w:t xml:space="default"> </w:t></w:r></w:p></w:tc><w:tc><w:tcPr><w:tcBorders><w:top w:val="single" w:sz="2" w:space="0" w:color="D3D3D3"></w:top><w:bottom w:val="single" w:sz="2" w:space="0" w:color="D3D3D3"></w:bottom><w:start w:val="single" w:sz="2" w:space="0" w:color="D3D3D3"></w:start><w:end w:val="single" w:sz="2" w:space="0" w:color="D3D3D3"></w:end></w:tcBorders><w:tcMar><w:top w:w="50" w:type="dxa"></w:top></w:tcMar></w:tcPr><w:p><w:pPr><w:spacing w:before="0" w:after="60"></w:spacing></w:pPr><w:r><w:rPr><w:rFonts w:ascii="Calibri" w:hAnsi="Calibri"></w:rFonts><w:sz w:val="20"></w:sz></w:rPr><w:t xml:space="default">P-value</w:t></w:r></w:p></w:tc><w:tc><w:tcPr><w:tcBorders><w:top w:val="single" w:sz="2" w:space="0" w:color="D3D3D3"></w:top><w:bottom w:val="single" w:sz="2" w:space="0" w:color="D3D3D3"></w:bottom><w:start w:val="single" w:sz="2" w:space="0" w:color="D3D3D3"></w:start><w:end w:val="single" w:sz="2" w:space="0" w:color="D3D3D3"></w:end></w:tcBorders><w:tcMar><w:top w:w="50" w:type="dxa"></w:top></w:tcMar></w:tcPr><w:p><w:pPr><w:spacing w:before="0" w:after="60"></w:spacing></w:pPr><w:r><w:rPr><w:rFonts w:ascii="Calibri" w:hAnsi="Calibri"></w:rFonts><w:sz w:val="20"></w:sz></w:rPr><w:t xml:space="default"> </w:t></w:r></w:p></w:tc><w:tc><w:tcPr><w:tcBorders><w:top w:val="single" w:sz="2" w:space="0" w:color="D3D3D3"></w:top><w:bottom w:val="single" w:sz="2" w:space="0" w:color="D3D3D3"></w:bottom><w:start w:val="single" w:sz="2" w:space="0" w:color="D3D3D3"></w:start><w:end w:val="single" w:sz="2" w:space="0" w:color="D3D3D3"></w:end></w:tcBorders><w:tcMar><w:top w:w="50" w:type="dxa"></w:top></w:tcMar></w:tcPr><w:p><w:pPr><w:spacing w:before="0" w:after="60"></w:spacing></w:pPr><w:r><w:rPr><w:rFonts w:ascii="Calibri" w:hAnsi="Calibri"></w:rFonts><w:sz w:val="20"></w:sz></w:rPr><w:t xml:space="default"> </w:t></w:r></w:p></w:tc><w:tc><w:tcPr><w:tcBorders><w:top w:val="single" w:sz="2" w:space="0" w:color="D3D3D3"></w:top><w:bottom w:val="single" w:sz="2" w:space="0" w:color="D3D3D3"></w:bottom><w:start w:val="single" w:sz="2" w:space="0" w:color="D3D3D3"></w:start><w:end w:val="single" w:sz="2" w:space="0" w:color="D3D3D3"></w:end></w:tcBorders><w:tcMar><w:top w:w="50" w:type="dxa"></w:top></w:tcMar></w:tcPr><w:p><w:pPr><w:spacing w:before="0" w:after="60"></w:spacing></w:pPr><w:r><w:rPr><w:rFonts w:ascii="Calibri" w:hAnsi="Calibri"></w:rFonts><w:sz w:val="20"></w:sz></w:rPr><w:t xml:space="default"> </w:t></w:r></w:p></w:tc><w:tc><w:tcPr><w:tcBorders><w:top w:val="single" w:sz="2" w:space="0" w:color="D3D3D3"></w:top><w:bottom w:val="single" w:sz="2" w:space="0" w:color="D3D3D3"></w:bottom><w:start w:val="single" w:sz="2" w:space="0" w:color="D3D3D3"></w:start><w:end w:val="single" w:sz="2" w:space="0" w:color="D3D3D3"></w:end></w:tcBorders><w:tcMar><w:top w:w="50" w:type="dxa"></w:top></w:tcMar></w:tcPr><w:p><w:pPr><w:spacing w:before="0" w:after="60"></w:spacing></w:pPr><w:r><w:rPr><w:rFonts w:ascii="Calibri" w:hAnsi="Calibri"></w:rFonts><w:sz w:val="20"></w:sz></w:rPr><w:t xml:space="default">p=0.092</w:t></w:r></w:p></w:tc></w:tr>
-<w:tr><w:tc><w:tcPr><w:tcBorders><w:top w:val="single" w:sz="16" w:space="0" w:color="D3D3D3"></w:top><w:bottom w:val="single" w:sz="16" w:space="0" w:color="D3D3D3"></w:bottom><w:start w:val="single" w:sz="2" w:space="0" w:color="D3D3D3"></w:start><w:end w:val="single" w:sz="2" w:space="0" w:color="D3D3D3"></w:end></w:tcBorders><w:tcMar><w:top w:w="50" w:type="dxa"></w:top></w:tcMar></w:tcPr><w:p><w:pPr><w:spacing w:before="0" w:after="60"></w:spacing></w:pPr><w:r><w:rPr><w:rFonts w:ascii="Calibri" w:hAnsi="Calibri"></w:rFonts><w:sz w:val="20"></w:sz></w:rPr><w:t xml:space="default"> </w:t></w:r></w:p></w:tc><w:tc><w:tcPr><w:tcBorders><w:top w:val="single" w:sz="16" w:space="0" w:color="D3D3D3"></w:top><w:bottom w:val="single" w:sz="16" w:space="0" w:color="D3D3D3"></w:bottom><w:start w:val="single" w:sz="2" w:space="0" w:color="D3D3D3"></w:start><w:end w:val="single" w:sz="2" w:space="0" w:color="D3D3D3"></w:end></w:tcBorders><w:tcMar><w:top w:w="50" w:type="dxa"></w:top></w:tcMar></w:tcPr><w:p><w:pPr><w:spacing w:before="0" w:after="60"></w:spacing></w:pPr><w:r><w:rPr><w:rFonts w:ascii="Calibri" w:hAnsi="Calibri"></w:rFonts><w:sz w:val="20"></w:sz></w:rPr><w:t xml:space="default"> </w:t></w:r></w:p></w:tc><w:tc><w:tcPr><w:tcBorders><w:top w:val="single" w:sz="16" w:space="0" w:color="D3D3D3"></w:top><w:bottom w:val="single" w:sz="16" w:space="0" w:color="D3D3D3"></w:bottom><w:start w:val="single" w:sz="2" w:space="0" w:color="D3D3D3"></w:start><w:end w:val="single" w:sz="2" w:space="0" w:color="D3D3D3"></w:end></w:tcBorders><w:tcMar><w:top w:w="50" w:type="dxa"></w:top></w:tcMar></w:tcPr><w:p><w:pPr><w:spacing w:before="0" w:after="60"></w:spacing></w:pPr><w:r><w:rPr><w:rFonts w:ascii="Calibri" w:hAnsi="Calibri"></w:rFonts><w:sz w:val="20"></w:sz></w:rPr><w:t xml:space="default"> </w:t></w:r></w:p></w:tc><w:tc><w:tcPr><w:tcBorders><w:top w:val="single" w:sz="16" w:space="0" w:color="D3D3D3"></w:top><w:bottom w:val="single" w:sz="16" w:space="0" w:color="D3D3D3"></w:bottom><w:start w:val="single" w:sz="2" w:space="0" w:color="D3D3D3"></w:start><w:end w:val="single" w:sz="2" w:space="0" w:color="D3D3D3"></w:end></w:tcBorders><w:tcMar><w:top w:w="50" w:type="dxa"></w:top></w:tcMar></w:tcPr><w:p><w:pPr><w:spacing w:before="0" w:after="60"></w:spacing></w:pPr><w:r><w:rPr><w:rFonts w:ascii="Calibri" w:hAnsi="Calibri"></w:rFonts><w:sz w:val="20"></w:sz></w:rPr><w:t xml:space="default"> </w:t></w:r></w:p></w:tc><w:tc><w:tcPr><w:tcBorders><w:top w:val="single" w:sz="16" w:space="0" w:color="D3D3D3"></w:top><w:bottom w:val="single" w:sz="16" w:space="0" w:color="D3D3D3"></w:bottom><w:start w:val="single" w:sz="2" w:space="0" w:color="D3D3D3"></w:start><w:end w:val="single" w:sz="2" w:space="0" w:color="D3D3D3"></w:end></w:tcBorders><w:tcMar><w:top w:w="50" w:type="dxa"></w:top></w:tcMar></w:tcPr><w:p><w:pPr><w:spacing w:before="0" w:after="60"></w:spacing></w:pPr><w:r><w:rPr><w:rFonts w:ascii="Calibri" w:hAnsi="Calibri"></w:rFonts><w:sz w:val="20"></w:sz></w:rPr><w:t xml:space="default"> </w:t></w:r></w:p></w:tc><w:tc><w:tcPr><w:tcBorders><w:top w:val="single" w:sz="16" w:space="0" w:color="D3D3D3"></w:top><w:bottom w:val="single" w:sz="16" w:space="0" w:color="D3D3D3"></w:bottom><w:start w:val="single" w:sz="2" w:space="0" w:color="D3D3D3"></w:start><w:end w:val="single" w:sz="2" w:space="0" w:color="D3D3D3"></w:end></w:tcBorders><w:tcMar><w:top w:w="50" w:type="dxa"></w:top></w:tcMar></w:tcPr><w:p><w:pPr><w:spacing w:before="0" w:after="60"></w:spacing></w:pPr><w:r><w:rPr><w:rFonts w:ascii="Calibri" w:hAnsi="Calibri"></w:rFonts><w:sz w:val="20"></w:sz></w:rPr><w:t xml:space="default"> </w:t></w:r></w:p></w:tc></w:tr>
-<w:tr><w:tc><w:tcPr><w:tcBorders><w:top w:val="single" w:sz="16" w:space="0" w:color="D3D3D3"></w:top><w:bottom w:val="single" w:sz="16" w:space="0" w:color="D3D3D3"></w:bottom><w:start w:val="single" w:sz="2" w:space="0" w:color="D3D3D3"></w:start><w:end w:val="single" w:sz="2" w:space="0" w:color="D3D3D3"></w:end></w:tcBorders><w:tcMar><w:top w:w="25" w:type="dxa"></w:top></w:tcMar></w:tcPr><w:p><w:pPr><w:gridSpan w:val="6"></w:gridSpan><w:spacing w:before="0" w:after="60"></w:spacing></w:pPr><w:r><w:rPr><w:rFonts w:ascii="Calibri" w:hAnsi="Calibri"></w:rFonts><w:sz w:val="20"></w:sz></w:rPr><w:t xml:space="default">Drinking habits compared to pre Covid-19 outbreak</w:t></w:r></w:p></w:tc></w:tr>
-<w:tr><w:tc><w:tcPr><w:tcBorders><w:top w:val="single" w:sz="2" w:space="0" w:color="D3D3D3"></w:top><w:bottom w:val="single" w:sz="2" w:space="0" w:color="D3D3D3"></w:bottom><w:start w:val="single" w:sz="2" w:space="0" w:color="D3D3D3"></w:start><w:end w:val="single" w:sz="2" w:space="0" w:color="D3D3D3"></w:end></w:tcBorders><w:tcMar><w:top w:w="50" w:type="dxa"></w:top></w:tcMar></w:tcPr><w:p><w:pPr><w:spacing w:before="0" w:after="60"></w:spacing></w:pPr><w:r><w:rPr><w:rFonts w:ascii="Calibri" w:hAnsi="Calibri"></w:rFonts><w:sz w:val="20"></w:sz></w:rPr><w:t xml:space="default"> </w:t></w:r></w:p></w:tc><w:tc><w:tcPr><w:tcBorders><w:top w:val="single" w:sz="2" w:space="0" w:color="D3D3D3"></w:top><w:bottom w:val="single" w:sz="2" w:space="0" w:color="D3D3D3"></w:bottom><w:start w:val="single" w:sz="2" w:space="0" w:color="D3D3D3"></w:start><w:end w:val="single" w:sz="2" w:space="0" w:color="D3D3D3"></w:end></w:tcBorders><w:tcMar><w:top w:w="50" w:type="dxa"></w:top></w:tcMar></w:tcPr><w:p><w:pPr><w:spacing w:before="0" w:after="60"></w:spacing></w:pPr><w:r><w:rPr><w:rFonts w:ascii="Calibri" w:hAnsi="Calibri"></w:rFonts><w:sz w:val="20"></w:sz></w:rPr><w:t xml:space="default">Less these days</w:t></w:r></w:p></w:tc><w:tc><w:tcPr><w:tcBorders><w:top w:val="single" w:sz="2" w:space="0" w:color="D3D3D3"></w:top><w:bottom w:val="single" w:sz="2" w:space="0" w:color="D3D3D3"></w:bottom><w:start w:val="single" w:sz="2" w:space="0" w:color="D3D3D3"></w:start><w:end w:val="single" w:sz="2" w:space="0" w:color="D3D3D3"></w:end></w:tcBorders><w:tcMar><w:top w:w="50" w:type="dxa"></w:top></w:tcMar></w:tcPr><w:p><w:pPr><w:spacing w:before="0" w:after="60"></w:spacing></w:pPr><w:r><w:rPr><w:rFonts w:ascii="Calibri" w:hAnsi="Calibri"></w:rFonts><w:sz w:val="20"></w:sz></w:rPr><w:t xml:space="default">11.6 (8.4, 15.8)</w:t></w:r></w:p></w:tc><w:tc><w:tcPr><w:tcBorders><w:top w:val="single" w:sz="2" w:space="0" w:color="D3D3D3"></w:top><w:bottom w:val="single" w:sz="2" w:space="0" w:color="D3D3D3"></w:bottom><w:start w:val="single" w:sz="2" w:space="0" w:color="D3D3D3"></w:start><w:end w:val="single" w:sz="2" w:space="0" w:color="D3D3D3"></w:end></w:tcBorders><w:tcMar><w:top w:w="50" w:type="dxa"></w:top></w:tcMar></w:tcPr><w:p><w:pPr><w:spacing w:before="0" w:after="60"></w:spacing></w:pPr><w:r><w:rPr><w:rFonts w:ascii="Calibri" w:hAnsi="Calibri"></w:rFonts><w:sz w:val="20"></w:sz></w:rPr><w:t xml:space="default">34.4 (29.2, 40.0)</w:t></w:r></w:p></w:tc><w:tc><w:tcPr><w:tcBorders><w:top w:val="single" w:sz="2" w:space="0" w:color="D3D3D3"></w:top><w:bottom w:val="single" w:sz="2" w:space="0" w:color="D3D3D3"></w:bottom><w:start w:val="single" w:sz="2" w:space="0" w:color="D3D3D3"></w:start><w:end w:val="single" w:sz="2" w:space="0" w:color="D3D3D3"></w:end></w:tcBorders><w:tcMar><w:top w:w="50" w:type="dxa"></w:top></w:tcMar></w:tcPr><w:p><w:pPr><w:spacing w:before="0" w:after="60"></w:spacing></w:pPr><w:r><w:rPr><w:rFonts w:ascii="Calibri" w:hAnsi="Calibri"></w:rFonts><w:sz w:val="20"></w:sz></w:rPr><w:t xml:space="default">54.0 (48.3, 59.6)</w:t></w:r></w:p></w:tc><w:tc><w:tcPr><w:tcBorders><w:top w:val="single" w:sz="2" w:space="0" w:color="D3D3D3"></w:top><w:bottom w:val="single" w:sz="2" w:space="0" w:color="D3D3D3"></w:bottom><w:start w:val="single" w:sz="2" w:space="0" w:color="D3D3D3"></w:start><w:end w:val="single" w:sz="2" w:space="0" w:color="D3D3D3"></w:end></w:tcBorders><w:tcMar><w:top w:w="50" w:type="dxa"></w:top></w:tcMar></w:tcPr><w:p><w:pPr><w:spacing w:before="0" w:after="60"></w:spacing></w:pPr><w:r><w:rPr><w:rFonts w:ascii="Calibri" w:hAnsi="Calibri"></w:rFonts><w:sz w:val="20"></w:sz></w:rPr><w:t xml:space="default">298, 360</w:t></w:r></w:p></w:tc></w:tr>
-<w:tr><w:tc><w:tcPr><w:tcBorders><w:top w:val="single" w:sz="2" w:space="0" w:color="D3D3D3"></w:top><w:bottom w:val="single" w:sz="2" w:space="0" w:color="D3D3D3"></w:bottom><w:start w:val="single" w:sz="2" w:space="0" w:color="D3D3D3"></w:start><w:end w:val="single" w:sz="2" w:space="0" w:color="D3D3D3"></w:end></w:tcBorders><w:tcMar><w:top w:w="50" w:type="dxa"></w:top></w:tcMar></w:tcPr><w:p><w:pPr><w:spacing w:before="0" w:after="60"></w:spacing></w:pPr><w:r><w:rPr><w:rFonts w:ascii="Calibri" w:hAnsi="Calibri"></w:rFonts><w:sz w:val="20"></w:sz></w:rPr><w:t xml:space="default"> </w:t></w:r></w:p></w:tc><w:tc><w:tcPr><w:tcBorders><w:top w:val="single" w:sz="2" w:space="0" w:color="D3D3D3"></w:top><w:bottom w:val="single" w:sz="2" w:space="0" w:color="D3D3D3"></w:bottom><w:start w:val="single" w:sz="2" w:space="0" w:color="D3D3D3"></w:start><w:end w:val="single" w:sz="2" w:space="0" w:color="D3D3D3"></w:end></w:tcBorders><w:tcMar><w:top w:w="50" w:type="dxa"></w:top></w:tcMar></w:tcPr><w:p><w:pPr><w:spacing w:before="0" w:after="60"></w:spacing></w:pPr><w:r><w:rPr><w:rFonts w:ascii="Calibri" w:hAnsi="Calibri"></w:rFonts><w:sz w:val="20"></w:sz></w:rPr><w:t xml:space="default">About the same</w:t></w:r></w:p></w:tc><w:tc><w:tcPr><w:tcBorders><w:top w:val="single" w:sz="2" w:space="0" w:color="D3D3D3"></w:top><w:bottom w:val="single" w:sz="2" w:space="0" w:color="D3D3D3"></w:bottom><w:start w:val="single" w:sz="2" w:space="0" w:color="D3D3D3"></w:start><w:end w:val="single" w:sz="2" w:space="0" w:color="D3D3D3"></w:end></w:tcBorders><w:tcMar><w:top w:w="50" w:type="dxa"></w:top></w:tcMar></w:tcPr><w:p><w:pPr><w:spacing w:before="0" w:after="60"></w:spacing></w:pPr><w:r><w:rPr><w:rFonts w:ascii="Calibri" w:hAnsi="Calibri"></w:rFonts><w:sz w:val="20"></w:sz></w:rPr><w:t xml:space="default">12.8 (10.1, 16.0)</w:t></w:r></w:p></w:tc><w:tc><w:tcPr><w:tcBorders><w:top w:val="single" w:sz="2" w:space="0" w:color="D3D3D3"></w:top><w:bottom w:val="single" w:sz="2" w:space="0" w:color="D3D3D3"></w:bottom><w:start w:val="single" w:sz="2" w:space="0" w:color="D3D3D3"></w:start><w:end w:val="single" w:sz="2" w:space="0" w:color="D3D3D3"></w:end></w:tcBorders><w:tcMar><w:top w:w="50" w:type="dxa"></w:top></w:tcMar></w:tcPr><w:p><w:pPr><w:spacing w:before="0" w:after="60"></w:spacing></w:pPr><w:r><w:rPr><w:rFonts w:ascii="Calibri" w:hAnsi="Calibri"></w:rFonts><w:sz w:val="20"></w:sz></w:rPr><w:t xml:space="default">32.7 (28.7, 36.9)</w:t></w:r></w:p></w:tc><w:tc><w:tcPr><w:tcBorders><w:top w:val="single" w:sz="2" w:space="0" w:color="D3D3D3"></w:top><w:bottom w:val="single" w:sz="2" w:space="0" w:color="D3D3D3"></w:bottom><w:start w:val="single" w:sz="2" w:space="0" w:color="D3D3D3"></w:start><w:end w:val="single" w:sz="2" w:space="0" w:color="D3D3D3"></w:end></w:tcBorders><w:tcMar><w:top w:w="50" w:type="dxa"></w:top></w:tcMar></w:tcPr><w:p><w:pPr><w:spacing w:before="0" w:after="60"></w:spacing></w:pPr><w:r><w:rPr><w:rFonts w:ascii="Calibri" w:hAnsi="Calibri"></w:rFonts><w:sz w:val="20"></w:sz></w:rPr><w:t xml:space="default">54.5 (50.2, 58.8)</w:t></w:r></w:p></w:tc><w:tc><w:tcPr><w:tcBorders><w:top w:val="single" w:sz="2" w:space="0" w:color="D3D3D3"></w:top><w:bottom w:val="single" w:sz="2" w:space="0" w:color="D3D3D3"></w:bottom><w:start w:val="single" w:sz="2" w:space="0" w:color="D3D3D3"></w:start><w:end w:val="single" w:sz="2" w:space="0" w:color="D3D3D3"></w:end></w:tcBorders><w:tcMar><w:top w:w="50" w:type="dxa"></w:top></w:tcMar></w:tcPr><w:p><w:pPr><w:spacing w:before="0" w:after="60"></w:spacing></w:pPr><w:r><w:rPr><w:rFonts w:ascii="Calibri" w:hAnsi="Calibri"></w:rFonts><w:sz w:val="20"></w:sz></w:rPr><w:t xml:space="default">510, 589</w:t></w:r></w:p></w:tc></w:tr>
-<w:tr><w:tc><w:tcPr><w:tcBorders><w:top w:val="single" w:sz="2" w:space="0" w:color="D3D3D3"></w:top><w:bottom w:val="single" w:sz="2" w:space="0" w:color="D3D3D3"></w:bottom><w:start w:val="single" w:sz="2" w:space="0" w:color="D3D3D3"></w:start><w:end w:val="single" w:sz="2" w:space="0" w:color="D3D3D3"></w:end></w:tcBorders><w:tcMar><w:top w:w="50" w:type="dxa"></w:top></w:tcMar></w:tcPr><w:p><w:pPr><w:spacing w:before="0" w:after="60"></w:spacing></w:pPr><w:r><w:rPr><w:rFonts w:ascii="Calibri" w:hAnsi="Calibri"></w:rFonts><w:sz w:val="20"></w:sz></w:rPr><w:t xml:space="default"> </w:t></w:r></w:p></w:tc><w:tc><w:tcPr><w:tcBorders><w:top w:val="single" w:sz="2" w:space="0" w:color="D3D3D3"></w:top><w:bottom w:val="single" w:sz="2" w:space="0" w:color="D3D3D3"></w:bottom><w:start w:val="single" w:sz="2" w:space="0" w:color="D3D3D3"></w:start><w:end w:val="single" w:sz="2" w:space="0" w:color="D3D3D3"></w:end></w:tcBorders><w:tcMar><w:top w:w="50" w:type="dxa"></w:top></w:tcMar></w:tcPr><w:p><w:pPr><w:spacing w:before="0" w:after="60"></w:spacing></w:pPr><w:r><w:rPr><w:rFonts w:ascii="Calibri" w:hAnsi="Calibri"></w:rFonts><w:sz w:val="20"></w:sz></w:rPr><w:t xml:space="default">More these days</w:t></w:r></w:p></w:tc><w:tc><w:tcPr><w:tcBorders><w:top w:val="single" w:sz="2" w:space="0" w:color="D3D3D3"></w:top><w:bottom w:val="single" w:sz="2" w:space="0" w:color="D3D3D3"></w:bottom><w:start w:val="single" w:sz="2" w:space="0" w:color="D3D3D3"></w:start><w:end w:val="single" w:sz="2" w:space="0" w:color="D3D3D3"></w:end></w:tcBorders><w:tcMar><w:top w:w="50" w:type="dxa"></w:top></w:tcMar></w:tcPr><w:p><w:pPr><w:spacing w:before="0" w:after="60"></w:spacing></w:pPr><w:r><w:rPr><w:rFonts w:ascii="Calibri" w:hAnsi="Calibri"></w:rFonts><w:sz w:val="20"></w:sz></w:rPr><w:t xml:space="default">8.9 (5.4, 14.1)</w:t></w:r></w:p></w:tc><w:tc><w:tcPr><w:tcBorders><w:top w:val="single" w:sz="2" w:space="0" w:color="D3D3D3"></w:top><w:bottom w:val="single" w:sz="2" w:space="0" w:color="D3D3D3"></w:bottom><w:start w:val="single" w:sz="2" w:space="0" w:color="D3D3D3"></w:start><w:end w:val="single" w:sz="2" w:space="0" w:color="D3D3D3"></w:end></w:tcBorders><w:tcMar><w:top w:w="50" w:type="dxa"></w:top></w:tcMar></w:tcPr><w:p><w:pPr><w:spacing w:before="0" w:after="60"></w:spacing></w:pPr><w:r><w:rPr><w:rFonts w:ascii="Calibri" w:hAnsi="Calibri"></w:rFonts><w:sz w:val="20"></w:sz></w:rPr><w:t xml:space="default">35.1 (28.4, 42.5)</w:t></w:r></w:p></w:tc><w:tc><w:tcPr><w:tcBorders><w:top w:val="single" w:sz="2" w:space="0" w:color="D3D3D3"></w:top><w:bottom w:val="single" w:sz="2" w:space="0" w:color="D3D3D3"></w:bottom><w:start w:val="single" w:sz="2" w:space="0" w:color="D3D3D3"></w:start><w:end w:val="single" w:sz="2" w:space="0" w:color="D3D3D3"></w:end></w:tcBorders><w:tcMar><w:top w:w="50" w:type="dxa"></w:top></w:tcMar></w:tcPr><w:p><w:pPr><w:spacing w:before="0" w:after="60"></w:spacing></w:pPr><w:r><w:rPr><w:rFonts w:ascii="Calibri" w:hAnsi="Calibri"></w:rFonts><w:sz w:val="20"></w:sz></w:rPr><w:t xml:space="default">56.0 (48.6, 63.2)</w:t></w:r></w:p></w:tc><w:tc><w:tcPr><w:tcBorders><w:top w:val="single" w:sz="2" w:space="0" w:color="D3D3D3"></w:top><w:bottom w:val="single" w:sz="2" w:space="0" w:color="D3D3D3"></w:bottom><w:start w:val="single" w:sz="2" w:space="0" w:color="D3D3D3"></w:start><w:end w:val="single" w:sz="2" w:space="0" w:color="D3D3D3"></w:end></w:tcBorders><w:tcMar><w:top w:w="50" w:type="dxa"></w:top></w:tcMar></w:tcPr><w:p><w:pPr><w:spacing w:before="0" w:after="60"></w:spacing></w:pPr><w:r><w:rPr><w:rFonts w:ascii="Calibri" w:hAnsi="Calibri"></w:rFonts><w:sz w:val="20"></w:sz></w:rPr><w:t xml:space="default">176, 205</w:t></w:r></w:p></w:tc></w:tr>
-<w:tr><w:tc><w:tcPr><w:tcBorders><w:top w:val="single" w:sz="2" w:space="0" w:color="D3D3D3"></w:top><w:bottom w:val="single" w:sz="2" w:space="0" w:color="D3D3D3"></w:bottom><w:start w:val="single" w:sz="2" w:space="0" w:color="D3D3D3"></w:start><w:end w:val="single" w:sz="2" w:space="0" w:color="D3D3D3"></w:end></w:tcBorders><w:tcMar><w:top w:w="50" w:type="dxa"></w:top></w:tcMar></w:tcPr><w:p><w:pPr><w:spacing w:before="0" w:after="60"></w:spacing></w:pPr><w:r><w:rPr><w:rFonts w:ascii="Calibri" w:hAnsi="Calibri"></w:rFonts><w:sz w:val="20"></w:sz></w:rPr><w:t xml:space="default"> </w:t></w:r></w:p></w:tc><w:tc><w:tcPr><w:tcBorders><w:top w:val="single" w:sz="2" w:space="0" w:color="D3D3D3"></w:top><w:bottom w:val="single" w:sz="2" w:space="0" w:color="D3D3D3"></w:bottom><w:start w:val="single" w:sz="2" w:space="0" w:color="D3D3D3"></w:start><w:end w:val="single" w:sz="2" w:space="0" w:color="D3D3D3"></w:end></w:tcBorders><w:tcMar><w:top w:w="50" w:type="dxa"></w:top></w:tcMar></w:tcPr><w:p><w:pPr><w:spacing w:before="0" w:after="60"></w:spacing></w:pPr><w:r><w:rPr><w:rFonts w:ascii="Calibri" w:hAnsi="Calibri"></w:rFonts><w:sz w:val="20"></w:sz></w:rPr><w:t xml:space="default">P-value</w:t></w:r></w:p></w:tc><w:tc><w:tcPr><w:tcBorders><w:top w:val="single" w:sz="2" w:space="0" w:color="D3D3D3"></w:top><w:bottom w:val="single" w:sz="2" w:space="0" w:color="D3D3D3"></w:bottom><w:start w:val="single" w:sz="2" w:space="0" w:color="D3D3D3"></w:start><w:end w:val="single" w:sz="2" w:space="0" w:color="D3D3D3"></w:end></w:tcBorders><w:tcMar><w:top w:w="50" w:type="dxa"></w:top></w:tcMar></w:tcPr><w:p><w:pPr><w:spacing w:before="0" w:after="60"></w:spacing></w:pPr><w:r><w:rPr><w:rFonts w:ascii="Calibri" w:hAnsi="Calibri"></w:rFonts><w:sz w:val="20"></w:sz></w:rPr><w:t xml:space="default"> </w:t></w:r></w:p></w:tc><w:tc><w:tcPr><w:tcBorders><w:top w:val="single" w:sz="2" w:space="0" w:color="D3D3D3"></w:top><w:bottom w:val="single" w:sz="2" w:space="0" w:color="D3D3D3"></w:bottom><w:start w:val="single" w:sz="2" w:space="0" w:color="D3D3D3"></w:start><w:end w:val="single" w:sz="2" w:space="0" w:color="D3D3D3"></w:end></w:tcBorders><w:tcMar><w:top w:w="50" w:type="dxa"></w:top></w:tcMar></w:tcPr><w:p><w:pPr><w:spacing w:before="0" w:after="60"></w:spacing></w:pPr><w:r><w:rPr><w:rFonts w:ascii="Calibri" w:hAnsi="Calibri"></w:rFonts><w:sz w:val="20"></w:sz></w:rPr><w:t xml:space="default"> </w:t></w:r></w:p></w:tc><w:tc><w:tcPr><w:tcBorders><w:top w:val="single" w:sz="2" w:space="0" w:color="D3D3D3"></w:top><w:bottom w:val="single" w:sz="2" w:space="0" w:color="D3D3D3"></w:bottom><w:start w:val="single" w:sz="2" w:space="0" w:color="D3D3D3"></w:start><w:end w:val="single" w:sz="2" w:space="0" w:color="D3D3D3"></w:end></w:tcBorders><w:tcMar><w:top w:w="50" w:type="dxa"></w:top></w:tcMar></w:tcPr><w:p><w:pPr><w:spacing w:before="0" w:after="60"></w:spacing></w:pPr><w:r><w:rPr><w:rFonts w:ascii="Calibri" w:hAnsi="Calibri"></w:rFonts><w:sz w:val="20"></w:sz></w:rPr><w:t xml:space="default"> </w:t></w:r></w:p></w:tc><w:tc><w:tcPr><w:tcBorders><w:top w:val="single" w:sz="2" w:space="0" w:color="D3D3D3"></w:top><w:bottom w:val="single" w:sz="2" w:space="0" w:color="D3D3D3"></w:bottom><w:start w:val="single" w:sz="2" w:space="0" w:color="D3D3D3"></w:start><w:end w:val="single" w:sz="2" w:space="0" w:color="D3D3D3"></w:end></w:tcBorders><w:tcMar><w:top w:w="50" w:type="dxa"></w:top></w:tcMar></w:tcPr><w:p><w:pPr><w:spacing w:before="0" w:after="60"></w:spacing></w:pPr><w:r><w:rPr><w:rFonts w:ascii="Calibri" w:hAnsi="Calibri"></w:rFonts><w:sz w:val="20"></w:sz></w:rPr><w:t xml:space="default">p=0.711</w:t></w:r></w:p></w:tc></w:tr>
-<w:tr><w:tc><w:tcPr><w:tcBorders><w:top w:val="single" w:sz="16" w:space="0" w:color="D3D3D3"></w:top><w:bottom w:val="single" w:sz="16" w:space="0" w:color="D3D3D3"></w:bottom><w:start w:val="single" w:sz="2" w:space="0" w:color="D3D3D3"></w:start><w:end w:val="single" w:sz="2" w:space="0" w:color="D3D3D3"></w:end></w:tcBorders><w:tcMar><w:top w:w="50" w:type="dxa"></w:top></w:tcMar></w:tcPr><w:p><w:pPr><w:spacing w:before="0" w:after="60"></w:spacing></w:pPr><w:r><w:rPr><w:rFonts w:ascii="Calibri" w:hAnsi="Calibri"></w:rFonts><w:sz w:val="20"></w:sz></w:rPr><w:t xml:space="default"> </w:t></w:r></w:p></w:tc><w:tc><w:tcPr><w:tcBorders><w:top w:val="single" w:sz="16" w:space="0" w:color="D3D3D3"></w:top><w:bottom w:val="single" w:sz="16" w:space="0" w:color="D3D3D3"></w:bottom><w:start w:val="single" w:sz="2" w:space="0" w:color="D3D3D3"></w:start><w:end w:val="single" w:sz="2" w:space="0" w:color="D3D3D3"></w:end></w:tcBorders><w:tcMar><w:top w:w="50" w:type="dxa"></w:top></w:tcMar></w:tcPr><w:p><w:pPr><w:spacing w:before="0" w:after="60"></w:spacing></w:pPr><w:r><w:rPr><w:rFonts w:ascii="Calibri" w:hAnsi="Calibri"></w:rFonts><w:sz w:val="20"></w:sz></w:rPr><w:t xml:space="default"> </w:t></w:r></w:p></w:tc><w:tc><w:tcPr><w:tcBorders><w:top w:val="single" w:sz="16" w:space="0" w:color="D3D3D3"></w:top><w:bottom w:val="single" w:sz="16" w:space="0" w:color="D3D3D3"></w:bottom><w:start w:val="single" w:sz="2" w:space="0" w:color="D3D3D3"></w:start><w:end w:val="single" w:sz="2" w:space="0" w:color="D3D3D3"></w:end></w:tcBorders><w:tcMar><w:top w:w="50" w:type="dxa"></w:top></w:tcMar></w:tcPr><w:p><w:pPr><w:spacing w:before="0" w:after="60"></w:spacing></w:pPr><w:r><w:rPr><w:rFonts w:ascii="Calibri" w:hAnsi="Calibri"></w:rFonts><w:sz w:val="20"></w:sz></w:rPr><w:t xml:space="default"> </w:t></w:r></w:p></w:tc><w:tc><w:tcPr><w:tcBorders><w:top w:val="single" w:sz="16" w:space="0" w:color="D3D3D3"></w:top><w:bottom w:val="single" w:sz="16" w:space="0" w:color="D3D3D3"></w:bottom><w:start w:val="single" w:sz="2" w:space="0" w:color="D3D3D3"></w:start><w:end w:val="single" w:sz="2" w:space="0" w:color="D3D3D3"></w:end></w:tcBorders><w:tcMar><w:top w:w="50" w:type="dxa"></w:top></w:tcMar></w:tcPr><w:p><w:pPr><w:spacing w:before="0" w:after="60"></w:spacing></w:pPr><w:r><w:rPr><w:rFonts w:ascii="Calibri" w:hAnsi="Calibri"></w:rFonts><w:sz w:val="20"></w:sz></w:rPr><w:t xml:space="default"> </w:t></w:r></w:p></w:tc><w:tc><w:tcPr><w:tcBorders><w:top w:val="single" w:sz="16" w:space="0" w:color="D3D3D3"></w:top><w:bottom w:val="single" w:sz="16" w:space="0" w:color="D3D3D3"></w:bottom><w:start w:val="single" w:sz="2" w:space="0" w:color="D3D3D3"></w:start><w:end w:val="single" w:sz="2" w:space="0" w:color="D3D3D3"></w:end></w:tcBorders><w:tcMar><w:top w:w="50" w:type="dxa"></w:top></w:tcMar></w:tcPr><w:p><w:pPr><w:spacing w:before="0" w:after="60"></w:spacing></w:pPr><w:r><w:rPr><w:rFonts w:ascii="Calibri" w:hAnsi="Calibri"></w:rFonts><w:sz w:val="20"></w:sz></w:rPr><w:t xml:space="default"> </w:t></w:r></w:p></w:tc><w:tc><w:tcPr><w:tcBorders><w:top w:val="single" w:sz="16" w:space="0" w:color="D3D3D3"></w:top><w:bottom w:val="single" w:sz="16" w:space="0" w:color="D3D3D3"></w:bottom><w:start w:val="single" w:sz="2" w:space="0" w:color="D3D3D3"></w:start><w:end w:val="single" w:sz="2" w:space="0" w:color="D3D3D3"></w:end></w:tcBorders><w:tcMar><w:top w:w="50" w:type="dxa"></w:top></w:tcMar></w:tcPr><w:p><w:pPr><w:spacing w:before="0" w:after="60"></w:spacing></w:pPr><w:r><w:rPr><w:rFonts w:ascii="Calibri" w:hAnsi="Calibri"></w:rFonts><w:sz w:val="20"></w:sz></w:rPr><w:t xml:space="default"> </w:t></w:r></w:p></w:tc></w:tr>
-<w:tr><w:tc><w:tcPr><w:tcBorders><w:top w:val="single" w:sz="16" w:space="0" w:color="D3D3D3"></w:top><w:bottom w:val="single" w:sz="16" w:space="0" w:color="D3D3D3"></w:bottom><w:start w:val="single" w:sz="2" w:space="0" w:color="D3D3D3"></w:start><w:end w:val="single" w:sz="2" w:space="0" w:color="D3D3D3"></w:end></w:tcBorders><w:tcMar><w:top w:w="25" w:type="dxa"></w:top></w:tcMar></w:tcPr><w:p><w:pPr><w:gridSpan w:val="6"></w:gridSpan><w:spacing w:before="0" w:after="60"></w:spacing></w:pPr><w:r><w:rPr><w:rFonts w:ascii="Calibri" w:hAnsi="Calibri"></w:rFonts><w:sz w:val="20"></w:sz></w:rPr><w:t xml:space="default">Current smoker</w:t></w:r></w:p></w:tc></w:tr>
-<w:tr><w:tc><w:tcPr><w:tcBorders><w:top w:val="single" w:sz="2" w:space="0" w:color="D3D3D3"></w:top><w:bottom w:val="single" w:sz="2" w:space="0" w:color="D3D3D3"></w:bottom><w:start w:val="single" w:sz="2" w:space="0" w:color="D3D3D3"></w:start><w:end w:val="single" w:sz="2" w:space="0" w:color="D3D3D3"></w:end></w:tcBorders><w:tcMar><w:top w:w="50" w:type="dxa"></w:top></w:tcMar></w:tcPr><w:p><w:pPr><w:spacing w:before="0" w:after="60"></w:spacing></w:pPr><w:r><w:rPr><w:rFonts w:ascii="Calibri" w:hAnsi="Calibri"></w:rFonts><w:sz w:val="20"></w:sz></w:rPr><w:t xml:space="default"> </w:t></w:r></w:p></w:tc><w:tc><w:tcPr><w:tcBorders><w:top w:val="single" w:sz="2" w:space="0" w:color="D3D3D3"></w:top><w:bottom w:val="single" w:sz="2" w:space="0" w:color="D3D3D3"></w:bottom><w:start w:val="single" w:sz="2" w:space="0" w:color="D3D3D3"></w:start><w:end w:val="single" w:sz="2" w:space="0" w:color="D3D3D3"></w:end></w:tcBorders><w:tcMar><w:top w:w="50" w:type="dxa"></w:top></w:tcMar></w:tcPr><w:p><w:pPr><w:spacing w:before="0" w:after="60"></w:spacing></w:pPr><w:r><w:rPr><w:rFonts w:ascii="Calibri" w:hAnsi="Calibri"></w:rFonts><w:sz w:val="20"></w:sz></w:rPr><w:t xml:space="default">No</w:t></w:r></w:p></w:tc><w:tc><w:tcPr><w:tcBorders><w:top w:val="single" w:sz="2" w:space="0" w:color="D3D3D3"></w:top><w:bottom w:val="single" w:sz="2" w:space="0" w:color="D3D3D3"></w:bottom><w:start w:val="single" w:sz="2" w:space="0" w:color="D3D3D3"></w:start><w:end w:val="single" w:sz="2" w:space="0" w:color="D3D3D3"></w:end></w:tcBorders><w:tcMar><w:top w:w="50" w:type="dxa"></w:top></w:tcMar></w:tcPr><w:p><w:pPr><w:spacing w:before="0" w:after="60"></w:spacing></w:pPr><w:r><w:rPr><w:rFonts w:ascii="Calibri" w:hAnsi="Calibri"></w:rFonts><w:sz w:val="20"></w:sz></w:rPr><w:t xml:space="default">10.4 (8.5, 12.8)</w:t></w:r></w:p></w:tc><w:tc><w:tcPr><w:tcBorders><w:top w:val="single" w:sz="2" w:space="0" w:color="D3D3D3"></w:top><w:bottom w:val="single" w:sz="2" w:space="0" w:color="D3D3D3"></w:bottom><w:start w:val="single" w:sz="2" w:space="0" w:color="D3D3D3"></w:start><w:end w:val="single" w:sz="2" w:space="0" w:color="D3D3D3"></w:end></w:tcBorders><w:tcMar><w:top w:w="50" w:type="dxa"></w:top></w:tcMar></w:tcPr><w:p><w:pPr><w:spacing w:before="0" w:after="60"></w:spacing></w:pPr><w:r><w:rPr><w:rFonts w:ascii="Calibri" w:hAnsi="Calibri"></w:rFonts><w:sz w:val="20"></w:sz></w:rPr><w:t xml:space="default">34.1 (30.9, 37.6)</w:t></w:r></w:p></w:tc><w:tc><w:tcPr><w:tcBorders><w:top w:val="single" w:sz="2" w:space="0" w:color="D3D3D3"></w:top><w:bottom w:val="single" w:sz="2" w:space="0" w:color="D3D3D3"></w:bottom><w:start w:val="single" w:sz="2" w:space="0" w:color="D3D3D3"></w:start><w:end w:val="single" w:sz="2" w:space="0" w:color="D3D3D3"></w:end></w:tcBorders><w:tcMar><w:top w:w="50" w:type="dxa"></w:top></w:tcMar></w:tcPr><w:p><w:pPr><w:spacing w:before="0" w:after="60"></w:spacing></w:pPr><w:r><w:rPr><w:rFonts w:ascii="Calibri" w:hAnsi="Calibri"></w:rFonts><w:sz w:val="20"></w:sz></w:rPr><w:t xml:space="default">55.4 (51.9, 58.9)</w:t></w:r></w:p></w:tc><w:tc><w:tcPr><w:tcBorders><w:top w:val="single" w:sz="2" w:space="0" w:color="D3D3D3"></w:top><w:bottom w:val="single" w:sz="2" w:space="0" w:color="D3D3D3"></w:bottom><w:start w:val="single" w:sz="2" w:space="0" w:color="D3D3D3"></w:start><w:end w:val="single" w:sz="2" w:space="0" w:color="D3D3D3"></w:end></w:tcBorders><w:tcMar><w:top w:w="50" w:type="dxa"></w:top></w:tcMar></w:tcPr><w:p><w:pPr><w:spacing w:before="0" w:after="60"></w:spacing></w:pPr><w:r><w:rPr><w:rFonts w:ascii="Calibri" w:hAnsi="Calibri"></w:rFonts><w:sz w:val="20"></w:sz></w:rPr><w:t xml:space="default">774, 906</w:t></w:r></w:p></w:tc></w:tr>
-<w:tr><w:tc><w:tcPr><w:tcBorders><w:top w:val="single" w:sz="2" w:space="0" w:color="D3D3D3"></w:top><w:bottom w:val="single" w:sz="2" w:space="0" w:color="D3D3D3"></w:bottom><w:start w:val="single" w:sz="2" w:space="0" w:color="D3D3D3"></w:start><w:end w:val="single" w:sz="2" w:space="0" w:color="D3D3D3"></w:end></w:tcBorders><w:tcMar><w:top w:w="50" w:type="dxa"></w:top></w:tcMar></w:tcPr><w:p><w:pPr><w:spacing w:before="0" w:after="60"></w:spacing></w:pPr><w:r><w:rPr><w:rFonts w:ascii="Calibri" w:hAnsi="Calibri"></w:rFonts><w:sz w:val="20"></w:sz></w:rPr><w:t xml:space="default"> </w:t></w:r></w:p></w:tc><w:tc><w:tcPr><w:tcBorders><w:top w:val="single" w:sz="2" w:space="0" w:color="D3D3D3"></w:top><w:bottom w:val="single" w:sz="2" w:space="0" w:color="D3D3D3"></w:bottom><w:start w:val="single" w:sz="2" w:space="0" w:color="D3D3D3"></w:start><w:end w:val="single" w:sz="2" w:space="0" w:color="D3D3D3"></w:end></w:tcBorders><w:tcMar><w:top w:w="50" w:type="dxa"></w:top></w:tcMar></w:tcPr><w:p><w:pPr><w:spacing w:before="0" w:after="60"></w:spacing></w:pPr><w:r><w:rPr><w:rFonts w:ascii="Calibri" w:hAnsi="Calibri"></w:rFonts><w:sz w:val="20"></w:sz></w:rPr><w:t xml:space="default">Yes</w:t></w:r></w:p></w:tc><w:tc><w:tcPr><w:tcBorders><w:top w:val="single" w:sz="2" w:space="0" w:color="D3D3D3"></w:top><w:bottom w:val="single" w:sz="2" w:space="0" w:color="D3D3D3"></w:bottom><w:start w:val="single" w:sz="2" w:space="0" w:color="D3D3D3"></w:start><w:end w:val="single" w:sz="2" w:space="0" w:color="D3D3D3"></w:end></w:tcBorders><w:tcMar><w:top w:w="50" w:type="dxa"></w:top></w:tcMar></w:tcPr><w:p><w:pPr><w:spacing w:before="0" w:after="60"></w:spacing></w:pPr><w:r><w:rPr><w:rFonts w:ascii="Calibri" w:hAnsi="Calibri"></w:rFonts><w:sz w:val="20"></w:sz></w:rPr><w:t xml:space="default">18.0 (13.5, 23.7)</w:t></w:r></w:p></w:tc><w:tc><w:tcPr><w:tcBorders><w:top w:val="single" w:sz="2" w:space="0" w:color="D3D3D3"></w:top><w:bottom w:val="single" w:sz="2" w:space="0" w:color="D3D3D3"></w:bottom><w:start w:val="single" w:sz="2" w:space="0" w:color="D3D3D3"></w:start><w:end w:val="single" w:sz="2" w:space="0" w:color="D3D3D3"></w:end></w:tcBorders><w:tcMar><w:top w:w="50" w:type="dxa"></w:top></w:tcMar></w:tcPr><w:p><w:pPr><w:spacing w:before="0" w:after="60"></w:spacing></w:pPr><w:r><w:rPr><w:rFonts w:ascii="Calibri" w:hAnsi="Calibri"></w:rFonts><w:sz w:val="20"></w:sz></w:rPr><w:t xml:space="default">33.0 (27.1, 39.4)</w:t></w:r></w:p></w:tc><w:tc><w:tcPr><w:tcBorders><w:top w:val="single" w:sz="2" w:space="0" w:color="D3D3D3"></w:top><w:bottom w:val="single" w:sz="2" w:space="0" w:color="D3D3D3"></w:bottom><w:start w:val="single" w:sz="2" w:space="0" w:color="D3D3D3"></w:start><w:end w:val="single" w:sz="2" w:space="0" w:color="D3D3D3"></w:end></w:tcBorders><w:tcMar><w:top w:w="50" w:type="dxa"></w:top></w:tcMar></w:tcPr><w:p><w:pPr><w:spacing w:before="0" w:after="60"></w:spacing></w:pPr><w:r><w:rPr><w:rFonts w:ascii="Calibri" w:hAnsi="Calibri"></w:rFonts><w:sz w:val="20"></w:sz></w:rPr><w:t xml:space="default">49.0 (42.4, 55.6)</w:t></w:r></w:p></w:tc><w:tc><w:tcPr><w:tcBorders><w:top w:val="single" w:sz="2" w:space="0" w:color="D3D3D3"></w:top><w:bottom w:val="single" w:sz="2" w:space="0" w:color="D3D3D3"></w:bottom><w:start w:val="single" w:sz="2" w:space="0" w:color="D3D3D3"></w:start><w:end w:val="single" w:sz="2" w:space="0" w:color="D3D3D3"></w:end></w:tcBorders><w:tcMar><w:top w:w="50" w:type="dxa"></w:top></w:tcMar></w:tcPr><w:p><w:pPr><w:spacing w:before="0" w:after="60"></w:spacing></w:pPr><w:r><w:rPr><w:rFonts w:ascii="Calibri" w:hAnsi="Calibri"></w:rFonts><w:sz w:val="20"></w:sz></w:rPr><w:t xml:space="default">222, 261</w:t></w:r></w:p></w:tc></w:tr>
-<w:tr><w:tc><w:tcPr><w:tcBorders><w:top w:val="single" w:sz="2" w:space="0" w:color="D3D3D3"></w:top><w:bottom w:val="single" w:sz="2" w:space="0" w:color="D3D3D3"></w:bottom><w:start w:val="single" w:sz="2" w:space="0" w:color="D3D3D3"></w:start><w:end w:val="single" w:sz="2" w:space="0" w:color="D3D3D3"></w:end></w:tcBorders><w:tcMar><w:top w:w="50" w:type="dxa"></w:top></w:tcMar></w:tcPr><w:p><w:pPr><w:spacing w:before="0" w:after="60"></w:spacing></w:pPr><w:r><w:rPr><w:rFonts w:ascii="Calibri" w:hAnsi="Calibri"></w:rFonts><w:sz w:val="20"></w:sz></w:rPr><w:t xml:space="default"> </w:t></w:r></w:p></w:tc><w:tc><w:tcPr><w:tcBorders><w:top w:val="single" w:sz="2" w:space="0" w:color="D3D3D3"></w:top><w:bottom w:val="single" w:sz="2" w:space="0" w:color="D3D3D3"></w:bottom><w:start w:val="single" w:sz="2" w:space="0" w:color="D3D3D3"></w:start><w:end w:val="single" w:sz="2" w:space="0" w:color="D3D3D3"></w:end></w:tcBorders><w:tcMar><w:top w:w="50" w:type="dxa"></w:top></w:tcMar></w:tcPr><w:p><w:pPr><w:spacing w:before="0" w:after="60"></w:spacing></w:pPr><w:r><w:rPr><w:rFonts w:ascii="Calibri" w:hAnsi="Calibri"></w:rFonts><w:sz w:val="20"></w:sz></w:rPr><w:t xml:space="default">P-value</w:t></w:r></w:p></w:tc><w:tc><w:tcPr><w:tcBorders><w:top w:val="single" w:sz="2" w:space="0" w:color="D3D3D3"></w:top><w:bottom w:val="single" w:sz="2" w:space="0" w:color="D3D3D3"></w:bottom><w:start w:val="single" w:sz="2" w:space="0" w:color="D3D3D3"></w:start><w:end w:val="single" w:sz="2" w:space="0" w:color="D3D3D3"></w:end></w:tcBorders><w:tcMar><w:top w:w="50" w:type="dxa"></w:top></w:tcMar></w:tcPr><w:p><w:pPr><w:spacing w:before="0" w:after="60"></w:spacing></w:pPr><w:r><w:rPr><w:rFonts w:ascii="Calibri" w:hAnsi="Calibri"></w:rFonts><w:sz w:val="20"></w:sz></w:rPr><w:t xml:space="default"> </w:t></w:r></w:p></w:tc><w:tc><w:tcPr><w:tcBorders><w:top w:val="single" w:sz="2" w:space="0" w:color="D3D3D3"></w:top><w:bottom w:val="single" w:sz="2" w:space="0" w:color="D3D3D3"></w:bottom><w:start w:val="single" w:sz="2" w:space="0" w:color="D3D3D3"></w:start><w:end w:val="single" w:sz="2" w:space="0" w:color="D3D3D3"></w:end></w:tcBorders><w:tcMar><w:top w:w="50" w:type="dxa"></w:top></w:tcMar></w:tcPr><w:p><w:pPr><w:spacing w:before="0" w:after="60"></w:spacing></w:pPr><w:r><w:rPr><w:rFonts w:ascii="Calibri" w:hAnsi="Calibri"></w:rFonts><w:sz w:val="20"></w:sz></w:rPr><w:t xml:space="default"> </w:t></w:r></w:p></w:tc><w:tc><w:tcPr><w:tcBorders><w:top w:val="single" w:sz="2" w:space="0" w:color="D3D3D3"></w:top><w:bottom w:val="single" w:sz="2" w:space="0" w:color="D3D3D3"></w:bottom><w:start w:val="single" w:sz="2" w:space="0" w:color="D3D3D3"></w:start><w:end w:val="single" w:sz="2" w:space="0" w:color="D3D3D3"></w:end></w:tcBorders><w:tcMar><w:top w:w="50" w:type="dxa"></w:top></w:tcMar></w:tcPr><w:p><w:pPr><w:spacing w:before="0" w:after="60"></w:spacing></w:pPr><w:r><w:rPr><w:rFonts w:ascii="Calibri" w:hAnsi="Calibri"></w:rFonts><w:sz w:val="20"></w:sz></w:rPr><w:t xml:space="default"> </w:t></w:r></w:p></w:tc><w:tc><w:tcPr><w:tcBorders><w:top w:val="single" w:sz="2" w:space="0" w:color="D3D3D3"></w:top><w:bottom w:val="single" w:sz="2" w:space="0" w:color="D3D3D3"></w:bottom><w:start w:val="single" w:sz="2" w:space="0" w:color="D3D3D3"></w:start><w:end w:val="single" w:sz="2" w:space="0" w:color="D3D3D3"></w:end></w:tcBorders><w:tcMar><w:top w:w="50" w:type="dxa"></w:top></w:tcMar></w:tcPr><w:p><w:pPr><w:spacing w:before="0" w:after="60"></w:spacing></w:pPr><w:r><w:rPr><w:rFonts w:ascii="Calibri" w:hAnsi="Calibri"></w:rFonts><w:sz w:val="20"></w:sz></w:rPr><w:t xml:space="default">p=0.008</w:t></w:r></w:p></w:tc></w:tr>
-<w:tr><w:tc><w:tcPr><w:tcBorders><w:top w:val="single" w:sz="16" w:space="0" w:color="D3D3D3"></w:top><w:bottom w:val="single" w:sz="16" w:space="0" w:color="D3D3D3"></w:bottom><w:start w:val="single" w:sz="2" w:space="0" w:color="D3D3D3"></w:start><w:end w:val="single" w:sz="2" w:space="0" w:color="D3D3D3"></w:end></w:tcBorders><w:tcMar><w:top w:w="50" w:type="dxa"></w:top></w:tcMar></w:tcPr><w:p><w:pPr><w:spacing w:before="0" w:after="60"></w:spacing></w:pPr><w:r><w:rPr><w:rFonts w:ascii="Calibri" w:hAnsi="Calibri"></w:rFonts><w:sz w:val="20"></w:sz></w:rPr><w:t xml:space="default"> </w:t></w:r></w:p></w:tc><w:tc><w:tcPr><w:tcBorders><w:top w:val="single" w:sz="16" w:space="0" w:color="D3D3D3"></w:top><w:bottom w:val="single" w:sz="16" w:space="0" w:color="D3D3D3"></w:bottom><w:start w:val="single" w:sz="2" w:space="0" w:color="D3D3D3"></w:start><w:end w:val="single" w:sz="2" w:space="0" w:color="D3D3D3"></w:end></w:tcBorders><w:tcMar><w:top w:w="50" w:type="dxa"></w:top></w:tcMar></w:tcPr><w:p><w:pPr><w:spacing w:before="0" w:after="60"></w:spacing></w:pPr><w:r><w:rPr><w:rFonts w:ascii="Calibri" w:hAnsi="Calibri"></w:rFonts><w:sz w:val="20"></w:sz></w:rPr><w:t xml:space="default"> </w:t></w:r></w:p></w:tc><w:tc><w:tcPr><w:tcBorders><w:top w:val="single" w:sz="16" w:space="0" w:color="D3D3D3"></w:top><w:bottom w:val="single" w:sz="16" w:space="0" w:color="D3D3D3"></w:bottom><w:start w:val="single" w:sz="2" w:space="0" w:color="D3D3D3"></w:start><w:end w:val="single" w:sz="2" w:space="0" w:color="D3D3D3"></w:end></w:tcBorders><w:tcMar><w:top w:w="50" w:type="dxa"></w:top></w:tcMar></w:tcPr><w:p><w:pPr><w:spacing w:before="0" w:after="60"></w:spacing></w:pPr><w:r><w:rPr><w:rFonts w:ascii="Calibri" w:hAnsi="Calibri"></w:rFonts><w:sz w:val="20"></w:sz></w:rPr><w:t xml:space="default"> </w:t></w:r></w:p></w:tc><w:tc><w:tcPr><w:tcBorders><w:top w:val="single" w:sz="16" w:space="0" w:color="D3D3D3"></w:top><w:bottom w:val="single" w:sz="16" w:space="0" w:color="D3D3D3"></w:bottom><w:start w:val="single" w:sz="2" w:space="0" w:color="D3D3D3"></w:start><w:end w:val="single" w:sz="2" w:space="0" w:color="D3D3D3"></w:end></w:tcBorders><w:tcMar><w:top w:w="50" w:type="dxa"></w:top></w:tcMar></w:tcPr><w:p><w:pPr><w:spacing w:before="0" w:after="60"></w:spacing></w:pPr><w:r><w:rPr><w:rFonts w:ascii="Calibri" w:hAnsi="Calibri"></w:rFonts><w:sz w:val="20"></w:sz></w:rPr><w:t xml:space="default"> </w:t></w:r></w:p></w:tc><w:tc><w:tcPr><w:tcBorders><w:top w:val="single" w:sz="16" w:space="0" w:color="D3D3D3"></w:top><w:bottom w:val="single" w:sz="16" w:space="0" w:color="D3D3D3"></w:bottom><w:start w:val="single" w:sz="2" w:space="0" w:color="D3D3D3"></w:start><w:end w:val="single" w:sz="2" w:space="0" w:color="D3D3D3"></w:end></w:tcBorders><w:tcMar><w:top w:w="50" w:type="dxa"></w:top></w:tcMar></w:tcPr><w:p><w:pPr><w:spacing w:before="0" w:after="60"></w:spacing></w:pPr><w:r><w:rPr><w:rFonts w:ascii="Calibri" w:hAnsi="Calibri"></w:rFonts><w:sz w:val="20"></w:sz></w:rPr><w:t xml:space="default"> </w:t></w:r></w:p></w:tc><w:tc><w:tcPr><w:tcBorders><w:top w:val="single" w:sz="16" w:space="0" w:color="D3D3D3"></w:top><w:bottom w:val="single" w:sz="16" w:space="0" w:color="D3D3D3"></w:bottom><w:start w:val="single" w:sz="2" w:space="0" w:color="D3D3D3"></w:start><w:end w:val="single" w:sz="2" w:space="0" w:color="D3D3D3"></w:end></w:tcBorders><w:tcMar><w:top w:w="50" w:type="dxa"></w:top></w:tcMar></w:tcPr><w:p><w:pPr><w:spacing w:before="0" w:after="60"></w:spacing></w:pPr><w:r><w:rPr><w:rFonts w:ascii="Calibri" w:hAnsi="Calibri"></w:rFonts><w:sz w:val="20"></w:sz></w:rPr><w:t xml:space="default"> </w:t></w:r></w:p></w:tc></w:tr>
-<w:tr><w:tc><w:tcPr><w:tcBorders><w:top w:val="single" w:sz="16" w:space="0" w:color="D3D3D3"></w:top><w:bottom w:val="single" w:sz="16" w:space="0" w:color="D3D3D3"></w:bottom><w:start w:val="single" w:sz="2" w:space="0" w:color="D3D3D3"></w:start><w:end w:val="single" w:sz="2" w:space="0" w:color="D3D3D3"></w:end></w:tcBorders><w:tcMar><w:top w:w="25" w:type="dxa"></w:top></w:tcMar></w:tcPr><w:p><w:pPr><w:gridSpan w:val="6"></w:gridSpan><w:spacing w:before="0" w:after="60"></w:spacing></w:pPr><w:r><w:rPr><w:rFonts w:ascii="Calibri" w:hAnsi="Calibri"></w:rFonts><w:sz w:val="20"></w:sz></w:rPr><w:t xml:space="default">Symptoms of depression (PHQ2 score)</w:t></w:r></w:p></w:tc></w:tr>
-<w:tr><w:tc><w:tcPr><w:tcBorders><w:top w:val="single" w:sz="2" w:space="0" w:color="D3D3D3"></w:top><w:bottom w:val="single" w:sz="2" w:space="0" w:color="D3D3D3"></w:bottom><w:start w:val="single" w:sz="2" w:space="0" w:color="D3D3D3"></w:start><w:end w:val="single" w:sz="2" w:space="0" w:color="D3D3D3"></w:end></w:tcBorders><w:tcMar><w:top w:w="50" w:type="dxa"></w:top></w:tcMar></w:tcPr><w:p><w:pPr><w:spacing w:before="0" w:after="60"></w:spacing></w:pPr><w:r><w:rPr><w:rFonts w:ascii="Calibri" w:hAnsi="Calibri"></w:rFonts><w:sz w:val="20"></w:sz></w:rPr><w:t xml:space="default"> </w:t></w:r></w:p></w:tc><w:tc><w:tcPr><w:tcBorders><w:top w:val="single" w:sz="2" w:space="0" w:color="D3D3D3"></w:top><w:bottom w:val="single" w:sz="2" w:space="0" w:color="D3D3D3"></w:bottom><w:start w:val="single" w:sz="2" w:space="0" w:color="D3D3D3"></w:start><w:end w:val="single" w:sz="2" w:space="0" w:color="D3D3D3"></w:end></w:tcBorders><w:tcMar><w:top w:w="50" w:type="dxa"></w:top></w:tcMar></w:tcPr><w:p><w:pPr><w:spacing w:before="0" w:after="60"></w:spacing></w:pPr><w:r><w:rPr><w:rFonts w:ascii="Calibri" w:hAnsi="Calibri"></w:rFonts><w:sz w:val="20"></w:sz></w:rPr><w:t xml:space="default">No symptoms of depression (0-2)</w:t></w:r></w:p></w:tc><w:tc><w:tcPr><w:tcBorders><w:top w:val="single" w:sz="2" w:space="0" w:color="D3D3D3"></w:top><w:bottom w:val="single" w:sz="2" w:space="0" w:color="D3D3D3"></w:bottom><w:start w:val="single" w:sz="2" w:space="0" w:color="D3D3D3"></w:start><w:end w:val="single" w:sz="2" w:space="0" w:color="D3D3D3"></w:end></w:tcBorders><w:tcMar><w:top w:w="50" w:type="dxa"></w:top></w:tcMar></w:tcPr><w:p><w:pPr><w:spacing w:before="0" w:after="60"></w:spacing></w:pPr><w:r><w:rPr><w:rFonts w:ascii="Calibri" w:hAnsi="Calibri"></w:rFonts><w:sz w:val="20"></w:sz></w:rPr><w:t xml:space="default">10.0 (7.9, 12.6)</w:t></w:r></w:p></w:tc><w:tc><w:tcPr><w:tcBorders><w:top w:val="single" w:sz="2" w:space="0" w:color="D3D3D3"></w:top><w:bottom w:val="single" w:sz="2" w:space="0" w:color="D3D3D3"></w:bottom><w:start w:val="single" w:sz="2" w:space="0" w:color="D3D3D3"></w:start><w:end w:val="single" w:sz="2" w:space="0" w:color="D3D3D3"></w:end></w:tcBorders><w:tcMar><w:top w:w="50" w:type="dxa"></w:top></w:tcMar></w:tcPr><w:p><w:pPr><w:spacing w:before="0" w:after="60"></w:spacing></w:pPr><w:r><w:rPr><w:rFonts w:ascii="Calibri" w:hAnsi="Calibri"></w:rFonts><w:sz w:val="20"></w:sz></w:rPr><w:t xml:space="default">33.5 (30.0, 37.3)</w:t></w:r></w:p></w:tc><w:tc><w:tcPr><w:tcBorders><w:top w:val="single" w:sz="2" w:space="0" w:color="D3D3D3"></w:top><w:bottom w:val="single" w:sz="2" w:space="0" w:color="D3D3D3"></w:bottom><w:start w:val="single" w:sz="2" w:space="0" w:color="D3D3D3"></w:start><w:end w:val="single" w:sz="2" w:space="0" w:color="D3D3D3"></w:end></w:tcBorders><w:tcMar><w:top w:w="50" w:type="dxa"></w:top></w:tcMar></w:tcPr><w:p><w:pPr><w:spacing w:before="0" w:after="60"></w:spacing></w:pPr><w:r><w:rPr><w:rFonts w:ascii="Calibri" w:hAnsi="Calibri"></w:rFonts><w:sz w:val="20"></w:sz></w:rPr><w:t xml:space="default">56.5 (52.6, 60.3)</w:t></w:r></w:p></w:tc><w:tc><w:tcPr><w:tcBorders><w:top w:val="single" w:sz="2" w:space="0" w:color="D3D3D3"></w:top><w:bottom w:val="single" w:sz="2" w:space="0" w:color="D3D3D3"></w:bottom><w:start w:val="single" w:sz="2" w:space="0" w:color="D3D3D3"></w:start><w:end w:val="single" w:sz="2" w:space="0" w:color="D3D3D3"></w:end></w:tcBorders><w:tcMar><w:top w:w="50" w:type="dxa"></w:top></w:tcMar></w:tcPr><w:p><w:pPr><w:spacing w:before="0" w:after="60"></w:spacing></w:pPr><w:r><w:rPr><w:rFonts w:ascii="Calibri" w:hAnsi="Calibri"></w:rFonts><w:sz w:val="20"></w:sz></w:rPr><w:t xml:space="default">642, 745</w:t></w:r></w:p></w:tc></w:tr>
-<w:tr><w:tc><w:tcPr><w:tcBorders><w:top w:val="single" w:sz="2" w:space="0" w:color="D3D3D3"></w:top><w:bottom w:val="single" w:sz="2" w:space="0" w:color="D3D3D3"></w:bottom><w:start w:val="single" w:sz="2" w:space="0" w:color="D3D3D3"></w:start><w:end w:val="single" w:sz="2" w:space="0" w:color="D3D3D3"></w:end></w:tcBorders><w:tcMar><w:top w:w="50" w:type="dxa"></w:top></w:tcMar></w:tcPr><w:p><w:pPr><w:spacing w:before="0" w:after="60"></w:spacing></w:pPr><w:r><w:rPr><w:rFonts w:ascii="Calibri" w:hAnsi="Calibri"></w:rFonts><w:sz w:val="20"></w:sz></w:rPr><w:t xml:space="default"> </w:t></w:r></w:p></w:tc><w:tc><w:tcPr><w:tcBorders><w:top w:val="single" w:sz="2" w:space="0" w:color="D3D3D3"></w:top><w:bottom w:val="single" w:sz="2" w:space="0" w:color="D3D3D3"></w:bottom><w:start w:val="single" w:sz="2" w:space="0" w:color="D3D3D3"></w:start><w:end w:val="single" w:sz="2" w:space="0" w:color="D3D3D3"></w:end></w:tcBorders><w:tcMar><w:top w:w="50" w:type="dxa"></w:top></w:tcMar></w:tcPr><w:p><w:pPr><w:spacing w:before="0" w:after="60"></w:spacing></w:pPr><w:r><w:rPr><w:rFonts w:ascii="Calibri" w:hAnsi="Calibri"></w:rFonts><w:sz w:val="20"></w:sz></w:rPr><w:t xml:space="default">Symptoms of depression (3-6)</w:t></w:r></w:p></w:tc><w:tc><w:tcPr><w:tcBorders><w:top w:val="single" w:sz="2" w:space="0" w:color="D3D3D3"></w:top><w:bottom w:val="single" w:sz="2" w:space="0" w:color="D3D3D3"></w:bottom><w:start w:val="single" w:sz="2" w:space="0" w:color="D3D3D3"></w:start><w:end w:val="single" w:sz="2" w:space="0" w:color="D3D3D3"></w:end></w:tcBorders><w:tcMar><w:top w:w="50" w:type="dxa"></w:top></w:tcMar></w:tcPr><w:p><w:pPr><w:spacing w:before="0" w:after="60"></w:spacing></w:pPr><w:r><w:rPr><w:rFonts w:ascii="Calibri" w:hAnsi="Calibri"></w:rFonts><w:sz w:val="20"></w:sz></w:rPr><w:t xml:space="default">16.4 (12.9, 20.7)</w:t></w:r></w:p></w:tc><w:tc><w:tcPr><w:tcBorders><w:top w:val="single" w:sz="2" w:space="0" w:color="D3D3D3"></w:top><w:bottom w:val="single" w:sz="2" w:space="0" w:color="D3D3D3"></w:bottom><w:start w:val="single" w:sz="2" w:space="0" w:color="D3D3D3"></w:start><w:end w:val="single" w:sz="2" w:space="0" w:color="D3D3D3"></w:end></w:tcBorders><w:tcMar><w:top w:w="50" w:type="dxa"></w:top></w:tcMar></w:tcPr><w:p><w:pPr><w:spacing w:before="0" w:after="60"></w:spacing></w:pPr><w:r><w:rPr><w:rFonts w:ascii="Calibri" w:hAnsi="Calibri"></w:rFonts><w:sz w:val="20"></w:sz></w:rPr><w:t xml:space="default">35.1 (30.3, 40.3)</w:t></w:r></w:p></w:tc><w:tc><w:tcPr><w:tcBorders><w:top w:val="single" w:sz="2" w:space="0" w:color="D3D3D3"></w:top><w:bottom w:val="single" w:sz="2" w:space="0" w:color="D3D3D3"></w:bottom><w:start w:val="single" w:sz="2" w:space="0" w:color="D3D3D3"></w:start><w:end w:val="single" w:sz="2" w:space="0" w:color="D3D3D3"></w:end></w:tcBorders><w:tcMar><w:top w:w="50" w:type="dxa"></w:top></w:tcMar></w:tcPr><w:p><w:pPr><w:spacing w:before="0" w:after="60"></w:spacing></w:pPr><w:r><w:rPr><w:rFonts w:ascii="Calibri" w:hAnsi="Calibri"></w:rFonts><w:sz w:val="20"></w:sz></w:rPr><w:t xml:space="default">48.4 (43.2, 53.7)</w:t></w:r></w:p></w:tc><w:tc><w:tcPr><w:tcBorders><w:top w:val="single" w:sz="2" w:space="0" w:color="D3D3D3"></w:top><w:bottom w:val="single" w:sz="2" w:space="0" w:color="D3D3D3"></w:bottom><w:start w:val="single" w:sz="2" w:space="0" w:color="D3D3D3"></w:start><w:end w:val="single" w:sz="2" w:space="0" w:color="D3D3D3"></w:end></w:tcBorders><w:tcMar><w:top w:w="50" w:type="dxa"></w:top></w:tcMar></w:tcPr><w:p><w:pPr><w:spacing w:before="0" w:after="60"></w:spacing></w:pPr><w:r><w:rPr><w:rFonts w:ascii="Calibri" w:hAnsi="Calibri"></w:rFonts><w:sz w:val="20"></w:sz></w:rPr><w:t xml:space="default">346, 413</w:t></w:r></w:p></w:tc></w:tr>
-<w:tr><w:tc><w:tcPr><w:tcBorders><w:top w:val="single" w:sz="2" w:space="0" w:color="D3D3D3"></w:top><w:bottom w:val="single" w:sz="2" w:space="0" w:color="D3D3D3"></w:bottom><w:start w:val="single" w:sz="2" w:space="0" w:color="D3D3D3"></w:start><w:end w:val="single" w:sz="2" w:space="0" w:color="D3D3D3"></w:end></w:tcBorders><w:tcMar><w:top w:w="50" w:type="dxa"></w:top></w:tcMar></w:tcPr><w:p><w:pPr><w:spacing w:before="0" w:after="60"></w:spacing></w:pPr><w:r><w:rPr><w:rFonts w:ascii="Calibri" w:hAnsi="Calibri"></w:rFonts><w:sz w:val="20"></w:sz></w:rPr><w:t xml:space="default"> </w:t></w:r></w:p></w:tc><w:tc><w:tcPr><w:tcBorders><w:top w:val="single" w:sz="2" w:space="0" w:color="D3D3D3"></w:top><w:bottom w:val="single" w:sz="2" w:space="0" w:color="D3D3D3"></w:bottom><w:start w:val="single" w:sz="2" w:space="0" w:color="D3D3D3"></w:start><w:end w:val="single" w:sz="2" w:space="0" w:color="D3D3D3"></w:end></w:tcBorders><w:tcMar><w:top w:w="50" w:type="dxa"></w:top></w:tcMar></w:tcPr><w:p><w:pPr><w:spacing w:before="0" w:after="60"></w:spacing></w:pPr><w:r><w:rPr><w:rFonts w:ascii="Calibri" w:hAnsi="Calibri"></w:rFonts><w:sz w:val="20"></w:sz></w:rPr><w:t xml:space="default">P-value</w:t></w:r></w:p></w:tc><w:tc><w:tcPr><w:tcBorders><w:top w:val="single" w:sz="2" w:space="0" w:color="D3D3D3"></w:top><w:bottom w:val="single" w:sz="2" w:space="0" w:color="D3D3D3"></w:bottom><w:start w:val="single" w:sz="2" w:space="0" w:color="D3D3D3"></w:start><w:end w:val="single" w:sz="2" w:space="0" w:color="D3D3D3"></w:end></w:tcBorders><w:tcMar><w:top w:w="50" w:type="dxa"></w:top></w:tcMar></w:tcPr><w:p><w:pPr><w:spacing w:before="0" w:after="60"></w:spacing></w:pPr><w:r><w:rPr><w:rFonts w:ascii="Calibri" w:hAnsi="Calibri"></w:rFonts><w:sz w:val="20"></w:sz></w:rPr><w:t xml:space="default"> </w:t></w:r></w:p></w:tc><w:tc><w:tcPr><w:tcBorders><w:top w:val="single" w:sz="2" w:space="0" w:color="D3D3D3"></w:top><w:bottom w:val="single" w:sz="2" w:space="0" w:color="D3D3D3"></w:bottom><w:start w:val="single" w:sz="2" w:space="0" w:color="D3D3D3"></w:start><w:end w:val="single" w:sz="2" w:space="0" w:color="D3D3D3"></w:end></w:tcBorders><w:tcMar><w:top w:w="50" w:type="dxa"></w:top></w:tcMar></w:tcPr><w:p><w:pPr><w:spacing w:before="0" w:after="60"></w:spacing></w:pPr><w:r><w:rPr><w:rFonts w:ascii="Calibri" w:hAnsi="Calibri"></w:rFonts><w:sz w:val="20"></w:sz></w:rPr><w:t xml:space="default"> </w:t></w:r></w:p></w:tc><w:tc><w:tcPr><w:tcBorders><w:top w:val="single" w:sz="2" w:space="0" w:color="D3D3D3"></w:top><w:bottom w:val="single" w:sz="2" w:space="0" w:color="D3D3D3"></w:bottom><w:start w:val="single" w:sz="2" w:space="0" w:color="D3D3D3"></w:start><w:end w:val="single" w:sz="2" w:space="0" w:color="D3D3D3"></w:end></w:tcBorders><w:tcMar><w:top w:w="50" w:type="dxa"></w:top></w:tcMar></w:tcPr><w:p><w:pPr><w:spacing w:before="0" w:after="60"></w:spacing></w:pPr><w:r><w:rPr><w:rFonts w:ascii="Calibri" w:hAnsi="Calibri"></w:rFonts><w:sz w:val="20"></w:sz></w:rPr><w:t xml:space="default"> </w:t></w:r></w:p></w:tc><w:tc><w:tcPr><w:tcBorders><w:top w:val="single" w:sz="2" w:space="0" w:color="D3D3D3"></w:top><w:bottom w:val="single" w:sz="2" w:space="0" w:color="D3D3D3"></w:bottom><w:start w:val="single" w:sz="2" w:space="0" w:color="D3D3D3"></w:start><w:end w:val="single" w:sz="2" w:space="0" w:color="D3D3D3"></w:end></w:tcBorders><w:tcMar><w:top w:w="50" w:type="dxa"></w:top></w:tcMar></w:tcPr><w:p><w:pPr><w:spacing w:before="0" w:after="60"></w:spacing></w:pPr><w:r><w:rPr><w:rFonts w:ascii="Calibri" w:hAnsi="Calibri"></w:rFonts><w:sz w:val="20"></w:sz></w:rPr><w:t xml:space="default">p=0.005</w:t></w:r></w:p></w:tc></w:tr>
-<w:tr><w:tc><w:tcPr><w:tcBorders><w:top w:val="single" w:sz="16" w:space="0" w:color="D3D3D3"></w:top><w:bottom w:val="single" w:sz="16" w:space="0" w:color="D3D3D3"></w:bottom><w:start w:val="single" w:sz="2" w:space="0" w:color="D3D3D3"></w:start><w:end w:val="single" w:sz="2" w:space="0" w:color="D3D3D3"></w:end></w:tcBorders><w:tcMar><w:top w:w="50" w:type="dxa"></w:top></w:tcMar></w:tcPr><w:p><w:pPr><w:spacing w:before="0" w:after="60"></w:spacing></w:pPr><w:r><w:rPr><w:rFonts w:ascii="Calibri" w:hAnsi="Calibri"></w:rFonts><w:sz w:val="20"></w:sz></w:rPr><w:t xml:space="default"> </w:t></w:r></w:p></w:tc><w:tc><w:tcPr><w:tcBorders><w:top w:val="single" w:sz="16" w:space="0" w:color="D3D3D3"></w:top><w:bottom w:val="single" w:sz="16" w:space="0" w:color="D3D3D3"></w:bottom><w:start w:val="single" w:sz="2" w:space="0" w:color="D3D3D3"></w:start><w:end w:val="single" w:sz="2" w:space="0" w:color="D3D3D3"></w:end></w:tcBorders><w:tcMar><w:top w:w="50" w:type="dxa"></w:top></w:tcMar></w:tcPr><w:p><w:pPr><w:spacing w:before="0" w:after="60"></w:spacing></w:pPr><w:r><w:rPr><w:rFonts w:ascii="Calibri" w:hAnsi="Calibri"></w:rFonts><w:sz w:val="20"></w:sz></w:rPr><w:t xml:space="default"> </w:t></w:r></w:p></w:tc><w:tc><w:tcPr><w:tcBorders><w:top w:val="single" w:sz="16" w:space="0" w:color="D3D3D3"></w:top><w:bottom w:val="single" w:sz="16" w:space="0" w:color="D3D3D3"></w:bottom><w:start w:val="single" w:sz="2" w:space="0" w:color="D3D3D3"></w:start><w:end w:val="single" w:sz="2" w:space="0" w:color="D3D3D3"></w:end></w:tcBorders><w:tcMar><w:top w:w="50" w:type="dxa"></w:top></w:tcMar></w:tcPr><w:p><w:pPr><w:spacing w:before="0" w:after="60"></w:spacing></w:pPr><w:r><w:rPr><w:rFonts w:ascii="Calibri" w:hAnsi="Calibri"></w:rFonts><w:sz w:val="20"></w:sz></w:rPr><w:t xml:space="default"> </w:t></w:r></w:p></w:tc><w:tc><w:tcPr><w:tcBorders><w:top w:val="single" w:sz="16" w:space="0" w:color="D3D3D3"></w:top><w:bottom w:val="single" w:sz="16" w:space="0" w:color="D3D3D3"></w:bottom><w:start w:val="single" w:sz="2" w:space="0" w:color="D3D3D3"></w:start><w:end w:val="single" w:sz="2" w:space="0" w:color="D3D3D3"></w:end></w:tcBorders><w:tcMar><w:top w:w="50" w:type="dxa"></w:top></w:tcMar></w:tcPr><w:p><w:pPr><w:spacing w:before="0" w:after="60"></w:spacing></w:pPr><w:r><w:rPr><w:rFonts w:ascii="Calibri" w:hAnsi="Calibri"></w:rFonts><w:sz w:val="20"></w:sz></w:rPr><w:t xml:space="default"> </w:t></w:r></w:p></w:tc><w:tc><w:tcPr><w:tcBorders><w:top w:val="single" w:sz="16" w:space="0" w:color="D3D3D3"></w:top><w:bottom w:val="single" w:sz="16" w:space="0" w:color="D3D3D3"></w:bottom><w:start w:val="single" w:sz="2" w:space="0" w:color="D3D3D3"></w:start><w:end w:val="single" w:sz="2" w:space="0" w:color="D3D3D3"></w:end></w:tcBorders><w:tcMar><w:top w:w="50" w:type="dxa"></w:top></w:tcMar></w:tcPr><w:p><w:pPr><w:spacing w:before="0" w:after="60"></w:spacing></w:pPr><w:r><w:rPr><w:rFonts w:ascii="Calibri" w:hAnsi="Calibri"></w:rFonts><w:sz w:val="20"></w:sz></w:rPr><w:t xml:space="default"> </w:t></w:r></w:p></w:tc><w:tc><w:tcPr><w:tcBorders><w:top w:val="single" w:sz="16" w:space="0" w:color="D3D3D3"></w:top><w:bottom w:val="single" w:sz="16" w:space="0" w:color="D3D3D3"></w:bottom><w:start w:val="single" w:sz="2" w:space="0" w:color="D3D3D3"></w:start><w:end w:val="single" w:sz="2" w:space="0" w:color="D3D3D3"></w:end></w:tcBorders><w:tcMar><w:top w:w="50" w:type="dxa"></w:top></w:tcMar></w:tcPr><w:p><w:pPr><w:spacing w:before="0" w:after="60"></w:spacing></w:pPr><w:r><w:rPr><w:rFonts w:ascii="Calibri" w:hAnsi="Calibri"></w:rFonts><w:sz w:val="20"></w:sz></w:rPr><w:t xml:space="default"> </w:t></w:r></w:p></w:tc></w:tr>
-<w:tr><w:tc><w:tcPr><w:tcBorders><w:top w:val="single" w:sz="16" w:space="0" w:color="D3D3D3"></w:top><w:bottom w:val="single" w:sz="16" w:space="0" w:color="D3D3D3"></w:bottom><w:start w:val="single" w:sz="2" w:space="0" w:color="D3D3D3"></w:start><w:end w:val="single" w:sz="2" w:space="0" w:color="D3D3D3"></w:end></w:tcBorders><w:tcMar><w:top w:w="25" w:type="dxa"></w:top></w:tcMar></w:tcPr><w:p><w:pPr><w:gridSpan w:val="6"></w:gridSpan><w:spacing w:before="0" w:after="60"></w:spacing></w:pPr><w:r><w:rPr><w:rFonts w:ascii="Calibri" w:hAnsi="Calibri"></w:rFonts><w:sz w:val="20"></w:sz></w:rPr><w:t xml:space="default">Symptoms of anxiety (GAD2 score)</w:t></w:r></w:p></w:tc></w:tr>
-<w:tr><w:tc><w:tcPr><w:tcBorders><w:top w:val="single" w:sz="2" w:space="0" w:color="D3D3D3"></w:top><w:bottom w:val="single" w:sz="2" w:space="0" w:color="D3D3D3"></w:bottom><w:start w:val="single" w:sz="2" w:space="0" w:color="D3D3D3"></w:start><w:end w:val="single" w:sz="2" w:space="0" w:color="D3D3D3"></w:end></w:tcBorders><w:tcMar><w:top w:w="50" w:type="dxa"></w:top></w:tcMar></w:tcPr><w:p><w:pPr><w:spacing w:before="0" w:after="60"></w:spacing></w:pPr><w:r><w:rPr><w:rFonts w:ascii="Calibri" w:hAnsi="Calibri"></w:rFonts><w:sz w:val="20"></w:sz></w:rPr><w:t xml:space="default"> </w:t></w:r></w:p></w:tc><w:tc><w:tcPr><w:tcBorders><w:top w:val="single" w:sz="2" w:space="0" w:color="D3D3D3"></w:top><w:bottom w:val="single" w:sz="2" w:space="0" w:color="D3D3D3"></w:bottom><w:start w:val="single" w:sz="2" w:space="0" w:color="D3D3D3"></w:start><w:end w:val="single" w:sz="2" w:space="0" w:color="D3D3D3"></w:end></w:tcBorders><w:tcMar><w:top w:w="50" w:type="dxa"></w:top></w:tcMar></w:tcPr><w:p><w:pPr><w:spacing w:before="0" w:after="60"></w:spacing></w:pPr><w:r><w:rPr><w:rFonts w:ascii="Calibri" w:hAnsi="Calibri"></w:rFonts><w:sz w:val="20"></w:sz></w:rPr><w:t xml:space="default">No symptoms of anxiety (0-2)</w:t></w:r></w:p></w:tc><w:tc><w:tcPr><w:tcBorders><w:top w:val="single" w:sz="2" w:space="0" w:color="D3D3D3"></w:top><w:bottom w:val="single" w:sz="2" w:space="0" w:color="D3D3D3"></w:bottom><w:start w:val="single" w:sz="2" w:space="0" w:color="D3D3D3"></w:start><w:end w:val="single" w:sz="2" w:space="0" w:color="D3D3D3"></w:end></w:tcBorders><w:tcMar><w:top w:w="50" w:type="dxa"></w:top></w:tcMar></w:tcPr><w:p><w:pPr><w:spacing w:before="0" w:after="60"></w:spacing></w:pPr><w:r><w:rPr><w:rFonts w:ascii="Calibri" w:hAnsi="Calibri"></w:rFonts><w:sz w:val="20"></w:sz></w:rPr><w:t xml:space="default">10.1 (7.9, 12.8)</w:t></w:r></w:p></w:tc><w:tc><w:tcPr><w:tcBorders><w:top w:val="single" w:sz="2" w:space="0" w:color="D3D3D3"></w:top><w:bottom w:val="single" w:sz="2" w:space="0" w:color="D3D3D3"></w:bottom><w:start w:val="single" w:sz="2" w:space="0" w:color="D3D3D3"></w:start><w:end w:val="single" w:sz="2" w:space="0" w:color="D3D3D3"></w:end></w:tcBorders><w:tcMar><w:top w:w="50" w:type="dxa"></w:top></w:tcMar></w:tcPr><w:p><w:pPr><w:spacing w:before="0" w:after="60"></w:spacing></w:pPr><w:r><w:rPr><w:rFonts w:ascii="Calibri" w:hAnsi="Calibri"></w:rFonts><w:sz w:val="20"></w:sz></w:rPr><w:t xml:space="default">33.7 (30.0, 37.6)</w:t></w:r></w:p></w:tc><w:tc><w:tcPr><w:tcBorders><w:top w:val="single" w:sz="2" w:space="0" w:color="D3D3D3"></w:top><w:bottom w:val="single" w:sz="2" w:space="0" w:color="D3D3D3"></w:bottom><w:start w:val="single" w:sz="2" w:space="0" w:color="D3D3D3"></w:start><w:end w:val="single" w:sz="2" w:space="0" w:color="D3D3D3"></w:end></w:tcBorders><w:tcMar><w:top w:w="50" w:type="dxa"></w:top></w:tcMar></w:tcPr><w:p><w:pPr><w:spacing w:before="0" w:after="60"></w:spacing></w:pPr><w:r><w:rPr><w:rFonts w:ascii="Calibri" w:hAnsi="Calibri"></w:rFonts><w:sz w:val="20"></w:sz></w:rPr><w:t xml:space="default">56.2 (52.2, 60.1)</w:t></w:r></w:p></w:tc><w:tc><w:tcPr><w:tcBorders><w:top w:val="single" w:sz="2" w:space="0" w:color="D3D3D3"></w:top><w:bottom w:val="single" w:sz="2" w:space="0" w:color="D3D3D3"></w:bottom><w:start w:val="single" w:sz="2" w:space="0" w:color="D3D3D3"></w:start><w:end w:val="single" w:sz="2" w:space="0" w:color="D3D3D3"></w:end></w:tcBorders><w:tcMar><w:top w:w="50" w:type="dxa"></w:top></w:tcMar></w:tcPr><w:p><w:pPr><w:spacing w:before="0" w:after="60"></w:spacing></w:pPr><w:r><w:rPr><w:rFonts w:ascii="Calibri" w:hAnsi="Calibri"></w:rFonts><w:sz w:val="20"></w:sz></w:rPr><w:t xml:space="default">607, 697</w:t></w:r></w:p></w:tc></w:tr>
-<w:tr><w:tc><w:tcPr><w:tcBorders><w:top w:val="single" w:sz="2" w:space="0" w:color="D3D3D3"></w:top><w:bottom w:val="single" w:sz="2" w:space="0" w:color="D3D3D3"></w:bottom><w:start w:val="single" w:sz="2" w:space="0" w:color="D3D3D3"></w:start><w:end w:val="single" w:sz="2" w:space="0" w:color="D3D3D3"></w:end></w:tcBorders><w:tcMar><w:top w:w="50" w:type="dxa"></w:top></w:tcMar></w:tcPr><w:p><w:pPr><w:spacing w:before="0" w:after="60"></w:spacing></w:pPr><w:r><w:rPr><w:rFonts w:ascii="Calibri" w:hAnsi="Calibri"></w:rFonts><w:sz w:val="20"></w:sz></w:rPr><w:t xml:space="default"> </w:t></w:r></w:p></w:tc><w:tc><w:tcPr><w:tcBorders><w:top w:val="single" w:sz="2" w:space="0" w:color="D3D3D3"></w:top><w:bottom w:val="single" w:sz="2" w:space="0" w:color="D3D3D3"></w:bottom><w:start w:val="single" w:sz="2" w:space="0" w:color="D3D3D3"></w:start><w:end w:val="single" w:sz="2" w:space="0" w:color="D3D3D3"></w:end></w:tcBorders><w:tcMar><w:top w:w="50" w:type="dxa"></w:top></w:tcMar></w:tcPr><w:p><w:pPr><w:spacing w:before="0" w:after="60"></w:spacing></w:pPr><w:r><w:rPr><w:rFonts w:ascii="Calibri" w:hAnsi="Calibri"></w:rFonts><w:sz w:val="20"></w:sz></w:rPr><w:t xml:space="default">Symptoms of anxiety (3-6)</w:t></w:r></w:p></w:tc><w:tc><w:tcPr><w:tcBorders><w:top w:val="single" w:sz="2" w:space="0" w:color="D3D3D3"></w:top><w:bottom w:val="single" w:sz="2" w:space="0" w:color="D3D3D3"></w:bottom><w:start w:val="single" w:sz="2" w:space="0" w:color="D3D3D3"></w:start><w:end w:val="single" w:sz="2" w:space="0" w:color="D3D3D3"></w:end></w:tcBorders><w:tcMar><w:top w:w="50" w:type="dxa"></w:top></w:tcMar></w:tcPr><w:p><w:pPr><w:spacing w:before="0" w:after="60"></w:spacing></w:pPr><w:r><w:rPr><w:rFonts w:ascii="Calibri" w:hAnsi="Calibri"></w:rFonts><w:sz w:val="20"></w:sz></w:rPr><w:t xml:space="default">15.3 (12.0, 19.3)</w:t></w:r></w:p></w:tc><w:tc><w:tcPr><w:tcBorders><w:top w:val="single" w:sz="2" w:space="0" w:color="D3D3D3"></w:top><w:bottom w:val="single" w:sz="2" w:space="0" w:color="D3D3D3"></w:bottom><w:start w:val="single" w:sz="2" w:space="0" w:color="D3D3D3"></w:start><w:end w:val="single" w:sz="2" w:space="0" w:color="D3D3D3"></w:end></w:tcBorders><w:tcMar><w:top w:w="50" w:type="dxa"></w:top></w:tcMar></w:tcPr><w:p><w:pPr><w:spacing w:before="0" w:after="60"></w:spacing></w:pPr><w:r><w:rPr><w:rFonts w:ascii="Calibri" w:hAnsi="Calibri"></w:rFonts><w:sz w:val="20"></w:sz></w:rPr><w:t xml:space="default">33.8 (29.3, 38.7)</w:t></w:r></w:p></w:tc><w:tc><w:tcPr><w:tcBorders><w:top w:val="single" w:sz="2" w:space="0" w:color="D3D3D3"></w:top><w:bottom w:val="single" w:sz="2" w:space="0" w:color="D3D3D3"></w:bottom><w:start w:val="single" w:sz="2" w:space="0" w:color="D3D3D3"></w:start><w:end w:val="single" w:sz="2" w:space="0" w:color="D3D3D3"></w:end></w:tcBorders><w:tcMar><w:top w:w="50" w:type="dxa"></w:top></w:tcMar></w:tcPr><w:p><w:pPr><w:spacing w:before="0" w:after="60"></w:spacing></w:pPr><w:r><w:rPr><w:rFonts w:ascii="Calibri" w:hAnsi="Calibri"></w:rFonts><w:sz w:val="20"></w:sz></w:rPr><w:t xml:space="default">50.8 (45.8, 55.8)</w:t></w:r></w:p></w:tc><w:tc><w:tcPr><w:tcBorders><w:top w:val="single" w:sz="2" w:space="0" w:color="D3D3D3"></w:top><w:bottom w:val="single" w:sz="2" w:space="0" w:color="D3D3D3"></w:bottom><w:start w:val="single" w:sz="2" w:space="0" w:color="D3D3D3"></w:start><w:end w:val="single" w:sz="2" w:space="0" w:color="D3D3D3"></w:end></w:tcBorders><w:tcMar><w:top w:w="50" w:type="dxa"></w:top></w:tcMar></w:tcPr><w:p><w:pPr><w:spacing w:before="0" w:after="60"></w:spacing></w:pPr><w:r><w:rPr><w:rFonts w:ascii="Calibri" w:hAnsi="Calibri"></w:rFonts><w:sz w:val="20"></w:sz></w:rPr><w:t xml:space="default">384, 465</w:t></w:r></w:p></w:tc></w:tr>
-<w:tr><w:tc><w:tcPr><w:tcBorders><w:top w:val="single" w:sz="2" w:space="0" w:color="D3D3D3"></w:top><w:bottom w:val="single" w:sz="2" w:space="0" w:color="D3D3D3"></w:bottom><w:start w:val="single" w:sz="2" w:space="0" w:color="D3D3D3"></w:start><w:end w:val="single" w:sz="2" w:space="0" w:color="D3D3D3"></w:end></w:tcBorders><w:tcMar><w:top w:w="50" w:type="dxa"></w:top></w:tcMar></w:tcPr><w:p><w:pPr><w:spacing w:before="0" w:after="60"></w:spacing></w:pPr><w:r><w:rPr><w:rFonts w:ascii="Calibri" w:hAnsi="Calibri"></w:rFonts><w:sz w:val="20"></w:sz></w:rPr><w:t xml:space="default"> </w:t></w:r></w:p></w:tc><w:tc><w:tcPr><w:tcBorders><w:top w:val="single" w:sz="2" w:space="0" w:color="D3D3D3"></w:top><w:bottom w:val="single" w:sz="2" w:space="0" w:color="D3D3D3"></w:bottom><w:start w:val="single" w:sz="2" w:space="0" w:color="D3D3D3"></w:start><w:end w:val="single" w:sz="2" w:space="0" w:color="D3D3D3"></w:end></w:tcBorders><w:tcMar><w:top w:w="50" w:type="dxa"></w:top></w:tcMar></w:tcPr><w:p><w:pPr><w:spacing w:before="0" w:after="60"></w:spacing></w:pPr><w:r><w:rPr><w:rFonts w:ascii="Calibri" w:hAnsi="Calibri"></w:rFonts><w:sz w:val="20"></w:sz></w:rPr><w:t xml:space="default">P-value</w:t></w:r></w:p></w:tc><w:tc><w:tcPr><w:tcBorders><w:top w:val="single" w:sz="2" w:space="0" w:color="D3D3D3"></w:top><w:bottom w:val="single" w:sz="2" w:space="0" w:color="D3D3D3"></w:bottom><w:start w:val="single" w:sz="2" w:space="0" w:color="D3D3D3"></w:start><w:end w:val="single" w:sz="2" w:space="0" w:color="D3D3D3"></w:end></w:tcBorders><w:tcMar><w:top w:w="50" w:type="dxa"></w:top></w:tcMar></w:tcPr><w:p><w:pPr><w:spacing w:before="0" w:after="60"></w:spacing></w:pPr><w:r><w:rPr><w:rFonts w:ascii="Calibri" w:hAnsi="Calibri"></w:rFonts><w:sz w:val="20"></w:sz></w:rPr><w:t xml:space="default"> </w:t></w:r></w:p></w:tc><w:tc><w:tcPr><w:tcBorders><w:top w:val="single" w:sz="2" w:space="0" w:color="D3D3D3"></w:top><w:bottom w:val="single" w:sz="2" w:space="0" w:color="D3D3D3"></w:bottom><w:start w:val="single" w:sz="2" w:space="0" w:color="D3D3D3"></w:start><w:end w:val="single" w:sz="2" w:space="0" w:color="D3D3D3"></w:end></w:tcBorders><w:tcMar><w:top w:w="50" w:type="dxa"></w:top></w:tcMar></w:tcPr><w:p><w:pPr><w:spacing w:before="0" w:after="60"></w:spacing></w:pPr><w:r><w:rPr><w:rFonts w:ascii="Calibri" w:hAnsi="Calibri"></w:rFonts><w:sz w:val="20"></w:sz></w:rPr><w:t xml:space="default"> </w:t></w:r></w:p></w:tc><w:tc><w:tcPr><w:tcBorders><w:top w:val="single" w:sz="2" w:space="0" w:color="D3D3D3"></w:top><w:bottom w:val="single" w:sz="2" w:space="0" w:color="D3D3D3"></w:bottom><w:start w:val="single" w:sz="2" w:space="0" w:color="D3D3D3"></w:start><w:end w:val="single" w:sz="2" w:space="0" w:color="D3D3D3"></w:end></w:tcBorders><w:tcMar><w:top w:w="50" w:type="dxa"></w:top></w:tcMar></w:tcPr><w:p><w:pPr><w:spacing w:before="0" w:after="60"></w:spacing></w:pPr><w:r><w:rPr><w:rFonts w:ascii="Calibri" w:hAnsi="Calibri"></w:rFonts><w:sz w:val="20"></w:sz></w:rPr><w:t xml:space="default"> </w:t></w:r></w:p></w:tc><w:tc><w:tcPr><w:tcBorders><w:top w:val="single" w:sz="2" w:space="0" w:color="D3D3D3"></w:top><w:bottom w:val="single" w:sz="2" w:space="0" w:color="D3D3D3"></w:bottom><w:start w:val="single" w:sz="2" w:space="0" w:color="D3D3D3"></w:start><w:end w:val="single" w:sz="2" w:space="0" w:color="D3D3D3"></w:end></w:tcBorders><w:tcMar><w:top w:w="50" w:type="dxa"></w:top></w:tcMar></w:tcPr><w:p><w:pPr><w:spacing w:before="0" w:after="60"></w:spacing></w:pPr><w:r><w:rPr><w:rFonts w:ascii="Calibri" w:hAnsi="Calibri"></w:rFonts><w:sz w:val="20"></w:sz></w:rPr><w:t xml:space="default">p=0.037</w:t></w:r></w:p></w:tc></w:tr>
-<w:tr><w:tc><w:tcPr><w:tcBorders><w:top w:val="single" w:sz="16" w:space="0" w:color="D3D3D3"></w:top><w:bottom w:val="single" w:sz="16" w:space="0" w:color="D3D3D3"></w:bottom><w:start w:val="single" w:sz="2" w:space="0" w:color="D3D3D3"></w:start><w:end w:val="single" w:sz="2" w:space="0" w:color="D3D3D3"></w:end></w:tcBorders><w:tcMar><w:top w:w="50" w:type="dxa"></w:top></w:tcMar></w:tcPr><w:p><w:pPr><w:spacing w:before="0" w:after="60"></w:spacing></w:pPr><w:r><w:rPr><w:rFonts w:ascii="Calibri" w:hAnsi="Calibri"></w:rFonts><w:sz w:val="20"></w:sz></w:rPr><w:t xml:space="default"> </w:t></w:r></w:p></w:tc><w:tc><w:tcPr><w:tcBorders><w:top w:val="single" w:sz="16" w:space="0" w:color="D3D3D3"></w:top><w:bottom w:val="single" w:sz="16" w:space="0" w:color="D3D3D3"></w:bottom><w:start w:val="single" w:sz="2" w:space="0" w:color="D3D3D3"></w:start><w:end w:val="single" w:sz="2" w:space="0" w:color="D3D3D3"></w:end></w:tcBorders><w:tcMar><w:top w:w="50" w:type="dxa"></w:top></w:tcMar></w:tcPr><w:p><w:pPr><w:spacing w:before="0" w:after="60"></w:spacing></w:pPr><w:r><w:rPr><w:rFonts w:ascii="Calibri" w:hAnsi="Calibri"></w:rFonts><w:sz w:val="20"></w:sz></w:rPr><w:t xml:space="default"> </w:t></w:r></w:p></w:tc><w:tc><w:tcPr><w:tcBorders><w:top w:val="single" w:sz="16" w:space="0" w:color="D3D3D3"></w:top><w:bottom w:val="single" w:sz="16" w:space="0" w:color="D3D3D3"></w:bottom><w:start w:val="single" w:sz="2" w:space="0" w:color="D3D3D3"></w:start><w:end w:val="single" w:sz="2" w:space="0" w:color="D3D3D3"></w:end></w:tcBorders><w:tcMar><w:top w:w="50" w:type="dxa"></w:top></w:tcMar></w:tcPr><w:p><w:pPr><w:spacing w:before="0" w:after="60"></w:spacing></w:pPr><w:r><w:rPr><w:rFonts w:ascii="Calibri" w:hAnsi="Calibri"></w:rFonts><w:sz w:val="20"></w:sz></w:rPr><w:t xml:space="default"> </w:t></w:r></w:p></w:tc><w:tc><w:tcPr><w:tcBorders><w:top w:val="single" w:sz="16" w:space="0" w:color="D3D3D3"></w:top><w:bottom w:val="single" w:sz="16" w:space="0" w:color="D3D3D3"></w:bottom><w:start w:val="single" w:sz="2" w:space="0" w:color="D3D3D3"></w:start><w:end w:val="single" w:sz="2" w:space="0" w:color="D3D3D3"></w:end></w:tcBorders><w:tcMar><w:top w:w="50" w:type="dxa"></w:top></w:tcMar></w:tcPr><w:p><w:pPr><w:spacing w:before="0" w:after="60"></w:spacing></w:pPr><w:r><w:rPr><w:rFonts w:ascii="Calibri" w:hAnsi="Calibri"></w:rFonts><w:sz w:val="20"></w:sz></w:rPr><w:t xml:space="default"> </w:t></w:r></w:p></w:tc><w:tc><w:tcPr><w:tcBorders><w:top w:val="single" w:sz="16" w:space="0" w:color="D3D3D3"></w:top><w:bottom w:val="single" w:sz="16" w:space="0" w:color="D3D3D3"></w:bottom><w:start w:val="single" w:sz="2" w:space="0" w:color="D3D3D3"></w:start><w:end w:val="single" w:sz="2" w:space="0" w:color="D3D3D3"></w:end></w:tcBorders><w:tcMar><w:top w:w="50" w:type="dxa"></w:top></w:tcMar></w:tcPr><w:p><w:pPr><w:spacing w:before="0" w:after="60"></w:spacing></w:pPr><w:r><w:rPr><w:rFonts w:ascii="Calibri" w:hAnsi="Calibri"></w:rFonts><w:sz w:val="20"></w:sz></w:rPr><w:t xml:space="default"> </w:t></w:r></w:p></w:tc><w:tc><w:tcPr><w:tcBorders><w:top w:val="single" w:sz="16" w:space="0" w:color="D3D3D3"></w:top><w:bottom w:val="single" w:sz="16" w:space="0" w:color="D3D3D3"></w:bottom><w:start w:val="single" w:sz="2" w:space="0" w:color="D3D3D3"></w:start><w:end w:val="single" w:sz="2" w:space="0" w:color="D3D3D3"></w:end></w:tcBorders><w:tcMar><w:top w:w="50" w:type="dxa"></w:top></w:tcMar></w:tcPr><w:p><w:pPr><w:spacing w:before="0" w:after="60"></w:spacing></w:pPr><w:r><w:rPr><w:rFonts w:ascii="Calibri" w:hAnsi="Calibri"></w:rFonts><w:sz w:val="20"></w:sz></w:rPr><w:t xml:space="default"> </w:t></w:r></w:p></w:tc></w:tr></w:tbl><w:bookmarkEnd w:id="20" /><w:sectPr /></w:body></w:document>
+<file path=word/document.xml><?xml version="1.0" encoding="utf-8"?>
+<w:document xmlns:w="http://schemas.openxmlformats.org/wordprocessingml/2006/main" xmlns:m="http://schemas.openxmlformats.org/officeDocument/2006/math" xmlns:r="http://schemas.openxmlformats.org/officeDocument/2006/relationships" xmlns:o="urn:schemas-microsoft-com:office:office" xmlns:v="urn:schemas-microsoft-com:vml" xmlns:w10="urn:schemas-microsoft-com:office:word" xmlns:a="http://schemas.openxmlformats.org/drawingml/2006/main" xmlns:pic="http://schemas.openxmlformats.org/drawingml/2006/picture" xmlns:wp="http://schemas.openxmlformats.org/drawingml/2006/wordprocessingDrawing">
+  <w:body>
+    <w:p>
+      <w:pPr>
+        <w:pStyle w:val="Title"/>
+      </w:pPr>
+      <w:r>
+        <w:t xml:space="preserve">Table</w:t>
+      </w:r>
+      <w:r>
+        <w:t xml:space="preserve"> </w:t>
+      </w:r>
+      <w:r>
+        <w:t xml:space="preserve">outputs</w:t>
+      </w:r>
+      <w:r>
+        <w:t xml:space="preserve"> </w:t>
+      </w:r>
+      <w:r>
+        <w:t xml:space="preserve">for</w:t>
+      </w:r>
+      <w:r>
+        <w:t xml:space="preserve"> </w:t>
+      </w:r>
+      <w:r>
+        <w:t xml:space="preserve">paper</w:t>
+      </w:r>
+    </w:p>
+    <w:p>
+      <w:pPr>
+        <w:pStyle w:val="Author"/>
+      </w:pPr>
+      <w:r>
+        <w:t xml:space="preserve">Andy</w:t>
+      </w:r>
+      <w:r>
+        <w:t xml:space="preserve"> </w:t>
+      </w:r>
+      <w:r>
+        <w:t xml:space="preserve">Baxter</w:t>
+      </w:r>
+    </w:p>
+    <w:p>
+      <w:pPr>
+        <w:pStyle w:val="Date"/>
+      </w:pPr>
+      <w:r>
+        <w:t xml:space="preserve">16/03/2022</w:t>
+      </w:r>
+    </w:p>
+    <w:bookmarkStart w:id="20" w:name="table-2"/>
+    <w:p>
+      <w:pPr>
+        <w:pStyle w:val="Heading2"/>
+      </w:pPr>
+      <w:r>
+        <w:t xml:space="preserve">Table 2</w:t>
+      </w:r>
+    </w:p>
+    <w:p>
+      <w:pPr>
+        <w:pStyle w:val="SourceCode"/>
+      </w:pPr>
+      <w:r>
+        <w:rPr>
+          <w:rStyle w:val="VerbatimChar"/>
+        </w:rPr>
+        <w:t xml:space="preserve">## # A tibble: 1,169 x 892</w:t>
+      </w:r>
+      <w:r>
+        <w:br/>
+      </w:r>
+      <w:r>
+        <w:rPr>
+          <w:rStyle w:val="VerbatimChar"/>
+        </w:rPr>
+        <w:t xml:space="preserve">##    Wave  qsample qtarget Qcontact NatSal_serial_A CombinedIMD Status currentweek</w:t>
+      </w:r>
+      <w:r>
+        <w:br/>
+      </w:r>
+      <w:r>
+        <w:rPr>
+          <w:rStyle w:val="VerbatimChar"/>
+        </w:rPr>
+        <w:t xml:space="preserve">##    &lt;fct&gt; &lt;fct&gt;   &lt;fct&gt;   &lt;fct&gt;              &lt;dbl&gt; &lt;fct&gt;       &lt;fct&gt;  &lt;fct&gt;      </w:t>
+      </w:r>
+      <w:r>
+        <w:br/>
+      </w:r>
+      <w:r>
+        <w:rPr>
+          <w:rStyle w:val="VerbatimChar"/>
+        </w:rPr>
+        <w:t xml:space="preserve">##  1 Wave~ follow~ cp. gr~ Reconta~          100031 2           Compl~ Week 1: 27~</w:t>
+      </w:r>
+      <w:r>
+        <w:br/>
+      </w:r>
+      <w:r>
+        <w:rPr>
+          <w:rStyle w:val="VerbatimChar"/>
+        </w:rPr>
+        <w:t xml:space="preserve">##  2 Wave~ follow~ cp. gr~ Reconta~          100034 3           Compl~ Week 2: 3/~</w:t>
+      </w:r>
+      <w:r>
+        <w:br/>
+      </w:r>
+      <w:r>
+        <w:rPr>
+          <w:rStyle w:val="VerbatimChar"/>
+        </w:rPr>
+        <w:t xml:space="preserve">##  3 Wave~ follow~ fresh ~ Reconta~          100051 5           Compl~ Week 2: 3/~</w:t>
+      </w:r>
+      <w:r>
+        <w:br/>
+      </w:r>
+      <w:r>
+        <w:rPr>
+          <w:rStyle w:val="VerbatimChar"/>
+        </w:rPr>
+        <w:t xml:space="preserve">##  4 Wave~ follow~ cp. gr~ Reconta~          100058 3           Compl~ Week 2: 3/~</w:t>
+      </w:r>
+      <w:r>
+        <w:br/>
+      </w:r>
+      <w:r>
+        <w:rPr>
+          <w:rStyle w:val="VerbatimChar"/>
+        </w:rPr>
+        <w:t xml:space="preserve">##  5 Wave~ follow~ cp. gr~ Reconta~          100063 1           Compl~ Week 2: 3/~</w:t>
+      </w:r>
+      <w:r>
+        <w:br/>
+      </w:r>
+      <w:r>
+        <w:rPr>
+          <w:rStyle w:val="VerbatimChar"/>
+        </w:rPr>
+        <w:t xml:space="preserve">##  6 Wave~ follow~ cp. gr~ Reconta~          100069 2           Compl~ Week 1: 27~</w:t>
+      </w:r>
+      <w:r>
+        <w:br/>
+      </w:r>
+      <w:r>
+        <w:rPr>
+          <w:rStyle w:val="VerbatimChar"/>
+        </w:rPr>
+        <w:t xml:space="preserve">##  7 Wave~ follow~ cp. gr~ Reconta~          100103 6           Compl~ Week 1: 27~</w:t>
+      </w:r>
+      <w:r>
+        <w:br/>
+      </w:r>
+      <w:r>
+        <w:rPr>
+          <w:rStyle w:val="VerbatimChar"/>
+        </w:rPr>
+        <w:t xml:space="preserve">##  8 Wave~ follow~ cp. gr~ Reconta~          100156 8           Compl~ Week 1: 27~</w:t>
+      </w:r>
+      <w:r>
+        <w:br/>
+      </w:r>
+      <w:r>
+        <w:rPr>
+          <w:rStyle w:val="VerbatimChar"/>
+        </w:rPr>
+        <w:t xml:space="preserve">##  9 Wave~ follow~ fresh ~ Reconta~          100172 9           Compl~ Week 3: 10~</w:t>
+      </w:r>
+      <w:r>
+        <w:br/>
+      </w:r>
+      <w:r>
+        <w:rPr>
+          <w:rStyle w:val="VerbatimChar"/>
+        </w:rPr>
+        <w:t xml:space="preserve">## 10 Wave~ follow~ cp. gr~ Reconta~          100218 9           Compl~ Week 1: 27~</w:t>
+      </w:r>
+      <w:r>
+        <w:br/>
+      </w:r>
+      <w:r>
+        <w:rPr>
+          <w:rStyle w:val="VerbatimChar"/>
+        </w:rPr>
+        <w:t xml:space="preserve">## # ... with 1,159 more rows, and 884 more variables: weight2 &lt;dbl&gt;,</w:t>
+      </w:r>
+      <w:r>
+        <w:br/>
+      </w:r>
+      <w:r>
+        <w:rPr>
+          <w:rStyle w:val="VerbatimChar"/>
+        </w:rPr>
+        <w:t xml:space="preserve">## #   weight3 &lt;dbl&gt;, weight4 &lt;dbl&gt;, weight5 &lt;dbl&gt;, weight6 &lt;dbl&gt;, weight7 &lt;dbl&gt;,</w:t>
+      </w:r>
+      <w:r>
+        <w:br/>
+      </w:r>
+      <w:r>
+        <w:rPr>
+          <w:rStyle w:val="VerbatimChar"/>
+        </w:rPr>
+        <w:t xml:space="preserve">## #   gender_weight &lt;fct&gt;, age_weight_1859 &lt;fct&gt;, age_weight_1829 &lt;fct&gt;,</w:t>
+      </w:r>
+      <w:r>
+        <w:br/>
+      </w:r>
+      <w:r>
+        <w:rPr>
+          <w:rStyle w:val="VerbatimChar"/>
+        </w:rPr>
+        <w:t xml:space="preserve">## #   qethnicity_weight &lt;fct&gt;, QREGION_weight &lt;fct&gt;, QSG_weight &lt;fct&gt;,</w:t>
+      </w:r>
+      <w:r>
+        <w:br/>
+      </w:r>
+      <w:r>
+        <w:rPr>
+          <w:rStyle w:val="VerbatimChar"/>
+        </w:rPr>
+        <w:t xml:space="preserve">## #   SO_AGE_Gender_weight &lt;fct&gt;, GENDER_NonBinary &lt;fct&gt;, resp_age &lt;fct&gt;,</w:t>
+      </w:r>
+      <w:r>
+        <w:br/>
+      </w:r>
+      <w:r>
+        <w:rPr>
+          <w:rStyle w:val="VerbatimChar"/>
+        </w:rPr>
+        <w:t xml:space="preserve">## #   resp_gender &lt;fct&gt;, QUOTAGERANGE &lt;fct&gt;, UK02EDU &lt;fct&gt;, UK02ETH &lt;fct&gt;,</w:t>
+      </w:r>
+      <w:r>
+        <w:br/>
+      </w:r>
+      <w:r>
+        <w:rPr>
+          <w:rStyle w:val="VerbatimChar"/>
+        </w:rPr>
+        <w:t xml:space="preserve">## #   UKSTDREGION &lt;fct&gt;, UKREGION1 &lt;fct&gt;, UKSTDMKTSIZE_dp &lt;fct&gt;, ...</w:t>
+      </w:r>
+    </w:p>
+    <w:bookmarkEnd w:id="20"/>
+    <w:sectPr/>
+  </w:body>
+</w:document>
 </file>
 
 <file path=word/comments.xml><?xml version="1.0" encoding="utf-8"?>

</xml_diff>